<commit_message>
committing 1 player mode with AI
</commit_message>
<xml_diff>
--- a/algorithm & planning.docx
+++ b/algorithm & planning.docx
@@ -12,8 +12,8 @@
       </w:pPr>
       <w:r>
         <w:rPr>
-          <w:sz w:val="52"/>
-          <w:szCs w:val="52"/>
+          <w:sz w:val="72"/>
+          <w:szCs w:val="72"/>
         </w:rPr>
         <w:t>Chess game</w:t>
       </w:r>
@@ -301,21 +301,12 @@
           <w:szCs w:val="40"/>
         </w:rPr>
       </w:pPr>
-      <w:proofErr w:type="spellStart"/>
-      <w:r>
-        <w:rPr>
-          <w:sz w:val="40"/>
-          <w:szCs w:val="40"/>
-        </w:rPr>
-        <w:t>ChessGame</w:t>
-      </w:r>
-      <w:proofErr w:type="spellEnd"/>
-      <w:r>
-        <w:rPr>
-          <w:sz w:val="40"/>
-          <w:szCs w:val="40"/>
-        </w:rPr>
-        <w:t xml:space="preserve"> class </w:t>
+      <w:r>
+        <w:rPr>
+          <w:sz w:val="40"/>
+          <w:szCs w:val="40"/>
+        </w:rPr>
+        <w:t xml:space="preserve">ChessGame class </w:t>
       </w:r>
       <w:r>
         <w:rPr>
@@ -432,8 +423,6 @@
           <w:szCs w:val="40"/>
         </w:rPr>
       </w:pPr>
-      <w:bookmarkStart w:id="0" w:name="_GoBack"/>
-      <w:bookmarkEnd w:id="0"/>
     </w:p>
     <w:p>
       <w:pPr>
@@ -540,10 +529,9 @@
     </w:p>
     <w:p>
       <w:pPr>
-        <w:ind w:left="720"/>
-        <w:rPr>
-          <w:sz w:val="44"/>
-          <w:szCs w:val="44"/>
+        <w:rPr>
+          <w:sz w:val="28"/>
+          <w:szCs w:val="28"/>
           <w:lang w:bidi="ar-EG"/>
         </w:rPr>
       </w:pPr>
@@ -1918,89 +1906,370 @@
             <w14:round/>
           </w14:textOutline>
         </w:rPr>
-        <w:t>So we would have 2 new classes</w:t>
-      </w:r>
+        <w:t xml:space="preserve">So we would have </w:t>
+      </w:r>
+      <w:r>
+        <w:rPr>
+          <w:color w:val="000000" w:themeColor="text1"/>
+          <w:sz w:val="40"/>
+          <w:szCs w:val="40"/>
+          <w:lang w:bidi="ar-EG"/>
+          <w14:shadow w14:blurRad="38100" w14:dist="19050" w14:dir="2700000" w14:sx="100000" w14:sy="100000" w14:kx="0" w14:ky="0" w14:algn="tl">
+            <w14:schemeClr w14:val="dk1">
+              <w14:alpha w14:val="60000"/>
+            </w14:schemeClr>
+          </w14:shadow>
+          <w14:textOutline w14:w="0" w14:cap="flat" w14:cmpd="sng" w14:algn="ctr">
+            <w14:noFill/>
+            <w14:prstDash w14:val="solid"/>
+            <w14:round/>
+          </w14:textOutline>
+        </w:rPr>
+        <w:t>a new class</w:t>
+      </w:r>
+    </w:p>
+    <w:p>
+      <w:pPr>
+        <w:ind w:left="720"/>
+        <w:rPr>
+          <w:color w:val="000000" w:themeColor="text1"/>
+          <w:sz w:val="40"/>
+          <w:szCs w:val="40"/>
+          <w:lang w:bidi="ar-EG"/>
+          <w14:shadow w14:blurRad="38100" w14:dist="19050" w14:dir="2700000" w14:sx="100000" w14:sy="100000" w14:kx="0" w14:ky="0" w14:algn="tl">
+            <w14:schemeClr w14:val="dk1">
+              <w14:alpha w14:val="60000"/>
+            </w14:schemeClr>
+          </w14:shadow>
+          <w14:textOutline w14:w="0" w14:cap="flat" w14:cmpd="sng" w14:algn="ctr">
+            <w14:noFill/>
+            <w14:prstDash w14:val="solid"/>
+            <w14:round/>
+          </w14:textOutline>
+        </w:rPr>
+      </w:pPr>
+      <w:r>
+        <w:rPr>
+          <w:color w:val="000000" w:themeColor="text1"/>
+          <w:sz w:val="40"/>
+          <w:szCs w:val="40"/>
+          <w:lang w:bidi="ar-EG"/>
+          <w14:shadow w14:blurRad="38100" w14:dist="19050" w14:dir="2700000" w14:sx="100000" w14:sy="100000" w14:kx="0" w14:ky="0" w14:algn="tl">
+            <w14:schemeClr w14:val="dk1">
+              <w14:alpha w14:val="60000"/>
+            </w14:schemeClr>
+          </w14:shadow>
+          <w14:textOutline w14:w="0" w14:cap="flat" w14:cmpd="sng" w14:algn="ctr">
+            <w14:noFill/>
+            <w14:prstDash w14:val="solid"/>
+            <w14:round/>
+          </w14:textOutline>
+        </w:rPr>
+        <w:t xml:space="preserve">Checker class </w:t>
+      </w:r>
+      <w:r>
+        <w:rPr>
+          <w:lang w:bidi="ar-EG"/>
+        </w:rPr>
+        <w:sym w:font="Wingdings" w:char="F0E8"/>
+      </w:r>
+      <w:r>
+        <w:rPr>
+          <w:color w:val="000000" w:themeColor="text1"/>
+          <w:sz w:val="40"/>
+          <w:szCs w:val="40"/>
+          <w:lang w:bidi="ar-EG"/>
+          <w14:shadow w14:blurRad="38100" w14:dist="19050" w14:dir="2700000" w14:sx="100000" w14:sy="100000" w14:kx="0" w14:ky="0" w14:algn="tl">
+            <w14:schemeClr w14:val="dk1">
+              <w14:alpha w14:val="60000"/>
+            </w14:schemeClr>
+          </w14:shadow>
+          <w14:textOutline w14:w="0" w14:cap="flat" w14:cmpd="sng" w14:algn="ctr">
+            <w14:noFill/>
+            <w14:prstDash w14:val="solid"/>
+            <w14:round/>
+          </w14:textOutline>
+        </w:rPr>
+        <w:t xml:space="preserve"> tests the state of the pieces in order to determine what sort of move he will take &amp; to invoke that move we use a second class.</w:t>
+      </w:r>
+      <w:r>
+        <w:rPr>
+          <w:color w:val="000000" w:themeColor="text1"/>
+          <w:sz w:val="40"/>
+          <w:szCs w:val="40"/>
+          <w:lang w:bidi="ar-EG"/>
+          <w14:shadow w14:blurRad="38100" w14:dist="19050" w14:dir="2700000" w14:sx="100000" w14:sy="100000" w14:kx="0" w14:ky="0" w14:algn="tl">
+            <w14:schemeClr w14:val="dk1">
+              <w14:alpha w14:val="60000"/>
+            </w14:schemeClr>
+          </w14:shadow>
+          <w14:textOutline w14:w="0" w14:cap="flat" w14:cmpd="sng" w14:algn="ctr">
+            <w14:noFill/>
+            <w14:prstDash w14:val="solid"/>
+            <w14:round/>
+          </w14:textOutline>
+        </w:rPr>
+        <w:t xml:space="preserve"> It </w:t>
+      </w:r>
+      <w:r>
+        <w:rPr>
+          <w:color w:val="000000" w:themeColor="text1"/>
+          <w:sz w:val="40"/>
+          <w:szCs w:val="40"/>
+          <w:lang w:bidi="ar-EG"/>
+          <w14:shadow w14:blurRad="38100" w14:dist="19050" w14:dir="2700000" w14:sx="100000" w14:sy="100000" w14:kx="0" w14:ky="0" w14:algn="tl">
+            <w14:schemeClr w14:val="dk1">
+              <w14:alpha w14:val="60000"/>
+            </w14:schemeClr>
+          </w14:shadow>
+          <w14:textOutline w14:w="0" w14:cap="flat" w14:cmpd="sng" w14:algn="ctr">
+            <w14:noFill/>
+            <w14:prstDash w14:val="solid"/>
+            <w14:round/>
+          </w14:textOutline>
+        </w:rPr>
+        <w:t>contains the methods of the other side player.</w:t>
+      </w:r>
+    </w:p>
+    <w:p>
+      <w:pPr>
+        <w:rPr>
+          <w:color w:val="000000" w:themeColor="text1"/>
+          <w:sz w:val="40"/>
+          <w:szCs w:val="40"/>
+          <w:lang w:bidi="ar-EG"/>
+          <w14:shadow w14:blurRad="38100" w14:dist="19050" w14:dir="2700000" w14:sx="100000" w14:sy="100000" w14:kx="0" w14:ky="0" w14:algn="tl">
+            <w14:schemeClr w14:val="dk1">
+              <w14:alpha w14:val="60000"/>
+            </w14:schemeClr>
+          </w14:shadow>
+          <w14:textOutline w14:w="0" w14:cap="flat" w14:cmpd="sng" w14:algn="ctr">
+            <w14:noFill/>
+            <w14:prstDash w14:val="solid"/>
+            <w14:round/>
+          </w14:textOutline>
+        </w:rPr>
+      </w:pPr>
+    </w:p>
+    <w:p>
+      <w:pPr>
+        <w:rPr>
+          <w:color w:val="000000" w:themeColor="text1"/>
+          <w:sz w:val="40"/>
+          <w:szCs w:val="40"/>
+          <w:lang w:bidi="ar-EG"/>
+          <w14:shadow w14:blurRad="38100" w14:dist="19050" w14:dir="2700000" w14:sx="100000" w14:sy="100000" w14:kx="0" w14:ky="0" w14:algn="tl">
+            <w14:schemeClr w14:val="dk1">
+              <w14:alpha w14:val="60000"/>
+            </w14:schemeClr>
+          </w14:shadow>
+          <w14:textOutline w14:w="0" w14:cap="flat" w14:cmpd="sng" w14:algn="ctr">
+            <w14:noFill/>
+            <w14:prstDash w14:val="solid"/>
+            <w14:round/>
+          </w14:textOutline>
+        </w:rPr>
+      </w:pPr>
+    </w:p>
+    <w:p>
+      <w:pPr>
+        <w:jc w:val="center"/>
+        <w:rPr>
+          <w:color w:val="000000" w:themeColor="text1"/>
+          <w:sz w:val="40"/>
+          <w:szCs w:val="40"/>
+          <w:lang w:bidi="ar-EG"/>
+          <w14:shadow w14:blurRad="38100" w14:dist="19050" w14:dir="2700000" w14:sx="100000" w14:sy="100000" w14:kx="0" w14:ky="0" w14:algn="tl">
+            <w14:schemeClr w14:val="dk1">
+              <w14:alpha w14:val="60000"/>
+            </w14:schemeClr>
+          </w14:shadow>
+          <w14:textOutline w14:w="0" w14:cap="flat" w14:cmpd="sng" w14:algn="ctr">
+            <w14:noFill/>
+            <w14:prstDash w14:val="solid"/>
+            <w14:round/>
+          </w14:textOutline>
+        </w:rPr>
+      </w:pPr>
+      <w:r>
+        <w:rPr>
+          <w:color w:val="000000" w:themeColor="text1"/>
+          <w:sz w:val="48"/>
+          <w:szCs w:val="48"/>
+          <w:lang w:bidi="ar-EG"/>
+          <w14:shadow w14:blurRad="38100" w14:dist="19050" w14:dir="2700000" w14:sx="100000" w14:sy="100000" w14:kx="0" w14:ky="0" w14:algn="tl">
+            <w14:schemeClr w14:val="dk1">
+              <w14:alpha w14:val="60000"/>
+            </w14:schemeClr>
+          </w14:shadow>
+          <w14:textOutline w14:w="0" w14:cap="flat" w14:cmpd="sng" w14:algn="ctr">
+            <w14:noFill/>
+            <w14:prstDash w14:val="solid"/>
+            <w14:round/>
+          </w14:textOutline>
+        </w:rPr>
+        <w:lastRenderedPageBreak/>
+        <w:t>Main Algorithm</w:t>
+      </w:r>
+    </w:p>
+    <w:p>
+      <w:pPr>
+        <w:rPr>
+          <w:color w:val="000000" w:themeColor="text1"/>
+          <w:sz w:val="24"/>
+          <w:szCs w:val="24"/>
+          <w:lang w:bidi="ar-EG"/>
+          <w14:shadow w14:blurRad="38100" w14:dist="19050" w14:dir="2700000" w14:sx="100000" w14:sy="100000" w14:kx="0" w14:ky="0" w14:algn="tl">
+            <w14:schemeClr w14:val="dk1">
+              <w14:alpha w14:val="60000"/>
+            </w14:schemeClr>
+          </w14:shadow>
+          <w14:textOutline w14:w="0" w14:cap="flat" w14:cmpd="sng" w14:algn="ctr">
+            <w14:noFill/>
+            <w14:prstDash w14:val="solid"/>
+            <w14:round/>
+          </w14:textOutline>
+        </w:rPr>
+      </w:pPr>
     </w:p>
     <w:p>
       <w:pPr>
         <w:pStyle w:val="ListParagraph"/>
         <w:numPr>
           <w:ilvl w:val="0"/>
-          <w:numId w:val="5"/>
+          <w:numId w:val="8"/>
         </w:numPr>
-        <w:rPr>
-          <w:color w:val="000000" w:themeColor="text1"/>
-          <w:sz w:val="40"/>
-          <w:szCs w:val="40"/>
-          <w:lang w:bidi="ar-EG"/>
-          <w14:shadow w14:blurRad="38100" w14:dist="19050" w14:dir="2700000" w14:sx="100000" w14:sy="100000" w14:kx="0" w14:ky="0" w14:algn="tl">
-            <w14:schemeClr w14:val="dk1">
-              <w14:alpha w14:val="60000"/>
-            </w14:schemeClr>
-          </w14:shadow>
-          <w14:textOutline w14:w="0" w14:cap="flat" w14:cmpd="sng" w14:algn="ctr">
-            <w14:noFill/>
-            <w14:prstDash w14:val="solid"/>
-            <w14:round/>
-          </w14:textOutline>
-        </w:rPr>
-      </w:pPr>
-      <w:r>
-        <w:rPr>
-          <w:color w:val="000000" w:themeColor="text1"/>
-          <w:sz w:val="40"/>
-          <w:szCs w:val="40"/>
-          <w:lang w:bidi="ar-EG"/>
-          <w14:shadow w14:blurRad="38100" w14:dist="19050" w14:dir="2700000" w14:sx="100000" w14:sy="100000" w14:kx="0" w14:ky="0" w14:algn="tl">
-            <w14:schemeClr w14:val="dk1">
-              <w14:alpha w14:val="60000"/>
-            </w14:schemeClr>
-          </w14:shadow>
-          <w14:textOutline w14:w="0" w14:cap="flat" w14:cmpd="sng" w14:algn="ctr">
-            <w14:noFill/>
-            <w14:prstDash w14:val="solid"/>
-            <w14:round/>
-          </w14:textOutline>
-        </w:rPr>
-        <w:t xml:space="preserve">Checker class </w:t>
-      </w:r>
-      <w:r>
-        <w:rPr>
-          <w:color w:val="000000" w:themeColor="text1"/>
-          <w:sz w:val="40"/>
-          <w:szCs w:val="40"/>
-          <w:lang w:bidi="ar-EG"/>
-          <w14:shadow w14:blurRad="38100" w14:dist="19050" w14:dir="2700000" w14:sx="100000" w14:sy="100000" w14:kx="0" w14:ky="0" w14:algn="tl">
-            <w14:schemeClr w14:val="dk1">
-              <w14:alpha w14:val="60000"/>
-            </w14:schemeClr>
-          </w14:shadow>
-          <w14:textOutline w14:w="0" w14:cap="flat" w14:cmpd="sng" w14:algn="ctr">
-            <w14:noFill/>
-            <w14:prstDash w14:val="solid"/>
-            <w14:round/>
-          </w14:textOutline>
-        </w:rPr>
-        <w:sym w:font="Wingdings" w:char="F0E8"/>
-      </w:r>
-      <w:r>
-        <w:rPr>
-          <w:color w:val="000000" w:themeColor="text1"/>
-          <w:sz w:val="40"/>
-          <w:szCs w:val="40"/>
-          <w:lang w:bidi="ar-EG"/>
-          <w14:shadow w14:blurRad="38100" w14:dist="19050" w14:dir="2700000" w14:sx="100000" w14:sy="100000" w14:kx="0" w14:ky="0" w14:algn="tl">
-            <w14:schemeClr w14:val="dk1">
-              <w14:alpha w14:val="60000"/>
-            </w14:schemeClr>
-          </w14:shadow>
-          <w14:textOutline w14:w="0" w14:cap="flat" w14:cmpd="sng" w14:algn="ctr">
-            <w14:noFill/>
-            <w14:prstDash w14:val="solid"/>
-            <w14:round/>
-          </w14:textOutline>
-        </w:rPr>
-        <w:t xml:space="preserve"> tests the state of the pieces in order to determine what sort of move he will take &amp; to invoke that move we use a second class.</w:t>
+        <w:spacing w:line="360" w:lineRule="auto"/>
+        <w:rPr>
+          <w:color w:val="000000" w:themeColor="text1"/>
+          <w:sz w:val="40"/>
+          <w:szCs w:val="40"/>
+          <w:lang w:bidi="ar-EG"/>
+          <w14:shadow w14:blurRad="38100" w14:dist="19050" w14:dir="2700000" w14:sx="100000" w14:sy="100000" w14:kx="0" w14:ky="0" w14:algn="tl">
+            <w14:schemeClr w14:val="dk1">
+              <w14:alpha w14:val="60000"/>
+            </w14:schemeClr>
+          </w14:shadow>
+          <w14:textOutline w14:w="0" w14:cap="flat" w14:cmpd="sng" w14:algn="ctr">
+            <w14:noFill/>
+            <w14:prstDash w14:val="solid"/>
+            <w14:round/>
+          </w14:textOutline>
+        </w:rPr>
+      </w:pPr>
+      <w:r>
+        <w:rPr>
+          <w:color w:val="000000" w:themeColor="text1"/>
+          <w:sz w:val="40"/>
+          <w:szCs w:val="40"/>
+          <w:lang w:bidi="ar-EG"/>
+          <w14:shadow w14:blurRad="38100" w14:dist="19050" w14:dir="2700000" w14:sx="100000" w14:sy="100000" w14:kx="0" w14:ky="0" w14:algn="tl">
+            <w14:schemeClr w14:val="dk1">
+              <w14:alpha w14:val="60000"/>
+            </w14:schemeClr>
+          </w14:shadow>
+          <w14:textOutline w14:w="0" w14:cap="flat" w14:cmpd="sng" w14:algn="ctr">
+            <w14:noFill/>
+            <w14:prstDash w14:val="solid"/>
+            <w14:round/>
+          </w14:textOutline>
+        </w:rPr>
+        <w:t>M</w:t>
+      </w:r>
+      <w:r>
+        <w:rPr>
+          <w:color w:val="000000" w:themeColor="text1"/>
+          <w:sz w:val="40"/>
+          <w:szCs w:val="40"/>
+          <w:lang w:bidi="ar-EG"/>
+          <w14:shadow w14:blurRad="38100" w14:dist="19050" w14:dir="2700000" w14:sx="100000" w14:sy="100000" w14:kx="0" w14:ky="0" w14:algn="tl">
+            <w14:schemeClr w14:val="dk1">
+              <w14:alpha w14:val="60000"/>
+            </w14:schemeClr>
+          </w14:shadow>
+          <w14:textOutline w14:w="0" w14:cap="flat" w14:cmpd="sng" w14:algn="ctr">
+            <w14:noFill/>
+            <w14:prstDash w14:val="solid"/>
+            <w14:round/>
+          </w14:textOutline>
+        </w:rPr>
+        <w:t>ove</w:t>
+      </w:r>
+      <w:r>
+        <w:rPr>
+          <w:color w:val="000000" w:themeColor="text1"/>
+          <w:sz w:val="40"/>
+          <w:szCs w:val="40"/>
+          <w:lang w:bidi="ar-EG"/>
+          <w14:shadow w14:blurRad="38100" w14:dist="19050" w14:dir="2700000" w14:sx="100000" w14:sy="100000" w14:kx="0" w14:ky="0" w14:algn="tl">
+            <w14:schemeClr w14:val="dk1">
+              <w14:alpha w14:val="60000"/>
+            </w14:schemeClr>
+          </w14:shadow>
+          <w14:textOutline w14:w="0" w14:cap="flat" w14:cmpd="sng" w14:algn="ctr">
+            <w14:noFill/>
+            <w14:prstDash w14:val="solid"/>
+            <w14:round/>
+          </w14:textOutline>
+        </w:rPr>
+        <w:t>ment</w:t>
+      </w:r>
+      <w:r>
+        <w:rPr>
+          <w:color w:val="000000" w:themeColor="text1"/>
+          <w:sz w:val="40"/>
+          <w:szCs w:val="40"/>
+          <w:lang w:bidi="ar-EG"/>
+          <w14:shadow w14:blurRad="38100" w14:dist="19050" w14:dir="2700000" w14:sx="100000" w14:sy="100000" w14:kx="0" w14:ky="0" w14:algn="tl">
+            <w14:schemeClr w14:val="dk1">
+              <w14:alpha w14:val="60000"/>
+            </w14:schemeClr>
+          </w14:shadow>
+          <w14:textOutline w14:w="0" w14:cap="flat" w14:cmpd="sng" w14:algn="ctr">
+            <w14:noFill/>
+            <w14:prstDash w14:val="solid"/>
+            <w14:round/>
+          </w14:textOutline>
+        </w:rPr>
+        <w:t>-</w:t>
+      </w:r>
+      <w:r>
+        <w:rPr>
+          <w:color w:val="000000" w:themeColor="text1"/>
+          <w:sz w:val="40"/>
+          <w:szCs w:val="40"/>
+          <w:lang w:bidi="ar-EG"/>
+          <w14:shadow w14:blurRad="38100" w14:dist="19050" w14:dir="2700000" w14:sx="100000" w14:sy="100000" w14:kx="0" w14:ky="0" w14:algn="tl">
+            <w14:schemeClr w14:val="dk1">
+              <w14:alpha w14:val="60000"/>
+            </w14:schemeClr>
+          </w14:shadow>
+          <w14:textOutline w14:w="0" w14:cap="flat" w14:cmpd="sng" w14:algn="ctr">
+            <w14:noFill/>
+            <w14:prstDash w14:val="solid"/>
+            <w14:round/>
+          </w14:textOutline>
+        </w:rPr>
+        <w:t>G</w:t>
+      </w:r>
+      <w:r>
+        <w:rPr>
+          <w:color w:val="000000" w:themeColor="text1"/>
+          <w:sz w:val="40"/>
+          <w:szCs w:val="40"/>
+          <w:lang w:bidi="ar-EG"/>
+          <w14:shadow w14:blurRad="38100" w14:dist="19050" w14:dir="2700000" w14:sx="100000" w14:sy="100000" w14:kx="0" w14:ky="0" w14:algn="tl">
+            <w14:schemeClr w14:val="dk1">
+              <w14:alpha w14:val="60000"/>
+            </w14:schemeClr>
+          </w14:shadow>
+          <w14:textOutline w14:w="0" w14:cap="flat" w14:cmpd="sng" w14:algn="ctr">
+            <w14:noFill/>
+            <w14:prstDash w14:val="solid"/>
+            <w14:round/>
+          </w14:textOutline>
+        </w:rPr>
+        <w:t>eneration</w:t>
       </w:r>
     </w:p>
     <w:p>
@@ -2008,89 +2277,1984 @@
         <w:pStyle w:val="ListParagraph"/>
         <w:numPr>
           <w:ilvl w:val="0"/>
-          <w:numId w:val="5"/>
+          <w:numId w:val="8"/>
         </w:numPr>
-        <w:rPr>
-          <w:color w:val="000000" w:themeColor="text1"/>
-          <w:sz w:val="40"/>
-          <w:szCs w:val="40"/>
-          <w:lang w:bidi="ar-EG"/>
-          <w14:shadow w14:blurRad="38100" w14:dist="19050" w14:dir="2700000" w14:sx="100000" w14:sy="100000" w14:kx="0" w14:ky="0" w14:algn="tl">
-            <w14:schemeClr w14:val="dk1">
-              <w14:alpha w14:val="60000"/>
-            </w14:schemeClr>
-          </w14:shadow>
-          <w14:textOutline w14:w="0" w14:cap="flat" w14:cmpd="sng" w14:algn="ctr">
-            <w14:noFill/>
-            <w14:prstDash w14:val="solid"/>
-            <w14:round/>
-          </w14:textOutline>
-        </w:rPr>
-      </w:pPr>
-      <w:r>
-        <w:rPr>
-          <w:color w:val="000000" w:themeColor="text1"/>
-          <w:sz w:val="40"/>
-          <w:szCs w:val="40"/>
-          <w:lang w:bidi="ar-EG"/>
-          <w14:shadow w14:blurRad="38100" w14:dist="19050" w14:dir="2700000" w14:sx="100000" w14:sy="100000" w14:kx="0" w14:ky="0" w14:algn="tl">
-            <w14:schemeClr w14:val="dk1">
-              <w14:alpha w14:val="60000"/>
-            </w14:schemeClr>
-          </w14:shadow>
-          <w14:textOutline w14:w="0" w14:cap="flat" w14:cmpd="sng" w14:algn="ctr">
-            <w14:noFill/>
-            <w14:prstDash w14:val="solid"/>
-            <w14:round/>
-          </w14:textOutline>
-        </w:rPr>
-        <w:t xml:space="preserve">OtherSide class </w:t>
-      </w:r>
-      <w:r>
-        <w:rPr>
-          <w:color w:val="000000" w:themeColor="text1"/>
-          <w:sz w:val="40"/>
-          <w:szCs w:val="40"/>
-          <w:lang w:bidi="ar-EG"/>
-          <w14:shadow w14:blurRad="38100" w14:dist="19050" w14:dir="2700000" w14:sx="100000" w14:sy="100000" w14:kx="0" w14:ky="0" w14:algn="tl">
-            <w14:schemeClr w14:val="dk1">
-              <w14:alpha w14:val="60000"/>
-            </w14:schemeClr>
-          </w14:shadow>
-          <w14:textOutline w14:w="0" w14:cap="flat" w14:cmpd="sng" w14:algn="ctr">
-            <w14:noFill/>
-            <w14:prstDash w14:val="solid"/>
-            <w14:round/>
-          </w14:textOutline>
-        </w:rPr>
-        <w:sym w:font="Wingdings" w:char="F0E8"/>
-      </w:r>
-      <w:r>
-        <w:rPr>
-          <w:color w:val="000000" w:themeColor="text1"/>
-          <w:sz w:val="40"/>
-          <w:szCs w:val="40"/>
-          <w:lang w:bidi="ar-EG"/>
-          <w14:shadow w14:blurRad="38100" w14:dist="19050" w14:dir="2700000" w14:sx="100000" w14:sy="100000" w14:kx="0" w14:ky="0" w14:algn="tl">
-            <w14:schemeClr w14:val="dk1">
-              <w14:alpha w14:val="60000"/>
-            </w14:schemeClr>
-          </w14:shadow>
-          <w14:textOutline w14:w="0" w14:cap="flat" w14:cmpd="sng" w14:algn="ctr">
-            <w14:noFill/>
-            <w14:prstDash w14:val="solid"/>
-            <w14:round/>
-          </w14:textOutline>
-        </w:rPr>
-        <w:t xml:space="preserve"> contains the methods of the other side player.</w:t>
-      </w:r>
-    </w:p>
-    <w:p>
-      <w:pPr>
-        <w:rPr>
-          <w:color w:val="000000" w:themeColor="text1"/>
-          <w:sz w:val="40"/>
-          <w:szCs w:val="40"/>
+        <w:spacing w:line="360" w:lineRule="auto"/>
+        <w:rPr>
+          <w:color w:val="000000" w:themeColor="text1"/>
+          <w:sz w:val="40"/>
+          <w:szCs w:val="40"/>
+          <w:lang w:bidi="ar-EG"/>
+          <w14:shadow w14:blurRad="38100" w14:dist="19050" w14:dir="2700000" w14:sx="100000" w14:sy="100000" w14:kx="0" w14:ky="0" w14:algn="tl">
+            <w14:schemeClr w14:val="dk1">
+              <w14:alpha w14:val="60000"/>
+            </w14:schemeClr>
+          </w14:shadow>
+          <w14:textOutline w14:w="0" w14:cap="flat" w14:cmpd="sng" w14:algn="ctr">
+            <w14:noFill/>
+            <w14:prstDash w14:val="solid"/>
+            <w14:round/>
+          </w14:textOutline>
+        </w:rPr>
+      </w:pPr>
+      <w:r>
+        <w:rPr>
+          <w:color w:val="000000" w:themeColor="text1"/>
+          <w:sz w:val="40"/>
+          <w:szCs w:val="40"/>
+          <w:lang w:bidi="ar-EG"/>
+          <w14:shadow w14:blurRad="38100" w14:dist="19050" w14:dir="2700000" w14:sx="100000" w14:sy="100000" w14:kx="0" w14:ky="0" w14:algn="tl">
+            <w14:schemeClr w14:val="dk1">
+              <w14:alpha w14:val="60000"/>
+            </w14:schemeClr>
+          </w14:shadow>
+          <w14:textOutline w14:w="0" w14:cap="flat" w14:cmpd="sng" w14:algn="ctr">
+            <w14:noFill/>
+            <w14:prstDash w14:val="solid"/>
+            <w14:round/>
+          </w14:textOutline>
+        </w:rPr>
+        <w:t>B</w:t>
+      </w:r>
+      <w:r>
+        <w:rPr>
+          <w:color w:val="000000" w:themeColor="text1"/>
+          <w:sz w:val="40"/>
+          <w:szCs w:val="40"/>
+          <w:lang w:bidi="ar-EG"/>
+          <w14:shadow w14:blurRad="38100" w14:dist="19050" w14:dir="2700000" w14:sx="100000" w14:sy="100000" w14:kx="0" w14:ky="0" w14:algn="tl">
+            <w14:schemeClr w14:val="dk1">
+              <w14:alpha w14:val="60000"/>
+            </w14:schemeClr>
+          </w14:shadow>
+          <w14:textOutline w14:w="0" w14:cap="flat" w14:cmpd="sng" w14:algn="ctr">
+            <w14:noFill/>
+            <w14:prstDash w14:val="solid"/>
+            <w14:round/>
+          </w14:textOutline>
+        </w:rPr>
+        <w:t xml:space="preserve">oard </w:t>
+      </w:r>
+      <w:r>
+        <w:rPr>
+          <w:color w:val="000000" w:themeColor="text1"/>
+          <w:sz w:val="40"/>
+          <w:szCs w:val="40"/>
+          <w:lang w:bidi="ar-EG"/>
+          <w14:shadow w14:blurRad="38100" w14:dist="19050" w14:dir="2700000" w14:sx="100000" w14:sy="100000" w14:kx="0" w14:ky="0" w14:algn="tl">
+            <w14:schemeClr w14:val="dk1">
+              <w14:alpha w14:val="60000"/>
+            </w14:schemeClr>
+          </w14:shadow>
+          <w14:textOutline w14:w="0" w14:cap="flat" w14:cmpd="sng" w14:algn="ctr">
+            <w14:noFill/>
+            <w14:prstDash w14:val="solid"/>
+            <w14:round/>
+          </w14:textOutline>
+        </w:rPr>
+        <w:t>E</w:t>
+      </w:r>
+      <w:r>
+        <w:rPr>
+          <w:color w:val="000000" w:themeColor="text1"/>
+          <w:sz w:val="40"/>
+          <w:szCs w:val="40"/>
+          <w:lang w:bidi="ar-EG"/>
+          <w14:shadow w14:blurRad="38100" w14:dist="19050" w14:dir="2700000" w14:sx="100000" w14:sy="100000" w14:kx="0" w14:ky="0" w14:algn="tl">
+            <w14:schemeClr w14:val="dk1">
+              <w14:alpha w14:val="60000"/>
+            </w14:schemeClr>
+          </w14:shadow>
+          <w14:textOutline w14:w="0" w14:cap="flat" w14:cmpd="sng" w14:algn="ctr">
+            <w14:noFill/>
+            <w14:prstDash w14:val="solid"/>
+            <w14:round/>
+          </w14:textOutline>
+        </w:rPr>
+        <w:t>valuation</w:t>
+      </w:r>
+    </w:p>
+    <w:p>
+      <w:pPr>
+        <w:pStyle w:val="ListParagraph"/>
+        <w:numPr>
+          <w:ilvl w:val="0"/>
+          <w:numId w:val="8"/>
+        </w:numPr>
+        <w:spacing w:line="360" w:lineRule="auto"/>
+        <w:rPr>
+          <w:color w:val="000000" w:themeColor="text1"/>
+          <w:sz w:val="40"/>
+          <w:szCs w:val="40"/>
+          <w:lang w:bidi="ar-EG"/>
+          <w14:shadow w14:blurRad="38100" w14:dist="19050" w14:dir="2700000" w14:sx="100000" w14:sy="100000" w14:kx="0" w14:ky="0" w14:algn="tl">
+            <w14:schemeClr w14:val="dk1">
+              <w14:alpha w14:val="60000"/>
+            </w14:schemeClr>
+          </w14:shadow>
+          <w14:textOutline w14:w="0" w14:cap="flat" w14:cmpd="sng" w14:algn="ctr">
+            <w14:noFill/>
+            <w14:prstDash w14:val="solid"/>
+            <w14:round/>
+          </w14:textOutline>
+        </w:rPr>
+      </w:pPr>
+      <w:r>
+        <w:rPr>
+          <w:color w:val="000000" w:themeColor="text1"/>
+          <w:sz w:val="40"/>
+          <w:szCs w:val="40"/>
+          <w:lang w:bidi="ar-EG"/>
+          <w14:shadow w14:blurRad="38100" w14:dist="19050" w14:dir="2700000" w14:sx="100000" w14:sy="100000" w14:kx="0" w14:ky="0" w14:algn="tl">
+            <w14:schemeClr w14:val="dk1">
+              <w14:alpha w14:val="60000"/>
+            </w14:schemeClr>
+          </w14:shadow>
+          <w14:textOutline w14:w="0" w14:cap="flat" w14:cmpd="sng" w14:algn="ctr">
+            <w14:noFill/>
+            <w14:prstDash w14:val="solid"/>
+            <w14:round/>
+          </w14:textOutline>
+        </w:rPr>
+        <w:t>M</w:t>
+      </w:r>
+      <w:r>
+        <w:rPr>
+          <w:color w:val="000000" w:themeColor="text1"/>
+          <w:sz w:val="40"/>
+          <w:szCs w:val="40"/>
+          <w:lang w:bidi="ar-EG"/>
+          <w14:shadow w14:blurRad="38100" w14:dist="19050" w14:dir="2700000" w14:sx="100000" w14:sy="100000" w14:kx="0" w14:ky="0" w14:algn="tl">
+            <w14:schemeClr w14:val="dk1">
+              <w14:alpha w14:val="60000"/>
+            </w14:schemeClr>
+          </w14:shadow>
+          <w14:textOutline w14:w="0" w14:cap="flat" w14:cmpd="sng" w14:algn="ctr">
+            <w14:noFill/>
+            <w14:prstDash w14:val="solid"/>
+            <w14:round/>
+          </w14:textOutline>
+        </w:rPr>
+        <w:t>ini</w:t>
+      </w:r>
+      <w:r>
+        <w:rPr>
+          <w:color w:val="000000" w:themeColor="text1"/>
+          <w:sz w:val="40"/>
+          <w:szCs w:val="40"/>
+          <w:lang w:bidi="ar-EG"/>
+          <w14:shadow w14:blurRad="38100" w14:dist="19050" w14:dir="2700000" w14:sx="100000" w14:sy="100000" w14:kx="0" w14:ky="0" w14:algn="tl">
+            <w14:schemeClr w14:val="dk1">
+              <w14:alpha w14:val="60000"/>
+            </w14:schemeClr>
+          </w14:shadow>
+          <w14:textOutline w14:w="0" w14:cap="flat" w14:cmpd="sng" w14:algn="ctr">
+            <w14:noFill/>
+            <w14:prstDash w14:val="solid"/>
+            <w14:round/>
+          </w14:textOutline>
+        </w:rPr>
+        <w:t>M</w:t>
+      </w:r>
+      <w:r>
+        <w:rPr>
+          <w:color w:val="000000" w:themeColor="text1"/>
+          <w:sz w:val="40"/>
+          <w:szCs w:val="40"/>
+          <w:lang w:bidi="ar-EG"/>
+          <w14:shadow w14:blurRad="38100" w14:dist="19050" w14:dir="2700000" w14:sx="100000" w14:sy="100000" w14:kx="0" w14:ky="0" w14:algn="tl">
+            <w14:schemeClr w14:val="dk1">
+              <w14:alpha w14:val="60000"/>
+            </w14:schemeClr>
+          </w14:shadow>
+          <w14:textOutline w14:w="0" w14:cap="flat" w14:cmpd="sng" w14:algn="ctr">
+            <w14:noFill/>
+            <w14:prstDash w14:val="solid"/>
+            <w14:round/>
+          </w14:textOutline>
+        </w:rPr>
+        <w:t>ax</w:t>
+      </w:r>
+    </w:p>
+    <w:p>
+      <w:pPr>
+        <w:pStyle w:val="ListParagraph"/>
+        <w:numPr>
+          <w:ilvl w:val="0"/>
+          <w:numId w:val="8"/>
+        </w:numPr>
+        <w:spacing w:line="360" w:lineRule="auto"/>
+        <w:rPr>
+          <w:color w:val="000000" w:themeColor="text1"/>
+          <w:sz w:val="40"/>
+          <w:szCs w:val="40"/>
+          <w:lang w:bidi="ar-EG"/>
+          <w14:shadow w14:blurRad="38100" w14:dist="19050" w14:dir="2700000" w14:sx="100000" w14:sy="100000" w14:kx="0" w14:ky="0" w14:algn="tl">
+            <w14:schemeClr w14:val="dk1">
+              <w14:alpha w14:val="60000"/>
+            </w14:schemeClr>
+          </w14:shadow>
+          <w14:textOutline w14:w="0" w14:cap="flat" w14:cmpd="sng" w14:algn="ctr">
+            <w14:noFill/>
+            <w14:prstDash w14:val="solid"/>
+            <w14:round/>
+          </w14:textOutline>
+        </w:rPr>
+      </w:pPr>
+      <w:r>
+        <w:rPr>
+          <w:color w:val="000000" w:themeColor="text1"/>
+          <w:sz w:val="40"/>
+          <w:szCs w:val="40"/>
+          <w:lang w:bidi="ar-EG"/>
+          <w14:shadow w14:blurRad="38100" w14:dist="19050" w14:dir="2700000" w14:sx="100000" w14:sy="100000" w14:kx="0" w14:ky="0" w14:algn="tl">
+            <w14:schemeClr w14:val="dk1">
+              <w14:alpha w14:val="60000"/>
+            </w14:schemeClr>
+          </w14:shadow>
+          <w14:textOutline w14:w="0" w14:cap="flat" w14:cmpd="sng" w14:algn="ctr">
+            <w14:noFill/>
+            <w14:prstDash w14:val="solid"/>
+            <w14:round/>
+          </w14:textOutline>
+        </w:rPr>
+        <w:t>A</w:t>
+      </w:r>
+      <w:r>
+        <w:rPr>
+          <w:color w:val="000000" w:themeColor="text1"/>
+          <w:sz w:val="40"/>
+          <w:szCs w:val="40"/>
+          <w:lang w:bidi="ar-EG"/>
+          <w14:shadow w14:blurRad="38100" w14:dist="19050" w14:dir="2700000" w14:sx="100000" w14:sy="100000" w14:kx="0" w14:ky="0" w14:algn="tl">
+            <w14:schemeClr w14:val="dk1">
+              <w14:alpha w14:val="60000"/>
+            </w14:schemeClr>
+          </w14:shadow>
+          <w14:textOutline w14:w="0" w14:cap="flat" w14:cmpd="sng" w14:algn="ctr">
+            <w14:noFill/>
+            <w14:prstDash w14:val="solid"/>
+            <w14:round/>
+          </w14:textOutline>
+        </w:rPr>
+        <w:t>lpha</w:t>
+      </w:r>
+      <w:r>
+        <w:rPr>
+          <w:color w:val="000000" w:themeColor="text1"/>
+          <w:sz w:val="40"/>
+          <w:szCs w:val="40"/>
+          <w:lang w:bidi="ar-EG"/>
+          <w14:shadow w14:blurRad="38100" w14:dist="19050" w14:dir="2700000" w14:sx="100000" w14:sy="100000" w14:kx="0" w14:ky="0" w14:algn="tl">
+            <w14:schemeClr w14:val="dk1">
+              <w14:alpha w14:val="60000"/>
+            </w14:schemeClr>
+          </w14:shadow>
+          <w14:textOutline w14:w="0" w14:cap="flat" w14:cmpd="sng" w14:algn="ctr">
+            <w14:noFill/>
+            <w14:prstDash w14:val="solid"/>
+            <w14:round/>
+          </w14:textOutline>
+        </w:rPr>
+        <w:t>-B</w:t>
+      </w:r>
+      <w:r>
+        <w:rPr>
+          <w:color w:val="000000" w:themeColor="text1"/>
+          <w:sz w:val="40"/>
+          <w:szCs w:val="40"/>
+          <w:lang w:bidi="ar-EG"/>
+          <w14:shadow w14:blurRad="38100" w14:dist="19050" w14:dir="2700000" w14:sx="100000" w14:sy="100000" w14:kx="0" w14:ky="0" w14:algn="tl">
+            <w14:schemeClr w14:val="dk1">
+              <w14:alpha w14:val="60000"/>
+            </w14:schemeClr>
+          </w14:shadow>
+          <w14:textOutline w14:w="0" w14:cap="flat" w14:cmpd="sng" w14:algn="ctr">
+            <w14:noFill/>
+            <w14:prstDash w14:val="solid"/>
+            <w14:round/>
+          </w14:textOutline>
+        </w:rPr>
+        <w:t>eta pruning.</w:t>
+      </w:r>
+    </w:p>
+    <w:p>
+      <w:pPr>
+        <w:rPr>
+          <w:color w:val="000000" w:themeColor="text1"/>
+          <w:sz w:val="40"/>
+          <w:szCs w:val="40"/>
+          <w:lang w:bidi="ar-EG"/>
+          <w14:shadow w14:blurRad="38100" w14:dist="19050" w14:dir="2700000" w14:sx="100000" w14:sy="100000" w14:kx="0" w14:ky="0" w14:algn="tl">
+            <w14:schemeClr w14:val="dk1">
+              <w14:alpha w14:val="60000"/>
+            </w14:schemeClr>
+          </w14:shadow>
+          <w14:textOutline w14:w="0" w14:cap="flat" w14:cmpd="sng" w14:algn="ctr">
+            <w14:noFill/>
+            <w14:prstDash w14:val="solid"/>
+            <w14:round/>
+          </w14:textOutline>
+        </w:rPr>
+      </w:pPr>
+    </w:p>
+    <w:p>
+      <w:pPr>
+        <w:rPr>
+          <w:color w:val="000000" w:themeColor="text1"/>
+          <w:sz w:val="36"/>
+          <w:szCs w:val="36"/>
+          <w:lang w:bidi="ar-EG"/>
+          <w14:shadow w14:blurRad="38100" w14:dist="19050" w14:dir="2700000" w14:sx="100000" w14:sy="100000" w14:kx="0" w14:ky="0" w14:algn="tl">
+            <w14:schemeClr w14:val="dk1">
+              <w14:alpha w14:val="60000"/>
+            </w14:schemeClr>
+          </w14:shadow>
+          <w14:textOutline w14:w="0" w14:cap="flat" w14:cmpd="sng" w14:algn="ctr">
+            <w14:noFill/>
+            <w14:prstDash w14:val="solid"/>
+            <w14:round/>
+          </w14:textOutline>
+        </w:rPr>
+      </w:pPr>
+      <w:r>
+        <w:rPr>
+          <w:color w:val="000000" w:themeColor="text1"/>
+          <w:sz w:val="36"/>
+          <w:szCs w:val="36"/>
+          <w:lang w:bidi="ar-EG"/>
+          <w14:shadow w14:blurRad="38100" w14:dist="19050" w14:dir="2700000" w14:sx="100000" w14:sy="100000" w14:kx="0" w14:ky="0" w14:algn="tl">
+            <w14:schemeClr w14:val="dk1">
+              <w14:alpha w14:val="60000"/>
+            </w14:schemeClr>
+          </w14:shadow>
+          <w14:textOutline w14:w="0" w14:cap="flat" w14:cmpd="sng" w14:algn="ctr">
+            <w14:noFill/>
+            <w14:prstDash w14:val="solid"/>
+            <w14:round/>
+          </w14:textOutline>
+        </w:rPr>
+        <w:t xml:space="preserve">At each step, we’ll improve our algorithm with one of these time-tested chess-programming techniques. </w:t>
+      </w:r>
+    </w:p>
+    <w:p>
+      <w:pPr>
+        <w:rPr>
+          <w:b/>
+          <w:bCs/>
+          <w:color w:val="000000" w:themeColor="text1"/>
+          <w:sz w:val="40"/>
+          <w:szCs w:val="40"/>
+          <w:lang w:bidi="ar-EG"/>
+          <w14:shadow w14:blurRad="38100" w14:dist="19050" w14:dir="2700000" w14:sx="100000" w14:sy="100000" w14:kx="0" w14:ky="0" w14:algn="tl">
+            <w14:schemeClr w14:val="dk1">
+              <w14:alpha w14:val="60000"/>
+            </w14:schemeClr>
+          </w14:shadow>
+          <w14:textOutline w14:w="0" w14:cap="flat" w14:cmpd="sng" w14:algn="ctr">
+            <w14:noFill/>
+            <w14:prstDash w14:val="solid"/>
+            <w14:round/>
+          </w14:textOutline>
+        </w:rPr>
+      </w:pPr>
+    </w:p>
+    <w:p>
+      <w:pPr>
+        <w:spacing w:line="360" w:lineRule="auto"/>
+        <w:rPr>
+          <w:b/>
+          <w:bCs/>
+          <w:color w:val="000000" w:themeColor="text1"/>
+          <w:sz w:val="36"/>
+          <w:szCs w:val="36"/>
+          <w:lang w:bidi="ar-EG"/>
+          <w14:shadow w14:blurRad="38100" w14:dist="19050" w14:dir="2700000" w14:sx="100000" w14:sy="100000" w14:kx="0" w14:ky="0" w14:algn="tl">
+            <w14:schemeClr w14:val="dk1">
+              <w14:alpha w14:val="60000"/>
+            </w14:schemeClr>
+          </w14:shadow>
+          <w14:textOutline w14:w="0" w14:cap="flat" w14:cmpd="sng" w14:algn="ctr">
+            <w14:noFill/>
+            <w14:prstDash w14:val="solid"/>
+            <w14:round/>
+          </w14:textOutline>
+        </w:rPr>
+      </w:pPr>
+      <w:r>
+        <w:rPr>
+          <w:b/>
+          <w:bCs/>
+          <w:color w:val="000000" w:themeColor="text1"/>
+          <w:sz w:val="36"/>
+          <w:szCs w:val="36"/>
+          <w:lang w:bidi="ar-EG"/>
+          <w14:shadow w14:blurRad="38100" w14:dist="19050" w14:dir="2700000" w14:sx="100000" w14:sy="100000" w14:kx="0" w14:ky="0" w14:algn="tl">
+            <w14:schemeClr w14:val="dk1">
+              <w14:alpha w14:val="60000"/>
+            </w14:schemeClr>
+          </w14:shadow>
+          <w14:textOutline w14:w="0" w14:cap="flat" w14:cmpd="sng" w14:algn="ctr">
+            <w14:noFill/>
+            <w14:prstDash w14:val="solid"/>
+            <w14:round/>
+          </w14:textOutline>
+        </w:rPr>
+        <w:t>Step 1: Move generation and board visualization</w:t>
+      </w:r>
+    </w:p>
+    <w:p>
+      <w:pPr>
+        <w:rPr>
+          <w:color w:val="000000" w:themeColor="text1"/>
+          <w:sz w:val="36"/>
+          <w:szCs w:val="36"/>
+          <w:lang w:bidi="ar-EG"/>
+          <w14:shadow w14:blurRad="38100" w14:dist="19050" w14:dir="2700000" w14:sx="100000" w14:sy="100000" w14:kx="0" w14:ky="0" w14:algn="tl">
+            <w14:schemeClr w14:val="dk1">
+              <w14:alpha w14:val="60000"/>
+            </w14:schemeClr>
+          </w14:shadow>
+          <w14:textOutline w14:w="0" w14:cap="flat" w14:cmpd="sng" w14:algn="ctr">
+            <w14:noFill/>
+            <w14:prstDash w14:val="solid"/>
+            <w14:round/>
+          </w14:textOutline>
+        </w:rPr>
+      </w:pPr>
+      <w:r>
+        <w:rPr>
+          <w:color w:val="000000" w:themeColor="text1"/>
+          <w:sz w:val="36"/>
+          <w:szCs w:val="36"/>
+          <w:lang w:bidi="ar-EG"/>
+          <w14:shadow w14:blurRad="38100" w14:dist="19050" w14:dir="2700000" w14:sx="100000" w14:sy="100000" w14:kx="0" w14:ky="0" w14:algn="tl">
+            <w14:schemeClr w14:val="dk1">
+              <w14:alpha w14:val="60000"/>
+            </w14:schemeClr>
+          </w14:shadow>
+          <w14:textOutline w14:w="0" w14:cap="flat" w14:cmpd="sng" w14:algn="ctr">
+            <w14:noFill/>
+            <w14:prstDash w14:val="solid"/>
+            <w14:round/>
+          </w14:textOutline>
+        </w:rPr>
+        <w:t>We start building controllers for visualizing the board. The move generation controllers basically implement all the rules of chess. Based on this, we can calculate all legal moves for a given board state.</w:t>
+      </w:r>
+    </w:p>
+    <w:p>
+      <w:pPr>
+        <w:rPr>
+          <w:color w:val="000000" w:themeColor="text1"/>
+          <w:sz w:val="36"/>
+          <w:szCs w:val="36"/>
+          <w:lang w:bidi="ar-EG"/>
+          <w14:shadow w14:blurRad="38100" w14:dist="19050" w14:dir="2700000" w14:sx="100000" w14:sy="100000" w14:kx="0" w14:ky="0" w14:algn="tl">
+            <w14:schemeClr w14:val="dk1">
+              <w14:alpha w14:val="60000"/>
+            </w14:schemeClr>
+          </w14:shadow>
+          <w14:textOutline w14:w="0" w14:cap="flat" w14:cmpd="sng" w14:algn="ctr">
+            <w14:noFill/>
+            <w14:prstDash w14:val="solid"/>
+            <w14:round/>
+          </w14:textOutline>
+        </w:rPr>
+      </w:pPr>
+      <w:r>
+        <w:rPr>
+          <w:color w:val="000000" w:themeColor="text1"/>
+          <w:sz w:val="36"/>
+          <w:szCs w:val="36"/>
+          <w:lang w:bidi="ar-EG"/>
+          <w14:shadow w14:blurRad="38100" w14:dist="19050" w14:dir="2700000" w14:sx="100000" w14:sy="100000" w14:kx="0" w14:ky="0" w14:algn="tl">
+            <w14:schemeClr w14:val="dk1">
+              <w14:alpha w14:val="60000"/>
+            </w14:schemeClr>
+          </w14:shadow>
+          <w14:textOutline w14:w="0" w14:cap="flat" w14:cmpd="sng" w14:algn="ctr">
+            <w14:noFill/>
+            <w14:prstDash w14:val="solid"/>
+            <w14:round/>
+          </w14:textOutline>
+        </w:rPr>
+        <w:t>Although this algorithm isn’t a very solid chess player, it’s a good starting point, as we can actually play against it.</w:t>
+      </w:r>
+    </w:p>
+    <w:p>
+      <w:pPr>
+        <w:rPr>
+          <w:b/>
+          <w:bCs/>
+          <w:color w:val="000000" w:themeColor="text1"/>
+          <w:sz w:val="4"/>
+          <w:szCs w:val="4"/>
+          <w:lang w:bidi="ar-EG"/>
+          <w14:shadow w14:blurRad="38100" w14:dist="19050" w14:dir="2700000" w14:sx="100000" w14:sy="100000" w14:kx="0" w14:ky="0" w14:algn="tl">
+            <w14:schemeClr w14:val="dk1">
+              <w14:alpha w14:val="60000"/>
+            </w14:schemeClr>
+          </w14:shadow>
+          <w14:textOutline w14:w="0" w14:cap="flat" w14:cmpd="sng" w14:algn="ctr">
+            <w14:noFill/>
+            <w14:prstDash w14:val="solid"/>
+            <w14:round/>
+          </w14:textOutline>
+        </w:rPr>
+      </w:pPr>
+    </w:p>
+    <w:p>
+      <w:pPr>
+        <w:rPr>
+          <w:b/>
+          <w:bCs/>
+          <w:color w:val="000000" w:themeColor="text1"/>
+          <w:sz w:val="36"/>
+          <w:szCs w:val="36"/>
+          <w:lang w:bidi="ar-EG"/>
+          <w14:shadow w14:blurRad="38100" w14:dist="19050" w14:dir="2700000" w14:sx="100000" w14:sy="100000" w14:kx="0" w14:ky="0" w14:algn="tl">
+            <w14:schemeClr w14:val="dk1">
+              <w14:alpha w14:val="60000"/>
+            </w14:schemeClr>
+          </w14:shadow>
+          <w14:textOutline w14:w="0" w14:cap="flat" w14:cmpd="sng" w14:algn="ctr">
+            <w14:noFill/>
+            <w14:prstDash w14:val="solid"/>
+            <w14:round/>
+          </w14:textOutline>
+        </w:rPr>
+      </w:pPr>
+    </w:p>
+    <w:p>
+      <w:pPr>
+        <w:spacing w:line="360" w:lineRule="auto"/>
+        <w:rPr>
+          <w:b/>
+          <w:bCs/>
+          <w:color w:val="000000" w:themeColor="text1"/>
+          <w:sz w:val="36"/>
+          <w:szCs w:val="36"/>
+          <w:lang w:bidi="ar-EG"/>
+          <w14:shadow w14:blurRad="38100" w14:dist="19050" w14:dir="2700000" w14:sx="100000" w14:sy="100000" w14:kx="0" w14:ky="0" w14:algn="tl">
+            <w14:schemeClr w14:val="dk1">
+              <w14:alpha w14:val="60000"/>
+            </w14:schemeClr>
+          </w14:shadow>
+          <w14:textOutline w14:w="0" w14:cap="flat" w14:cmpd="sng" w14:algn="ctr">
+            <w14:noFill/>
+            <w14:prstDash w14:val="solid"/>
+            <w14:round/>
+          </w14:textOutline>
+        </w:rPr>
+      </w:pPr>
+      <w:r>
+        <w:rPr>
+          <w:b/>
+          <w:bCs/>
+          <w:color w:val="000000" w:themeColor="text1"/>
+          <w:sz w:val="36"/>
+          <w:szCs w:val="36"/>
+          <w:lang w:bidi="ar-EG"/>
+          <w14:shadow w14:blurRad="38100" w14:dist="19050" w14:dir="2700000" w14:sx="100000" w14:sy="100000" w14:kx="0" w14:ky="0" w14:algn="tl">
+            <w14:schemeClr w14:val="dk1">
+              <w14:alpha w14:val="60000"/>
+            </w14:schemeClr>
+          </w14:shadow>
+          <w14:textOutline w14:w="0" w14:cap="flat" w14:cmpd="sng" w14:algn="ctr">
+            <w14:noFill/>
+            <w14:prstDash w14:val="solid"/>
+            <w14:round/>
+          </w14:textOutline>
+        </w:rPr>
+        <w:lastRenderedPageBreak/>
+        <w:t>Step 2: Position evaluation</w:t>
+      </w:r>
+    </w:p>
+    <w:p>
+      <w:pPr>
+        <w:rPr>
+          <w:color w:val="000000" w:themeColor="text1"/>
+          <w:sz w:val="36"/>
+          <w:szCs w:val="36"/>
+          <w:lang w:bidi="ar-EG"/>
+          <w14:shadow w14:blurRad="38100" w14:dist="19050" w14:dir="2700000" w14:sx="100000" w14:sy="100000" w14:kx="0" w14:ky="0" w14:algn="tl">
+            <w14:schemeClr w14:val="dk1">
+              <w14:alpha w14:val="60000"/>
+            </w14:schemeClr>
+          </w14:shadow>
+          <w14:textOutline w14:w="0" w14:cap="flat" w14:cmpd="sng" w14:algn="ctr">
+            <w14:noFill/>
+            <w14:prstDash w14:val="solid"/>
+            <w14:round/>
+          </w14:textOutline>
+        </w:rPr>
+      </w:pPr>
+      <w:r>
+        <w:rPr>
+          <w:noProof/>
+          <w:color w:val="000000" w:themeColor="text1"/>
+          <w:sz w:val="36"/>
+          <w:szCs w:val="36"/>
+        </w:rPr>
+        <w:drawing>
+          <wp:anchor distT="0" distB="0" distL="114300" distR="114300" simplePos="0" relativeHeight="251658240" behindDoc="1" locked="0" layoutInCell="1" allowOverlap="1" wp14:anchorId="0514B177" wp14:editId="05E8E658">
+            <wp:simplePos x="0" y="0"/>
+            <wp:positionH relativeFrom="column">
+              <wp:posOffset>1228725</wp:posOffset>
+            </wp:positionH>
+            <wp:positionV relativeFrom="paragraph">
+              <wp:posOffset>1227455</wp:posOffset>
+            </wp:positionV>
+            <wp:extent cx="3028950" cy="3578860"/>
+            <wp:effectExtent l="152400" t="152400" r="361950" b="364490"/>
+            <wp:wrapTight wrapText="bothSides">
+              <wp:wrapPolygon edited="0">
+                <wp:start x="543" y="-920"/>
+                <wp:lineTo x="-1087" y="-690"/>
+                <wp:lineTo x="-1087" y="22075"/>
+                <wp:lineTo x="0" y="23225"/>
+                <wp:lineTo x="951" y="23685"/>
+                <wp:lineTo x="22008" y="23685"/>
+                <wp:lineTo x="22958" y="23225"/>
+                <wp:lineTo x="24045" y="21500"/>
+                <wp:lineTo x="24045" y="1150"/>
+                <wp:lineTo x="22415" y="-575"/>
+                <wp:lineTo x="22279" y="-920"/>
+                <wp:lineTo x="543" y="-920"/>
+              </wp:wrapPolygon>
+            </wp:wrapTight>
+            <wp:docPr id="1" name="Picture 1"/>
+            <wp:cNvGraphicFramePr>
+              <a:graphicFrameLocks xmlns:a="http://schemas.openxmlformats.org/drawingml/2006/main" noChangeAspect="1"/>
+            </wp:cNvGraphicFramePr>
+            <a:graphic xmlns:a="http://schemas.openxmlformats.org/drawingml/2006/main">
+              <a:graphicData uri="http://schemas.openxmlformats.org/drawingml/2006/picture">
+                <pic:pic xmlns:pic="http://schemas.openxmlformats.org/drawingml/2006/picture">
+                  <pic:nvPicPr>
+                    <pic:cNvPr id="1" name="evaluation.png"/>
+                    <pic:cNvPicPr/>
+                  </pic:nvPicPr>
+                  <pic:blipFill>
+                    <a:blip r:embed="rId5">
+                      <a:extLst>
+                        <a:ext uri="{28A0092B-C50C-407E-A947-70E740481C1C}">
+                          <a14:useLocalDpi xmlns:a14="http://schemas.microsoft.com/office/drawing/2010/main" val="0"/>
+                        </a:ext>
+                      </a:extLst>
+                    </a:blip>
+                    <a:stretch>
+                      <a:fillRect/>
+                    </a:stretch>
+                  </pic:blipFill>
+                  <pic:spPr>
+                    <a:xfrm>
+                      <a:off x="0" y="0"/>
+                      <a:ext cx="3028950" cy="3578860"/>
+                    </a:xfrm>
+                    <a:prstGeom prst="rect">
+                      <a:avLst/>
+                    </a:prstGeom>
+                    <a:ln>
+                      <a:noFill/>
+                    </a:ln>
+                    <a:effectLst>
+                      <a:outerShdw blurRad="292100" dist="139700" dir="2700000" algn="tl" rotWithShape="0">
+                        <a:srgbClr val="333333">
+                          <a:alpha val="65000"/>
+                        </a:srgbClr>
+                      </a:outerShdw>
+                    </a:effectLst>
+                  </pic:spPr>
+                </pic:pic>
+              </a:graphicData>
+            </a:graphic>
+            <wp14:sizeRelH relativeFrom="margin">
+              <wp14:pctWidth>0</wp14:pctWidth>
+            </wp14:sizeRelH>
+            <wp14:sizeRelV relativeFrom="margin">
+              <wp14:pctHeight>0</wp14:pctHeight>
+            </wp14:sizeRelV>
+          </wp:anchor>
+        </w:drawing>
+      </w:r>
+      <w:r>
+        <w:rPr>
+          <w:color w:val="000000" w:themeColor="text1"/>
+          <w:sz w:val="36"/>
+          <w:szCs w:val="36"/>
+          <w:lang w:bidi="ar-EG"/>
+          <w14:shadow w14:blurRad="38100" w14:dist="19050" w14:dir="2700000" w14:sx="100000" w14:sy="100000" w14:kx="0" w14:ky="0" w14:algn="tl">
+            <w14:schemeClr w14:val="dk1">
+              <w14:alpha w14:val="60000"/>
+            </w14:schemeClr>
+          </w14:shadow>
+          <w14:textOutline w14:w="0" w14:cap="flat" w14:cmpd="sng" w14:algn="ctr">
+            <w14:noFill/>
+            <w14:prstDash w14:val="solid"/>
+            <w14:round/>
+          </w14:textOutline>
+        </w:rPr>
+        <w:t>Now let’s try to understand which side is stronger in a certain position. The simplest way to achieve this is to count the relative strength of the pieces on the board using the following table:</w:t>
+      </w:r>
+    </w:p>
+    <w:p>
+      <w:pPr>
+        <w:jc w:val="center"/>
+        <w:rPr>
+          <w:color w:val="000000" w:themeColor="text1"/>
+          <w:sz w:val="36"/>
+          <w:szCs w:val="36"/>
+          <w:lang w:bidi="ar-EG"/>
+          <w14:shadow w14:blurRad="38100" w14:dist="19050" w14:dir="2700000" w14:sx="100000" w14:sy="100000" w14:kx="0" w14:ky="0" w14:algn="tl">
+            <w14:schemeClr w14:val="dk1">
+              <w14:alpha w14:val="60000"/>
+            </w14:schemeClr>
+          </w14:shadow>
+          <w14:textOutline w14:w="0" w14:cap="flat" w14:cmpd="sng" w14:algn="ctr">
+            <w14:noFill/>
+            <w14:prstDash w14:val="solid"/>
+            <w14:round/>
+          </w14:textOutline>
+        </w:rPr>
+      </w:pPr>
+    </w:p>
+    <w:p>
+      <w:pPr>
+        <w:jc w:val="center"/>
+        <w:rPr>
+          <w:color w:val="000000" w:themeColor="text1"/>
+          <w:sz w:val="36"/>
+          <w:szCs w:val="36"/>
+          <w:lang w:bidi="ar-EG"/>
+          <w14:shadow w14:blurRad="38100" w14:dist="19050" w14:dir="2700000" w14:sx="100000" w14:sy="100000" w14:kx="0" w14:ky="0" w14:algn="tl">
+            <w14:schemeClr w14:val="dk1">
+              <w14:alpha w14:val="60000"/>
+            </w14:schemeClr>
+          </w14:shadow>
+          <w14:textOutline w14:w="0" w14:cap="flat" w14:cmpd="sng" w14:algn="ctr">
+            <w14:noFill/>
+            <w14:prstDash w14:val="solid"/>
+            <w14:round/>
+          </w14:textOutline>
+        </w:rPr>
+      </w:pPr>
+    </w:p>
+    <w:p>
+      <w:pPr>
+        <w:jc w:val="center"/>
+        <w:rPr>
+          <w:color w:val="000000" w:themeColor="text1"/>
+          <w:sz w:val="36"/>
+          <w:szCs w:val="36"/>
+          <w:lang w:bidi="ar-EG"/>
+          <w14:shadow w14:blurRad="38100" w14:dist="19050" w14:dir="2700000" w14:sx="100000" w14:sy="100000" w14:kx="0" w14:ky="0" w14:algn="tl">
+            <w14:schemeClr w14:val="dk1">
+              <w14:alpha w14:val="60000"/>
+            </w14:schemeClr>
+          </w14:shadow>
+          <w14:textOutline w14:w="0" w14:cap="flat" w14:cmpd="sng" w14:algn="ctr">
+            <w14:noFill/>
+            <w14:prstDash w14:val="solid"/>
+            <w14:round/>
+          </w14:textOutline>
+        </w:rPr>
+      </w:pPr>
+    </w:p>
+    <w:p>
+      <w:pPr>
+        <w:jc w:val="center"/>
+        <w:rPr>
+          <w:color w:val="000000" w:themeColor="text1"/>
+          <w:sz w:val="36"/>
+          <w:szCs w:val="36"/>
+          <w:lang w:bidi="ar-EG"/>
+          <w14:shadow w14:blurRad="38100" w14:dist="19050" w14:dir="2700000" w14:sx="100000" w14:sy="100000" w14:kx="0" w14:ky="0" w14:algn="tl">
+            <w14:schemeClr w14:val="dk1">
+              <w14:alpha w14:val="60000"/>
+            </w14:schemeClr>
+          </w14:shadow>
+          <w14:textOutline w14:w="0" w14:cap="flat" w14:cmpd="sng" w14:algn="ctr">
+            <w14:noFill/>
+            <w14:prstDash w14:val="solid"/>
+            <w14:round/>
+          </w14:textOutline>
+        </w:rPr>
+      </w:pPr>
+    </w:p>
+    <w:p>
+      <w:pPr>
+        <w:jc w:val="center"/>
+        <w:rPr>
+          <w:color w:val="000000" w:themeColor="text1"/>
+          <w:sz w:val="36"/>
+          <w:szCs w:val="36"/>
+          <w:lang w:bidi="ar-EG"/>
+          <w14:shadow w14:blurRad="38100" w14:dist="19050" w14:dir="2700000" w14:sx="100000" w14:sy="100000" w14:kx="0" w14:ky="0" w14:algn="tl">
+            <w14:schemeClr w14:val="dk1">
+              <w14:alpha w14:val="60000"/>
+            </w14:schemeClr>
+          </w14:shadow>
+          <w14:textOutline w14:w="0" w14:cap="flat" w14:cmpd="sng" w14:algn="ctr">
+            <w14:noFill/>
+            <w14:prstDash w14:val="solid"/>
+            <w14:round/>
+          </w14:textOutline>
+        </w:rPr>
+      </w:pPr>
+    </w:p>
+    <w:p>
+      <w:pPr>
+        <w:jc w:val="center"/>
+        <w:rPr>
+          <w:color w:val="000000" w:themeColor="text1"/>
+          <w:sz w:val="36"/>
+          <w:szCs w:val="36"/>
+          <w:lang w:bidi="ar-EG"/>
+          <w14:shadow w14:blurRad="38100" w14:dist="19050" w14:dir="2700000" w14:sx="100000" w14:sy="100000" w14:kx="0" w14:ky="0" w14:algn="tl">
+            <w14:schemeClr w14:val="dk1">
+              <w14:alpha w14:val="60000"/>
+            </w14:schemeClr>
+          </w14:shadow>
+          <w14:textOutline w14:w="0" w14:cap="flat" w14:cmpd="sng" w14:algn="ctr">
+            <w14:noFill/>
+            <w14:prstDash w14:val="solid"/>
+            <w14:round/>
+          </w14:textOutline>
+        </w:rPr>
+      </w:pPr>
+    </w:p>
+    <w:p>
+      <w:pPr>
+        <w:jc w:val="center"/>
+        <w:rPr>
+          <w:color w:val="000000" w:themeColor="text1"/>
+          <w:sz w:val="36"/>
+          <w:szCs w:val="36"/>
+          <w:lang w:bidi="ar-EG"/>
+          <w14:shadow w14:blurRad="38100" w14:dist="19050" w14:dir="2700000" w14:sx="100000" w14:sy="100000" w14:kx="0" w14:ky="0" w14:algn="tl">
+            <w14:schemeClr w14:val="dk1">
+              <w14:alpha w14:val="60000"/>
+            </w14:schemeClr>
+          </w14:shadow>
+          <w14:textOutline w14:w="0" w14:cap="flat" w14:cmpd="sng" w14:algn="ctr">
+            <w14:noFill/>
+            <w14:prstDash w14:val="solid"/>
+            <w14:round/>
+          </w14:textOutline>
+        </w:rPr>
+      </w:pPr>
+    </w:p>
+    <w:p>
+      <w:pPr>
+        <w:jc w:val="center"/>
+        <w:rPr>
+          <w:color w:val="000000" w:themeColor="text1"/>
+          <w:sz w:val="36"/>
+          <w:szCs w:val="36"/>
+          <w:lang w:bidi="ar-EG"/>
+          <w14:shadow w14:blurRad="38100" w14:dist="19050" w14:dir="2700000" w14:sx="100000" w14:sy="100000" w14:kx="0" w14:ky="0" w14:algn="tl">
+            <w14:schemeClr w14:val="dk1">
+              <w14:alpha w14:val="60000"/>
+            </w14:schemeClr>
+          </w14:shadow>
+          <w14:textOutline w14:w="0" w14:cap="flat" w14:cmpd="sng" w14:algn="ctr">
+            <w14:noFill/>
+            <w14:prstDash w14:val="solid"/>
+            <w14:round/>
+          </w14:textOutline>
+        </w:rPr>
+      </w:pPr>
+    </w:p>
+    <w:p>
+      <w:pPr>
+        <w:jc w:val="center"/>
+        <w:rPr>
+          <w:color w:val="000000" w:themeColor="text1"/>
+          <w:sz w:val="36"/>
+          <w:szCs w:val="36"/>
+          <w:lang w:bidi="ar-EG"/>
+          <w14:shadow w14:blurRad="38100" w14:dist="19050" w14:dir="2700000" w14:sx="100000" w14:sy="100000" w14:kx="0" w14:ky="0" w14:algn="tl">
+            <w14:schemeClr w14:val="dk1">
+              <w14:alpha w14:val="60000"/>
+            </w14:schemeClr>
+          </w14:shadow>
+          <w14:textOutline w14:w="0" w14:cap="flat" w14:cmpd="sng" w14:algn="ctr">
+            <w14:noFill/>
+            <w14:prstDash w14:val="solid"/>
+            <w14:round/>
+          </w14:textOutline>
+        </w:rPr>
+      </w:pPr>
+    </w:p>
+    <w:p>
+      <w:pPr>
+        <w:rPr>
+          <w:color w:val="000000" w:themeColor="text1"/>
+          <w:sz w:val="36"/>
+          <w:szCs w:val="36"/>
+          <w:lang w:bidi="ar-EG"/>
+          <w14:shadow w14:blurRad="38100" w14:dist="19050" w14:dir="2700000" w14:sx="100000" w14:sy="100000" w14:kx="0" w14:ky="0" w14:algn="tl">
+            <w14:schemeClr w14:val="dk1">
+              <w14:alpha w14:val="60000"/>
+            </w14:schemeClr>
+          </w14:shadow>
+          <w14:textOutline w14:w="0" w14:cap="flat" w14:cmpd="sng" w14:algn="ctr">
+            <w14:noFill/>
+            <w14:prstDash w14:val="solid"/>
+            <w14:round/>
+          </w14:textOutline>
+        </w:rPr>
+      </w:pPr>
+      <w:r>
+        <w:rPr>
+          <w:color w:val="000000" w:themeColor="text1"/>
+          <w:sz w:val="36"/>
+          <w:szCs w:val="36"/>
+          <w:lang w:bidi="ar-EG"/>
+          <w14:shadow w14:blurRad="38100" w14:dist="19050" w14:dir="2700000" w14:sx="100000" w14:sy="100000" w14:kx="0" w14:ky="0" w14:algn="tl">
+            <w14:schemeClr w14:val="dk1">
+              <w14:alpha w14:val="60000"/>
+            </w14:schemeClr>
+          </w14:shadow>
+          <w14:textOutline w14:w="0" w14:cap="flat" w14:cmpd="sng" w14:algn="ctr">
+            <w14:noFill/>
+            <w14:prstDash w14:val="solid"/>
+            <w14:round/>
+          </w14:textOutline>
+        </w:rPr>
+        <w:t>Now we’re able to create an algorithm that chooses the move that gives the highest evaluation</w:t>
+      </w:r>
+    </w:p>
+    <w:p>
+      <w:pPr>
+        <w:rPr>
+          <w:color w:val="000000" w:themeColor="text1"/>
+          <w:sz w:val="36"/>
+          <w:szCs w:val="36"/>
+          <w:lang w:bidi="ar-EG"/>
+          <w14:shadow w14:blurRad="38100" w14:dist="19050" w14:dir="2700000" w14:sx="100000" w14:sy="100000" w14:kx="0" w14:ky="0" w14:algn="tl">
+            <w14:schemeClr w14:val="dk1">
+              <w14:alpha w14:val="60000"/>
+            </w14:schemeClr>
+          </w14:shadow>
+          <w14:textOutline w14:w="0" w14:cap="flat" w14:cmpd="sng" w14:algn="ctr">
+            <w14:noFill/>
+            <w14:prstDash w14:val="solid"/>
+            <w14:round/>
+          </w14:textOutline>
+        </w:rPr>
+      </w:pPr>
+      <w:r>
+        <w:rPr>
+          <w:color w:val="000000" w:themeColor="text1"/>
+          <w:sz w:val="36"/>
+          <w:szCs w:val="36"/>
+          <w:lang w:bidi="ar-EG"/>
+          <w14:shadow w14:blurRad="38100" w14:dist="19050" w14:dir="2700000" w14:sx="100000" w14:sy="100000" w14:kx="0" w14:ky="0" w14:algn="tl">
+            <w14:schemeClr w14:val="dk1">
+              <w14:alpha w14:val="60000"/>
+            </w14:schemeClr>
+          </w14:shadow>
+          <w14:textOutline w14:w="0" w14:cap="flat" w14:cmpd="sng" w14:algn="ctr">
+            <w14:noFill/>
+            <w14:prstDash w14:val="solid"/>
+            <w14:round/>
+          </w14:textOutline>
+        </w:rPr>
+        <w:t>The only tangible improvement is that our algorithm will now capture a piece if it can.</w:t>
+      </w:r>
+    </w:p>
+    <w:p>
+      <w:pPr>
+        <w:rPr>
+          <w:b/>
+          <w:bCs/>
+          <w:color w:val="000000" w:themeColor="text1"/>
+          <w:sz w:val="36"/>
+          <w:szCs w:val="36"/>
+          <w:lang w:bidi="ar-EG"/>
+          <w14:shadow w14:blurRad="38100" w14:dist="19050" w14:dir="2700000" w14:sx="100000" w14:sy="100000" w14:kx="0" w14:ky="0" w14:algn="tl">
+            <w14:schemeClr w14:val="dk1">
+              <w14:alpha w14:val="60000"/>
+            </w14:schemeClr>
+          </w14:shadow>
+          <w14:textOutline w14:w="0" w14:cap="flat" w14:cmpd="sng" w14:algn="ctr">
+            <w14:noFill/>
+            <w14:prstDash w14:val="solid"/>
+            <w14:round/>
+          </w14:textOutline>
+        </w:rPr>
+      </w:pPr>
+    </w:p>
+    <w:p>
+      <w:pPr>
+        <w:rPr>
+          <w:b/>
+          <w:bCs/>
+          <w:color w:val="000000" w:themeColor="text1"/>
+          <w:sz w:val="36"/>
+          <w:szCs w:val="36"/>
+          <w:lang w:bidi="ar-EG"/>
+          <w14:shadow w14:blurRad="38100" w14:dist="19050" w14:dir="2700000" w14:sx="100000" w14:sy="100000" w14:kx="0" w14:ky="0" w14:algn="tl">
+            <w14:schemeClr w14:val="dk1">
+              <w14:alpha w14:val="60000"/>
+            </w14:schemeClr>
+          </w14:shadow>
+          <w14:textOutline w14:w="0" w14:cap="flat" w14:cmpd="sng" w14:algn="ctr">
+            <w14:noFill/>
+            <w14:prstDash w14:val="solid"/>
+            <w14:round/>
+          </w14:textOutline>
+        </w:rPr>
+      </w:pPr>
+    </w:p>
+    <w:p>
+      <w:pPr>
+        <w:spacing w:line="360" w:lineRule="auto"/>
+        <w:rPr>
+          <w:color w:val="000000" w:themeColor="text1"/>
+          <w:sz w:val="36"/>
+          <w:szCs w:val="36"/>
+          <w:lang w:bidi="ar-EG"/>
+          <w14:shadow w14:blurRad="38100" w14:dist="19050" w14:dir="2700000" w14:sx="100000" w14:sy="100000" w14:kx="0" w14:ky="0" w14:algn="tl">
+            <w14:schemeClr w14:val="dk1">
+              <w14:alpha w14:val="60000"/>
+            </w14:schemeClr>
+          </w14:shadow>
+          <w14:textOutline w14:w="0" w14:cap="flat" w14:cmpd="sng" w14:algn="ctr">
+            <w14:noFill/>
+            <w14:prstDash w14:val="solid"/>
+            <w14:round/>
+          </w14:textOutline>
+        </w:rPr>
+      </w:pPr>
+      <w:r>
+        <w:rPr>
+          <w:b/>
+          <w:bCs/>
+          <w:color w:val="000000" w:themeColor="text1"/>
+          <w:sz w:val="36"/>
+          <w:szCs w:val="36"/>
+          <w:lang w:bidi="ar-EG"/>
+          <w14:shadow w14:blurRad="38100" w14:dist="19050" w14:dir="2700000" w14:sx="100000" w14:sy="100000" w14:kx="0" w14:ky="0" w14:algn="tl">
+            <w14:schemeClr w14:val="dk1">
+              <w14:alpha w14:val="60000"/>
+            </w14:schemeClr>
+          </w14:shadow>
+          <w14:textOutline w14:w="0" w14:cap="flat" w14:cmpd="sng" w14:algn="ctr">
+            <w14:noFill/>
+            <w14:prstDash w14:val="solid"/>
+            <w14:round/>
+          </w14:textOutline>
+        </w:rPr>
+        <w:lastRenderedPageBreak/>
+        <w:t>Step 3: Search tree using MiniMax</w:t>
+      </w:r>
+    </w:p>
+    <w:p>
+      <w:pPr>
+        <w:rPr>
+          <w:color w:val="000000" w:themeColor="text1"/>
+          <w:sz w:val="36"/>
+          <w:szCs w:val="36"/>
+          <w:lang w:bidi="ar-EG"/>
+          <w14:shadow w14:blurRad="38100" w14:dist="19050" w14:dir="2700000" w14:sx="100000" w14:sy="100000" w14:kx="0" w14:ky="0" w14:algn="tl">
+            <w14:schemeClr w14:val="dk1">
+              <w14:alpha w14:val="60000"/>
+            </w14:schemeClr>
+          </w14:shadow>
+          <w14:textOutline w14:w="0" w14:cap="flat" w14:cmpd="sng" w14:algn="ctr">
+            <w14:noFill/>
+            <w14:prstDash w14:val="solid"/>
+            <w14:round/>
+          </w14:textOutline>
+        </w:rPr>
+      </w:pPr>
+      <w:r>
+        <w:rPr>
+          <w:color w:val="000000" w:themeColor="text1"/>
+          <w:sz w:val="36"/>
+          <w:szCs w:val="36"/>
+          <w:lang w:bidi="ar-EG"/>
+          <w14:shadow w14:blurRad="38100" w14:dist="19050" w14:dir="2700000" w14:sx="100000" w14:sy="100000" w14:kx="0" w14:ky="0" w14:algn="tl">
+            <w14:schemeClr w14:val="dk1">
+              <w14:alpha w14:val="60000"/>
+            </w14:schemeClr>
+          </w14:shadow>
+          <w14:textOutline w14:w="0" w14:cap="flat" w14:cmpd="sng" w14:algn="ctr">
+            <w14:noFill/>
+            <w14:prstDash w14:val="solid"/>
+            <w14:round/>
+          </w14:textOutline>
+        </w:rPr>
+        <w:t>Next we’re going to create a search tree from which the algorithm can cho</w:t>
+      </w:r>
+      <w:r>
+        <w:rPr>
+          <w:color w:val="000000" w:themeColor="text1"/>
+          <w:sz w:val="36"/>
+          <w:szCs w:val="36"/>
+          <w:lang w:bidi="ar-EG"/>
+          <w14:shadow w14:blurRad="38100" w14:dist="19050" w14:dir="2700000" w14:sx="100000" w14:sy="100000" w14:kx="0" w14:ky="0" w14:algn="tl">
+            <w14:schemeClr w14:val="dk1">
+              <w14:alpha w14:val="60000"/>
+            </w14:schemeClr>
+          </w14:shadow>
+          <w14:textOutline w14:w="0" w14:cap="flat" w14:cmpd="sng" w14:algn="ctr">
+            <w14:noFill/>
+            <w14:prstDash w14:val="solid"/>
+            <w14:round/>
+          </w14:textOutline>
+        </w:rPr>
+        <w:t>o</w:t>
+      </w:r>
+      <w:r>
+        <w:rPr>
+          <w:color w:val="000000" w:themeColor="text1"/>
+          <w:sz w:val="36"/>
+          <w:szCs w:val="36"/>
+          <w:lang w:bidi="ar-EG"/>
+          <w14:shadow w14:blurRad="38100" w14:dist="19050" w14:dir="2700000" w14:sx="100000" w14:sy="100000" w14:kx="0" w14:ky="0" w14:algn="tl">
+            <w14:schemeClr w14:val="dk1">
+              <w14:alpha w14:val="60000"/>
+            </w14:schemeClr>
+          </w14:shadow>
+          <w14:textOutline w14:w="0" w14:cap="flat" w14:cmpd="sng" w14:algn="ctr">
+            <w14:noFill/>
+            <w14:prstDash w14:val="solid"/>
+            <w14:round/>
+          </w14:textOutline>
+        </w:rPr>
+        <w:t>se the best move. This is done by using the MiniMax algorithm.</w:t>
+      </w:r>
+    </w:p>
+    <w:p>
+      <w:pPr>
+        <w:rPr>
+          <w:color w:val="000000" w:themeColor="text1"/>
+          <w:sz w:val="36"/>
+          <w:szCs w:val="36"/>
+          <w:lang w:bidi="ar-EG"/>
+          <w14:shadow w14:blurRad="38100" w14:dist="19050" w14:dir="2700000" w14:sx="100000" w14:sy="100000" w14:kx="0" w14:ky="0" w14:algn="tl">
+            <w14:schemeClr w14:val="dk1">
+              <w14:alpha w14:val="60000"/>
+            </w14:schemeClr>
+          </w14:shadow>
+          <w14:textOutline w14:w="0" w14:cap="flat" w14:cmpd="sng" w14:algn="ctr">
+            <w14:noFill/>
+            <w14:prstDash w14:val="solid"/>
+            <w14:round/>
+          </w14:textOutline>
+        </w:rPr>
+      </w:pPr>
+      <w:r>
+        <w:rPr>
+          <w:color w:val="000000" w:themeColor="text1"/>
+          <w:sz w:val="36"/>
+          <w:szCs w:val="36"/>
+          <w:lang w:bidi="ar-EG"/>
+          <w14:shadow w14:blurRad="38100" w14:dist="19050" w14:dir="2700000" w14:sx="100000" w14:sy="100000" w14:kx="0" w14:ky="0" w14:algn="tl">
+            <w14:schemeClr w14:val="dk1">
+              <w14:alpha w14:val="60000"/>
+            </w14:schemeClr>
+          </w14:shadow>
+          <w14:textOutline w14:w="0" w14:cap="flat" w14:cmpd="sng" w14:algn="ctr">
+            <w14:noFill/>
+            <w14:prstDash w14:val="solid"/>
+            <w14:round/>
+          </w14:textOutline>
+        </w:rPr>
+        <w:t>In this algorithm, the recursive tree of all possible moves is explored to a given depth, and the position is evaluated at the ending “leaves” of the tree.</w:t>
+      </w:r>
+    </w:p>
+    <w:p>
+      <w:pPr>
+        <w:rPr>
+          <w:color w:val="000000" w:themeColor="text1"/>
+          <w:sz w:val="36"/>
+          <w:szCs w:val="36"/>
+          <w:lang w:bidi="ar-EG"/>
+          <w14:shadow w14:blurRad="38100" w14:dist="19050" w14:dir="2700000" w14:sx="100000" w14:sy="100000" w14:kx="0" w14:ky="0" w14:algn="tl">
+            <w14:schemeClr w14:val="dk1">
+              <w14:alpha w14:val="60000"/>
+            </w14:schemeClr>
+          </w14:shadow>
+          <w14:textOutline w14:w="0" w14:cap="flat" w14:cmpd="sng" w14:algn="ctr">
+            <w14:noFill/>
+            <w14:prstDash w14:val="solid"/>
+            <w14:round/>
+          </w14:textOutline>
+        </w:rPr>
+      </w:pPr>
+      <w:r>
+        <w:rPr>
+          <w:color w:val="000000" w:themeColor="text1"/>
+          <w:sz w:val="36"/>
+          <w:szCs w:val="36"/>
+          <w:lang w:bidi="ar-EG"/>
+          <w14:shadow w14:blurRad="38100" w14:dist="19050" w14:dir="2700000" w14:sx="100000" w14:sy="100000" w14:kx="0" w14:ky="0" w14:algn="tl">
+            <w14:schemeClr w14:val="dk1">
+              <w14:alpha w14:val="60000"/>
+            </w14:schemeClr>
+          </w14:shadow>
+          <w14:textOutline w14:w="0" w14:cap="flat" w14:cmpd="sng" w14:algn="ctr">
+            <w14:noFill/>
+            <w14:prstDash w14:val="solid"/>
+            <w14:round/>
+          </w14:textOutline>
+        </w:rPr>
+        <w:t>After that, we return either the smallest or the largest value of the child to the parent node, depending on whether it’s a white or black to move. (That is, we try to either minimize or maximize the outcome at each level.)</w:t>
+      </w:r>
+    </w:p>
+    <w:p>
+      <w:pPr>
+        <w:rPr>
+          <w:color w:val="000000" w:themeColor="text1"/>
+          <w:sz w:val="36"/>
+          <w:szCs w:val="36"/>
+          <w:lang w:bidi="ar-EG"/>
+          <w14:shadow w14:blurRad="38100" w14:dist="19050" w14:dir="2700000" w14:sx="100000" w14:sy="100000" w14:kx="0" w14:ky="0" w14:algn="tl">
+            <w14:schemeClr w14:val="dk1">
+              <w14:alpha w14:val="60000"/>
+            </w14:schemeClr>
+          </w14:shadow>
+          <w14:textOutline w14:w="0" w14:cap="flat" w14:cmpd="sng" w14:algn="ctr">
+            <w14:noFill/>
+            <w14:prstDash w14:val="solid"/>
+            <w14:round/>
+          </w14:textOutline>
+        </w:rPr>
+      </w:pPr>
+      <w:r>
+        <w:rPr>
+          <w:color w:val="000000" w:themeColor="text1"/>
+          <w:sz w:val="36"/>
+          <w:szCs w:val="36"/>
+          <w:lang w:bidi="ar-EG"/>
+          <w14:shadow w14:blurRad="38100" w14:dist="19050" w14:dir="2700000" w14:sx="100000" w14:sy="100000" w14:kx="0" w14:ky="0" w14:algn="tl">
+            <w14:schemeClr w14:val="dk1">
+              <w14:alpha w14:val="60000"/>
+            </w14:schemeClr>
+          </w14:shadow>
+          <w14:textOutline w14:w="0" w14:cap="flat" w14:cmpd="sng" w14:algn="ctr">
+            <w14:noFill/>
+            <w14:prstDash w14:val="solid"/>
+            <w14:round/>
+          </w14:textOutline>
+        </w:rPr>
+        <w:t>With MiniMax in place, our algorithm is starting to understand some basic tactics of chess.</w:t>
+      </w:r>
+    </w:p>
+    <w:p>
+      <w:pPr>
+        <w:rPr>
+          <w:color w:val="000000" w:themeColor="text1"/>
+          <w:sz w:val="36"/>
+          <w:szCs w:val="36"/>
+          <w:lang w:bidi="ar-EG"/>
+          <w14:shadow w14:blurRad="38100" w14:dist="19050" w14:dir="2700000" w14:sx="100000" w14:sy="100000" w14:kx="0" w14:ky="0" w14:algn="tl">
+            <w14:schemeClr w14:val="dk1">
+              <w14:alpha w14:val="60000"/>
+            </w14:schemeClr>
+          </w14:shadow>
+          <w14:textOutline w14:w="0" w14:cap="flat" w14:cmpd="sng" w14:algn="ctr">
+            <w14:noFill/>
+            <w14:prstDash w14:val="solid"/>
+            <w14:round/>
+          </w14:textOutline>
+        </w:rPr>
+      </w:pPr>
+      <w:r>
+        <w:rPr>
+          <w:color w:val="000000" w:themeColor="text1"/>
+          <w:sz w:val="36"/>
+          <w:szCs w:val="36"/>
+          <w:lang w:bidi="ar-EG"/>
+          <w14:shadow w14:blurRad="38100" w14:dist="19050" w14:dir="2700000" w14:sx="100000" w14:sy="100000" w14:kx="0" w14:ky="0" w14:algn="tl">
+            <w14:schemeClr w14:val="dk1">
+              <w14:alpha w14:val="60000"/>
+            </w14:schemeClr>
+          </w14:shadow>
+          <w14:textOutline w14:w="0" w14:cap="flat" w14:cmpd="sng" w14:algn="ctr">
+            <w14:noFill/>
+            <w14:prstDash w14:val="solid"/>
+            <w14:round/>
+          </w14:textOutline>
+        </w:rPr>
+        <w:t xml:space="preserve">The effectiveness of the </w:t>
+      </w:r>
+      <w:proofErr w:type="gramStart"/>
+      <w:r>
+        <w:rPr>
+          <w:color w:val="000000" w:themeColor="text1"/>
+          <w:sz w:val="36"/>
+          <w:szCs w:val="36"/>
+          <w:lang w:bidi="ar-EG"/>
+          <w14:shadow w14:blurRad="38100" w14:dist="19050" w14:dir="2700000" w14:sx="100000" w14:sy="100000" w14:kx="0" w14:ky="0" w14:algn="tl">
+            <w14:schemeClr w14:val="dk1">
+              <w14:alpha w14:val="60000"/>
+            </w14:schemeClr>
+          </w14:shadow>
+          <w14:textOutline w14:w="0" w14:cap="flat" w14:cmpd="sng" w14:algn="ctr">
+            <w14:noFill/>
+            <w14:prstDash w14:val="solid"/>
+            <w14:round/>
+          </w14:textOutline>
+        </w:rPr>
+        <w:t>MiniMax</w:t>
+      </w:r>
+      <w:proofErr w:type="gramEnd"/>
+      <w:r>
+        <w:rPr>
+          <w:color w:val="000000" w:themeColor="text1"/>
+          <w:sz w:val="36"/>
+          <w:szCs w:val="36"/>
+          <w:lang w:bidi="ar-EG"/>
+          <w14:shadow w14:blurRad="38100" w14:dist="19050" w14:dir="2700000" w14:sx="100000" w14:sy="100000" w14:kx="0" w14:ky="0" w14:algn="tl">
+            <w14:schemeClr w14:val="dk1">
+              <w14:alpha w14:val="60000"/>
+            </w14:schemeClr>
+          </w14:shadow>
+          <w14:textOutline w14:w="0" w14:cap="flat" w14:cmpd="sng" w14:algn="ctr">
+            <w14:noFill/>
+            <w14:prstDash w14:val="solid"/>
+            <w14:round/>
+          </w14:textOutline>
+        </w:rPr>
+        <w:t xml:space="preserve"> algorithm is heavily based on the search depth we can achieve. This is something we’ll improve in the following step.</w:t>
+      </w:r>
+    </w:p>
+    <w:p>
+      <w:pPr>
+        <w:spacing w:line="360" w:lineRule="auto"/>
+        <w:rPr>
+          <w:color w:val="000000" w:themeColor="text1"/>
+          <w:sz w:val="36"/>
+          <w:szCs w:val="36"/>
+          <w:lang w:bidi="ar-EG"/>
+          <w14:shadow w14:blurRad="38100" w14:dist="19050" w14:dir="2700000" w14:sx="100000" w14:sy="100000" w14:kx="0" w14:ky="0" w14:algn="tl">
+            <w14:schemeClr w14:val="dk1">
+              <w14:alpha w14:val="60000"/>
+            </w14:schemeClr>
+          </w14:shadow>
+          <w14:textOutline w14:w="0" w14:cap="flat" w14:cmpd="sng" w14:algn="ctr">
+            <w14:noFill/>
+            <w14:prstDash w14:val="solid"/>
+            <w14:round/>
+          </w14:textOutline>
+        </w:rPr>
+      </w:pPr>
+    </w:p>
+    <w:p>
+      <w:pPr>
+        <w:spacing w:line="360" w:lineRule="auto"/>
+        <w:rPr>
+          <w:b/>
+          <w:bCs/>
+          <w:color w:val="000000" w:themeColor="text1"/>
+          <w:sz w:val="36"/>
+          <w:szCs w:val="36"/>
+          <w:lang w:bidi="ar-EG"/>
+          <w14:shadow w14:blurRad="38100" w14:dist="19050" w14:dir="2700000" w14:sx="100000" w14:sy="100000" w14:kx="0" w14:ky="0" w14:algn="tl">
+            <w14:schemeClr w14:val="dk1">
+              <w14:alpha w14:val="60000"/>
+            </w14:schemeClr>
+          </w14:shadow>
+          <w14:textOutline w14:w="0" w14:cap="flat" w14:cmpd="sng" w14:algn="ctr">
+            <w14:noFill/>
+            <w14:prstDash w14:val="solid"/>
+            <w14:round/>
+          </w14:textOutline>
+        </w:rPr>
+      </w:pPr>
+      <w:r>
+        <w:rPr>
+          <w:b/>
+          <w:bCs/>
+          <w:color w:val="000000" w:themeColor="text1"/>
+          <w:sz w:val="36"/>
+          <w:szCs w:val="36"/>
+          <w:lang w:bidi="ar-EG"/>
+          <w14:shadow w14:blurRad="38100" w14:dist="19050" w14:dir="2700000" w14:sx="100000" w14:sy="100000" w14:kx="0" w14:ky="0" w14:algn="tl">
+            <w14:schemeClr w14:val="dk1">
+              <w14:alpha w14:val="60000"/>
+            </w14:schemeClr>
+          </w14:shadow>
+          <w14:textOutline w14:w="0" w14:cap="flat" w14:cmpd="sng" w14:algn="ctr">
+            <w14:noFill/>
+            <w14:prstDash w14:val="solid"/>
+            <w14:round/>
+          </w14:textOutline>
+        </w:rPr>
+        <w:t>Step 4: Alpha-beta pruning</w:t>
+      </w:r>
+    </w:p>
+    <w:p>
+      <w:pPr>
+        <w:rPr>
+          <w:color w:val="000000" w:themeColor="text1"/>
+          <w:sz w:val="36"/>
+          <w:szCs w:val="36"/>
+          <w:lang w:bidi="ar-EG"/>
+          <w14:shadow w14:blurRad="38100" w14:dist="19050" w14:dir="2700000" w14:sx="100000" w14:sy="100000" w14:kx="0" w14:ky="0" w14:algn="tl">
+            <w14:schemeClr w14:val="dk1">
+              <w14:alpha w14:val="60000"/>
+            </w14:schemeClr>
+          </w14:shadow>
+          <w14:textOutline w14:w="0" w14:cap="flat" w14:cmpd="sng" w14:algn="ctr">
+            <w14:noFill/>
+            <w14:prstDash w14:val="solid"/>
+            <w14:round/>
+          </w14:textOutline>
+        </w:rPr>
+      </w:pPr>
+      <w:r>
+        <w:rPr>
+          <w:color w:val="000000" w:themeColor="text1"/>
+          <w:sz w:val="36"/>
+          <w:szCs w:val="36"/>
+          <w:lang w:bidi="ar-EG"/>
+          <w14:shadow w14:blurRad="38100" w14:dist="19050" w14:dir="2700000" w14:sx="100000" w14:sy="100000" w14:kx="0" w14:ky="0" w14:algn="tl">
+            <w14:schemeClr w14:val="dk1">
+              <w14:alpha w14:val="60000"/>
+            </w14:schemeClr>
+          </w14:shadow>
+          <w14:textOutline w14:w="0" w14:cap="flat" w14:cmpd="sng" w14:algn="ctr">
+            <w14:noFill/>
+            <w14:prstDash w14:val="solid"/>
+            <w14:round/>
+          </w14:textOutline>
+        </w:rPr>
+        <w:t xml:space="preserve">Alpha-beta pruning is an optimization method to the </w:t>
+      </w:r>
+      <w:proofErr w:type="gramStart"/>
+      <w:r>
+        <w:rPr>
+          <w:color w:val="000000" w:themeColor="text1"/>
+          <w:sz w:val="36"/>
+          <w:szCs w:val="36"/>
+          <w:lang w:bidi="ar-EG"/>
+          <w14:shadow w14:blurRad="38100" w14:dist="19050" w14:dir="2700000" w14:sx="100000" w14:sy="100000" w14:kx="0" w14:ky="0" w14:algn="tl">
+            <w14:schemeClr w14:val="dk1">
+              <w14:alpha w14:val="60000"/>
+            </w14:schemeClr>
+          </w14:shadow>
+          <w14:textOutline w14:w="0" w14:cap="flat" w14:cmpd="sng" w14:algn="ctr">
+            <w14:noFill/>
+            <w14:prstDash w14:val="solid"/>
+            <w14:round/>
+          </w14:textOutline>
+        </w:rPr>
+        <w:t>MiniMax</w:t>
+      </w:r>
+      <w:proofErr w:type="gramEnd"/>
+      <w:r>
+        <w:rPr>
+          <w:color w:val="000000" w:themeColor="text1"/>
+          <w:sz w:val="36"/>
+          <w:szCs w:val="36"/>
+          <w:lang w:bidi="ar-EG"/>
+          <w14:shadow w14:blurRad="38100" w14:dist="19050" w14:dir="2700000" w14:sx="100000" w14:sy="100000" w14:kx="0" w14:ky="0" w14:algn="tl">
+            <w14:schemeClr w14:val="dk1">
+              <w14:alpha w14:val="60000"/>
+            </w14:schemeClr>
+          </w14:shadow>
+          <w14:textOutline w14:w="0" w14:cap="flat" w14:cmpd="sng" w14:algn="ctr">
+            <w14:noFill/>
+            <w14:prstDash w14:val="solid"/>
+            <w14:round/>
+          </w14:textOutline>
+        </w:rPr>
+        <w:t xml:space="preserve"> algorithm that allows us to disregard some branches in the </w:t>
+      </w:r>
+      <w:r>
+        <w:rPr>
+          <w:color w:val="000000" w:themeColor="text1"/>
+          <w:sz w:val="36"/>
+          <w:szCs w:val="36"/>
+          <w:lang w:bidi="ar-EG"/>
+          <w14:shadow w14:blurRad="38100" w14:dist="19050" w14:dir="2700000" w14:sx="100000" w14:sy="100000" w14:kx="0" w14:ky="0" w14:algn="tl">
+            <w14:schemeClr w14:val="dk1">
+              <w14:alpha w14:val="60000"/>
+            </w14:schemeClr>
+          </w14:shadow>
+          <w14:textOutline w14:w="0" w14:cap="flat" w14:cmpd="sng" w14:algn="ctr">
+            <w14:noFill/>
+            <w14:prstDash w14:val="solid"/>
+            <w14:round/>
+          </w14:textOutline>
+        </w:rPr>
+        <w:lastRenderedPageBreak/>
+        <w:t xml:space="preserve">search tree. This helps us evaluate the </w:t>
+      </w:r>
+      <w:proofErr w:type="gramStart"/>
+      <w:r>
+        <w:rPr>
+          <w:color w:val="000000" w:themeColor="text1"/>
+          <w:sz w:val="36"/>
+          <w:szCs w:val="36"/>
+          <w:lang w:bidi="ar-EG"/>
+          <w14:shadow w14:blurRad="38100" w14:dist="19050" w14:dir="2700000" w14:sx="100000" w14:sy="100000" w14:kx="0" w14:ky="0" w14:algn="tl">
+            <w14:schemeClr w14:val="dk1">
+              <w14:alpha w14:val="60000"/>
+            </w14:schemeClr>
+          </w14:shadow>
+          <w14:textOutline w14:w="0" w14:cap="flat" w14:cmpd="sng" w14:algn="ctr">
+            <w14:noFill/>
+            <w14:prstDash w14:val="solid"/>
+            <w14:round/>
+          </w14:textOutline>
+        </w:rPr>
+        <w:t>MiniMax</w:t>
+      </w:r>
+      <w:proofErr w:type="gramEnd"/>
+      <w:r>
+        <w:rPr>
+          <w:color w:val="000000" w:themeColor="text1"/>
+          <w:sz w:val="36"/>
+          <w:szCs w:val="36"/>
+          <w:lang w:bidi="ar-EG"/>
+          <w14:shadow w14:blurRad="38100" w14:dist="19050" w14:dir="2700000" w14:sx="100000" w14:sy="100000" w14:kx="0" w14:ky="0" w14:algn="tl">
+            <w14:schemeClr w14:val="dk1">
+              <w14:alpha w14:val="60000"/>
+            </w14:schemeClr>
+          </w14:shadow>
+          <w14:textOutline w14:w="0" w14:cap="flat" w14:cmpd="sng" w14:algn="ctr">
+            <w14:noFill/>
+            <w14:prstDash w14:val="solid"/>
+            <w14:round/>
+          </w14:textOutline>
+        </w:rPr>
+        <w:t xml:space="preserve"> search tree much deeper, while using the same resources.</w:t>
+      </w:r>
+    </w:p>
+    <w:p>
+      <w:pPr>
+        <w:rPr>
+          <w:color w:val="000000" w:themeColor="text1"/>
+          <w:sz w:val="36"/>
+          <w:szCs w:val="36"/>
+          <w:lang w:bidi="ar-EG"/>
+          <w14:shadow w14:blurRad="38100" w14:dist="19050" w14:dir="2700000" w14:sx="100000" w14:sy="100000" w14:kx="0" w14:ky="0" w14:algn="tl">
+            <w14:schemeClr w14:val="dk1">
+              <w14:alpha w14:val="60000"/>
+            </w14:schemeClr>
+          </w14:shadow>
+          <w14:textOutline w14:w="0" w14:cap="flat" w14:cmpd="sng" w14:algn="ctr">
+            <w14:noFill/>
+            <w14:prstDash w14:val="solid"/>
+            <w14:round/>
+          </w14:textOutline>
+        </w:rPr>
+      </w:pPr>
+      <w:r>
+        <w:rPr>
+          <w:color w:val="000000" w:themeColor="text1"/>
+          <w:sz w:val="36"/>
+          <w:szCs w:val="36"/>
+          <w:lang w:bidi="ar-EG"/>
+          <w14:shadow w14:blurRad="38100" w14:dist="19050" w14:dir="2700000" w14:sx="100000" w14:sy="100000" w14:kx="0" w14:ky="0" w14:algn="tl">
+            <w14:schemeClr w14:val="dk1">
+              <w14:alpha w14:val="60000"/>
+            </w14:schemeClr>
+          </w14:shadow>
+          <w14:textOutline w14:w="0" w14:cap="flat" w14:cmpd="sng" w14:algn="ctr">
+            <w14:noFill/>
+            <w14:prstDash w14:val="solid"/>
+            <w14:round/>
+          </w14:textOutline>
+        </w:rPr>
+        <w:t>The alpha-beta pruning is based on the situation where we can stop evaluating a part of the search tree if we find a move that leads to a worse situation than a previously discovered move.</w:t>
+      </w:r>
+    </w:p>
+    <w:p>
+      <w:pPr>
+        <w:rPr>
+          <w:color w:val="000000" w:themeColor="text1"/>
+          <w:sz w:val="36"/>
+          <w:szCs w:val="36"/>
+          <w:lang w:bidi="ar-EG"/>
+          <w14:shadow w14:blurRad="38100" w14:dist="19050" w14:dir="2700000" w14:sx="100000" w14:sy="100000" w14:kx="0" w14:ky="0" w14:algn="tl">
+            <w14:schemeClr w14:val="dk1">
+              <w14:alpha w14:val="60000"/>
+            </w14:schemeClr>
+          </w14:shadow>
+          <w14:textOutline w14:w="0" w14:cap="flat" w14:cmpd="sng" w14:algn="ctr">
+            <w14:noFill/>
+            <w14:prstDash w14:val="solid"/>
+            <w14:round/>
+          </w14:textOutline>
+        </w:rPr>
+      </w:pPr>
+      <w:r>
+        <w:rPr>
+          <w:color w:val="000000" w:themeColor="text1"/>
+          <w:sz w:val="36"/>
+          <w:szCs w:val="36"/>
+          <w:lang w:bidi="ar-EG"/>
+          <w14:shadow w14:blurRad="38100" w14:dist="19050" w14:dir="2700000" w14:sx="100000" w14:sy="100000" w14:kx="0" w14:ky="0" w14:algn="tl">
+            <w14:schemeClr w14:val="dk1">
+              <w14:alpha w14:val="60000"/>
+            </w14:schemeClr>
+          </w14:shadow>
+          <w14:textOutline w14:w="0" w14:cap="flat" w14:cmpd="sng" w14:algn="ctr">
+            <w14:noFill/>
+            <w14:prstDash w14:val="solid"/>
+            <w14:round/>
+          </w14:textOutline>
+        </w:rPr>
+        <w:t xml:space="preserve">The alpha-beta pruning does not influence the outcome of the </w:t>
+      </w:r>
+      <w:proofErr w:type="gramStart"/>
+      <w:r>
+        <w:rPr>
+          <w:color w:val="000000" w:themeColor="text1"/>
+          <w:sz w:val="36"/>
+          <w:szCs w:val="36"/>
+          <w:lang w:bidi="ar-EG"/>
+          <w14:shadow w14:blurRad="38100" w14:dist="19050" w14:dir="2700000" w14:sx="100000" w14:sy="100000" w14:kx="0" w14:ky="0" w14:algn="tl">
+            <w14:schemeClr w14:val="dk1">
+              <w14:alpha w14:val="60000"/>
+            </w14:schemeClr>
+          </w14:shadow>
+          <w14:textOutline w14:w="0" w14:cap="flat" w14:cmpd="sng" w14:algn="ctr">
+            <w14:noFill/>
+            <w14:prstDash w14:val="solid"/>
+            <w14:round/>
+          </w14:textOutline>
+        </w:rPr>
+        <w:t>MiniMax</w:t>
+      </w:r>
+      <w:proofErr w:type="gramEnd"/>
+      <w:r>
+        <w:rPr>
+          <w:color w:val="000000" w:themeColor="text1"/>
+          <w:sz w:val="36"/>
+          <w:szCs w:val="36"/>
+          <w:lang w:bidi="ar-EG"/>
+          <w14:shadow w14:blurRad="38100" w14:dist="19050" w14:dir="2700000" w14:sx="100000" w14:sy="100000" w14:kx="0" w14:ky="0" w14:algn="tl">
+            <w14:schemeClr w14:val="dk1">
+              <w14:alpha w14:val="60000"/>
+            </w14:schemeClr>
+          </w14:shadow>
+          <w14:textOutline w14:w="0" w14:cap="flat" w14:cmpd="sng" w14:algn="ctr">
+            <w14:noFill/>
+            <w14:prstDash w14:val="solid"/>
+            <w14:round/>
+          </w14:textOutline>
+        </w:rPr>
+        <w:t xml:space="preserve"> algorithm — it only makes it faster.</w:t>
+      </w:r>
+    </w:p>
+    <w:p>
+      <w:pPr>
+        <w:rPr>
+          <w:color w:val="000000" w:themeColor="text1"/>
+          <w:sz w:val="36"/>
+          <w:szCs w:val="36"/>
+          <w:lang w:bidi="ar-EG"/>
+          <w14:shadow w14:blurRad="38100" w14:dist="19050" w14:dir="2700000" w14:sx="100000" w14:sy="100000" w14:kx="0" w14:ky="0" w14:algn="tl">
+            <w14:schemeClr w14:val="dk1">
+              <w14:alpha w14:val="60000"/>
+            </w14:schemeClr>
+          </w14:shadow>
+          <w14:textOutline w14:w="0" w14:cap="flat" w14:cmpd="sng" w14:algn="ctr">
+            <w14:noFill/>
+            <w14:prstDash w14:val="solid"/>
+            <w14:round/>
+          </w14:textOutline>
+        </w:rPr>
+      </w:pPr>
+      <w:r>
+        <w:rPr>
+          <w:color w:val="000000" w:themeColor="text1"/>
+          <w:sz w:val="36"/>
+          <w:szCs w:val="36"/>
+          <w:lang w:bidi="ar-EG"/>
+          <w14:shadow w14:blurRad="38100" w14:dist="19050" w14:dir="2700000" w14:sx="100000" w14:sy="100000" w14:kx="0" w14:ky="0" w14:algn="tl">
+            <w14:schemeClr w14:val="dk1">
+              <w14:alpha w14:val="60000"/>
+            </w14:schemeClr>
+          </w14:shadow>
+          <w14:textOutline w14:w="0" w14:cap="flat" w14:cmpd="sng" w14:algn="ctr">
+            <w14:noFill/>
+            <w14:prstDash w14:val="solid"/>
+            <w14:round/>
+          </w14:textOutline>
+        </w:rPr>
+        <w:t>The alpha-beta algorithm also is more efficient if we happen to visit </w:t>
+      </w:r>
+      <w:r>
+        <w:rPr>
+          <w:b/>
+          <w:bCs/>
+          <w:color w:val="000000" w:themeColor="text1"/>
+          <w:sz w:val="36"/>
+          <w:szCs w:val="36"/>
+          <w:lang w:bidi="ar-EG"/>
+          <w14:shadow w14:blurRad="38100" w14:dist="19050" w14:dir="2700000" w14:sx="100000" w14:sy="100000" w14:kx="0" w14:ky="0" w14:algn="tl">
+            <w14:schemeClr w14:val="dk1">
+              <w14:alpha w14:val="60000"/>
+            </w14:schemeClr>
+          </w14:shadow>
+          <w14:textOutline w14:w="0" w14:cap="flat" w14:cmpd="sng" w14:algn="ctr">
+            <w14:noFill/>
+            <w14:prstDash w14:val="solid"/>
+            <w14:round/>
+          </w14:textOutline>
+        </w:rPr>
+        <w:t>first </w:t>
+      </w:r>
+      <w:r>
+        <w:rPr>
+          <w:color w:val="000000" w:themeColor="text1"/>
+          <w:sz w:val="36"/>
+          <w:szCs w:val="36"/>
+          <w:lang w:bidi="ar-EG"/>
+          <w14:shadow w14:blurRad="38100" w14:dist="19050" w14:dir="2700000" w14:sx="100000" w14:sy="100000" w14:kx="0" w14:ky="0" w14:algn="tl">
+            <w14:schemeClr w14:val="dk1">
+              <w14:alpha w14:val="60000"/>
+            </w14:schemeClr>
+          </w14:shadow>
+          <w14:textOutline w14:w="0" w14:cap="flat" w14:cmpd="sng" w14:algn="ctr">
+            <w14:noFill/>
+            <w14:prstDash w14:val="solid"/>
+            <w14:round/>
+          </w14:textOutline>
+        </w:rPr>
+        <w:t>those paths that lead to good moves.</w:t>
+      </w:r>
+    </w:p>
+    <w:p>
+      <w:pPr>
+        <w:rPr>
+          <w:color w:val="000000" w:themeColor="text1"/>
+          <w:sz w:val="36"/>
+          <w:szCs w:val="36"/>
+          <w:lang w:bidi="ar-EG"/>
+          <w14:shadow w14:blurRad="38100" w14:dist="19050" w14:dir="2700000" w14:sx="100000" w14:sy="100000" w14:kx="0" w14:ky="0" w14:algn="tl">
+            <w14:schemeClr w14:val="dk1">
+              <w14:alpha w14:val="60000"/>
+            </w14:schemeClr>
+          </w14:shadow>
+          <w14:textOutline w14:w="0" w14:cap="flat" w14:cmpd="sng" w14:algn="ctr">
+            <w14:noFill/>
+            <w14:prstDash w14:val="solid"/>
+            <w14:round/>
+          </w14:textOutline>
+        </w:rPr>
+      </w:pPr>
+      <w:r>
+        <w:rPr>
+          <w:color w:val="000000" w:themeColor="text1"/>
+          <w:sz w:val="36"/>
+          <w:szCs w:val="36"/>
+          <w:lang w:bidi="ar-EG"/>
+          <w14:shadow w14:blurRad="38100" w14:dist="19050" w14:dir="2700000" w14:sx="100000" w14:sy="100000" w14:kx="0" w14:ky="0" w14:algn="tl">
+            <w14:schemeClr w14:val="dk1">
+              <w14:alpha w14:val="60000"/>
+            </w14:schemeClr>
+          </w14:shadow>
+          <w14:textOutline w14:w="0" w14:cap="flat" w14:cmpd="sng" w14:algn="ctr">
+            <w14:noFill/>
+            <w14:prstDash w14:val="solid"/>
+            <w14:round/>
+          </w14:textOutline>
+        </w:rPr>
+        <w:t xml:space="preserve">With alpha-beta, we get a significant boost to the </w:t>
+      </w:r>
+      <w:proofErr w:type="gramStart"/>
+      <w:r>
+        <w:rPr>
+          <w:color w:val="000000" w:themeColor="text1"/>
+          <w:sz w:val="36"/>
+          <w:szCs w:val="36"/>
+          <w:lang w:bidi="ar-EG"/>
+          <w14:shadow w14:blurRad="38100" w14:dist="19050" w14:dir="2700000" w14:sx="100000" w14:sy="100000" w14:kx="0" w14:ky="0" w14:algn="tl">
+            <w14:schemeClr w14:val="dk1">
+              <w14:alpha w14:val="60000"/>
+            </w14:schemeClr>
+          </w14:shadow>
+          <w14:textOutline w14:w="0" w14:cap="flat" w14:cmpd="sng" w14:algn="ctr">
+            <w14:noFill/>
+            <w14:prstDash w14:val="solid"/>
+            <w14:round/>
+          </w14:textOutline>
+        </w:rPr>
+        <w:t>MiniMax</w:t>
+      </w:r>
+      <w:proofErr w:type="gramEnd"/>
+      <w:r>
+        <w:rPr>
+          <w:color w:val="000000" w:themeColor="text1"/>
+          <w:sz w:val="36"/>
+          <w:szCs w:val="36"/>
+          <w:lang w:bidi="ar-EG"/>
+          <w14:shadow w14:blurRad="38100" w14:dist="19050" w14:dir="2700000" w14:sx="100000" w14:sy="100000" w14:kx="0" w14:ky="0" w14:algn="tl">
+            <w14:schemeClr w14:val="dk1">
+              <w14:alpha w14:val="60000"/>
+            </w14:schemeClr>
+          </w14:shadow>
+          <w14:textOutline w14:w="0" w14:cap="flat" w14:cmpd="sng" w14:algn="ctr">
+            <w14:noFill/>
+            <w14:prstDash w14:val="solid"/>
+            <w14:round/>
+          </w14:textOutline>
+        </w:rPr>
+        <w:t xml:space="preserve"> algorithm.</w:t>
+      </w:r>
+    </w:p>
+    <w:p>
+      <w:pPr>
+        <w:rPr>
+          <w:b/>
+          <w:bCs/>
+          <w:color w:val="000000" w:themeColor="text1"/>
+          <w:sz w:val="36"/>
+          <w:szCs w:val="36"/>
+          <w:lang w:bidi="ar-EG"/>
+          <w14:shadow w14:blurRad="38100" w14:dist="19050" w14:dir="2700000" w14:sx="100000" w14:sy="100000" w14:kx="0" w14:ky="0" w14:algn="tl">
+            <w14:schemeClr w14:val="dk1">
+              <w14:alpha w14:val="60000"/>
+            </w14:schemeClr>
+          </w14:shadow>
+          <w14:textOutline w14:w="0" w14:cap="flat" w14:cmpd="sng" w14:algn="ctr">
+            <w14:noFill/>
+            <w14:prstDash w14:val="solid"/>
+            <w14:round/>
+          </w14:textOutline>
+        </w:rPr>
+      </w:pPr>
+    </w:p>
+    <w:p>
+      <w:pPr>
+        <w:rPr>
+          <w:b/>
+          <w:bCs/>
+          <w:color w:val="000000" w:themeColor="text1"/>
+          <w:sz w:val="36"/>
+          <w:szCs w:val="36"/>
+          <w:lang w:bidi="ar-EG"/>
+          <w14:shadow w14:blurRad="38100" w14:dist="19050" w14:dir="2700000" w14:sx="100000" w14:sy="100000" w14:kx="0" w14:ky="0" w14:algn="tl">
+            <w14:schemeClr w14:val="dk1">
+              <w14:alpha w14:val="60000"/>
+            </w14:schemeClr>
+          </w14:shadow>
+          <w14:textOutline w14:w="0" w14:cap="flat" w14:cmpd="sng" w14:algn="ctr">
+            <w14:noFill/>
+            <w14:prstDash w14:val="solid"/>
+            <w14:round/>
+          </w14:textOutline>
+        </w:rPr>
+      </w:pPr>
+      <w:bookmarkStart w:id="0" w:name="_GoBack"/>
+      <w:bookmarkEnd w:id="0"/>
+      <w:r>
+        <w:rPr>
+          <w:b/>
+          <w:bCs/>
+          <w:color w:val="000000" w:themeColor="text1"/>
+          <w:sz w:val="36"/>
+          <w:szCs w:val="36"/>
+          <w:lang w:bidi="ar-EG"/>
+          <w14:shadow w14:blurRad="38100" w14:dist="19050" w14:dir="2700000" w14:sx="100000" w14:sy="100000" w14:kx="0" w14:ky="0" w14:algn="tl">
+            <w14:schemeClr w14:val="dk1">
+              <w14:alpha w14:val="60000"/>
+            </w14:schemeClr>
+          </w14:shadow>
+          <w14:textOutline w14:w="0" w14:cap="flat" w14:cmpd="sng" w14:algn="ctr">
+            <w14:noFill/>
+            <w14:prstDash w14:val="solid"/>
+            <w14:round/>
+          </w14:textOutline>
+        </w:rPr>
+        <w:t>Conclusion</w:t>
+      </w:r>
+    </w:p>
+    <w:p>
+      <w:pPr>
+        <w:rPr>
+          <w:color w:val="000000" w:themeColor="text1"/>
+          <w:sz w:val="36"/>
+          <w:szCs w:val="36"/>
+          <w:lang w:bidi="ar-EG"/>
+          <w14:shadow w14:blurRad="38100" w14:dist="19050" w14:dir="2700000" w14:sx="100000" w14:sy="100000" w14:kx="0" w14:ky="0" w14:algn="tl">
+            <w14:schemeClr w14:val="dk1">
+              <w14:alpha w14:val="60000"/>
+            </w14:schemeClr>
+          </w14:shadow>
+          <w14:textOutline w14:w="0" w14:cap="flat" w14:cmpd="sng" w14:algn="ctr">
+            <w14:noFill/>
+            <w14:prstDash w14:val="solid"/>
+            <w14:round/>
+          </w14:textOutline>
+        </w:rPr>
+      </w:pPr>
+      <w:r>
+        <w:rPr>
+          <w:color w:val="000000" w:themeColor="text1"/>
+          <w:sz w:val="36"/>
+          <w:szCs w:val="36"/>
+          <w:lang w:bidi="ar-EG"/>
+          <w14:shadow w14:blurRad="38100" w14:dist="19050" w14:dir="2700000" w14:sx="100000" w14:sy="100000" w14:kx="0" w14:ky="0" w14:algn="tl">
+            <w14:schemeClr w14:val="dk1">
+              <w14:alpha w14:val="60000"/>
+            </w14:schemeClr>
+          </w14:shadow>
+          <w14:textOutline w14:w="0" w14:cap="flat" w14:cmpd="sng" w14:algn="ctr">
+            <w14:noFill/>
+            <w14:prstDash w14:val="solid"/>
+            <w14:round/>
+          </w14:textOutline>
+        </w:rPr>
+        <w:t>The strength of even a simple chess-playing algorithm is that it doesn’t make stupid mistakes. This said, it still lacks strategic understanding.</w:t>
+      </w:r>
+    </w:p>
+    <w:p>
+      <w:pPr>
+        <w:rPr>
+          <w:color w:val="000000" w:themeColor="text1"/>
+          <w:sz w:val="36"/>
+          <w:szCs w:val="36"/>
+          <w:lang w:bidi="ar-EG"/>
+          <w14:shadow w14:blurRad="38100" w14:dist="19050" w14:dir="2700000" w14:sx="100000" w14:sy="100000" w14:kx="0" w14:ky="0" w14:algn="tl">
+            <w14:schemeClr w14:val="dk1">
+              <w14:alpha w14:val="60000"/>
+            </w14:schemeClr>
+          </w14:shadow>
+          <w14:textOutline w14:w="0" w14:cap="flat" w14:cmpd="sng" w14:algn="ctr">
+            <w14:noFill/>
+            <w14:prstDash w14:val="solid"/>
+            <w14:round/>
+          </w14:textOutline>
+        </w:rPr>
+      </w:pPr>
+      <w:r>
+        <w:rPr>
+          <w:color w:val="000000" w:themeColor="text1"/>
+          <w:sz w:val="36"/>
+          <w:szCs w:val="36"/>
+          <w:lang w:bidi="ar-EG"/>
+          <w14:shadow w14:blurRad="38100" w14:dist="19050" w14:dir="2700000" w14:sx="100000" w14:sy="100000" w14:kx="0" w14:ky="0" w14:algn="tl">
+            <w14:schemeClr w14:val="dk1">
+              <w14:alpha w14:val="60000"/>
+            </w14:schemeClr>
+          </w14:shadow>
+          <w14:textOutline w14:w="0" w14:cap="flat" w14:cmpd="sng" w14:algn="ctr">
+            <w14:noFill/>
+            <w14:prstDash w14:val="solid"/>
+            <w14:round/>
+          </w14:textOutline>
+        </w:rPr>
+        <w:t>With these methods here, we’ve been able to program a chess-playing-algorithm that can play basic chess. The “AI-part” (move-generation excluded) of the final algorithm is just 200 lines of code, meaning the basic concepts are quite simple to implement.</w:t>
+      </w:r>
+    </w:p>
+    <w:p>
+      <w:pPr>
+        <w:rPr>
+          <w:color w:val="000000" w:themeColor="text1"/>
+          <w:sz w:val="36"/>
+          <w:szCs w:val="36"/>
           <w:lang w:bidi="ar-EG"/>
           <w14:shadow w14:blurRad="38100" w14:dist="19050" w14:dir="2700000" w14:sx="100000" w14:sy="100000" w14:kx="0" w14:ky="0" w14:algn="tl">
             <w14:schemeClr w14:val="dk1">
@@ -2544,6 +4708,119 @@
     </w:lvl>
   </w:abstractNum>
   <w:abstractNum w:abstractNumId="4">
+    <w:nsid w:val="4CDA18A2"/>
+    <w:multiLevelType w:val="hybridMultilevel"/>
+    <w:tmpl w:val="3E022342"/>
+    <w:lvl w:ilvl="0" w:tplc="04090001">
+      <w:start w:val="1"/>
+      <w:numFmt w:val="bullet"/>
+      <w:lvlText w:val=""/>
+      <w:lvlJc w:val="left"/>
+      <w:pPr>
+        <w:ind w:left="720" w:hanging="360"/>
+      </w:pPr>
+      <w:rPr>
+        <w:rFonts w:ascii="Symbol" w:hAnsi="Symbol" w:hint="default"/>
+      </w:rPr>
+    </w:lvl>
+    <w:lvl w:ilvl="1" w:tplc="04090003" w:tentative="1">
+      <w:start w:val="1"/>
+      <w:numFmt w:val="bullet"/>
+      <w:lvlText w:val="o"/>
+      <w:lvlJc w:val="left"/>
+      <w:pPr>
+        <w:ind w:left="1440" w:hanging="360"/>
+      </w:pPr>
+      <w:rPr>
+        <w:rFonts w:ascii="Courier New" w:hAnsi="Courier New" w:cs="Courier New" w:hint="default"/>
+      </w:rPr>
+    </w:lvl>
+    <w:lvl w:ilvl="2" w:tplc="04090005" w:tentative="1">
+      <w:start w:val="1"/>
+      <w:numFmt w:val="bullet"/>
+      <w:lvlText w:val=""/>
+      <w:lvlJc w:val="left"/>
+      <w:pPr>
+        <w:ind w:left="2160" w:hanging="360"/>
+      </w:pPr>
+      <w:rPr>
+        <w:rFonts w:ascii="Wingdings" w:hAnsi="Wingdings" w:hint="default"/>
+      </w:rPr>
+    </w:lvl>
+    <w:lvl w:ilvl="3" w:tplc="04090001" w:tentative="1">
+      <w:start w:val="1"/>
+      <w:numFmt w:val="bullet"/>
+      <w:lvlText w:val=""/>
+      <w:lvlJc w:val="left"/>
+      <w:pPr>
+        <w:ind w:left="2880" w:hanging="360"/>
+      </w:pPr>
+      <w:rPr>
+        <w:rFonts w:ascii="Symbol" w:hAnsi="Symbol" w:hint="default"/>
+      </w:rPr>
+    </w:lvl>
+    <w:lvl w:ilvl="4" w:tplc="04090003" w:tentative="1">
+      <w:start w:val="1"/>
+      <w:numFmt w:val="bullet"/>
+      <w:lvlText w:val="o"/>
+      <w:lvlJc w:val="left"/>
+      <w:pPr>
+        <w:ind w:left="3600" w:hanging="360"/>
+      </w:pPr>
+      <w:rPr>
+        <w:rFonts w:ascii="Courier New" w:hAnsi="Courier New" w:cs="Courier New" w:hint="default"/>
+      </w:rPr>
+    </w:lvl>
+    <w:lvl w:ilvl="5" w:tplc="04090005" w:tentative="1">
+      <w:start w:val="1"/>
+      <w:numFmt w:val="bullet"/>
+      <w:lvlText w:val=""/>
+      <w:lvlJc w:val="left"/>
+      <w:pPr>
+        <w:ind w:left="4320" w:hanging="360"/>
+      </w:pPr>
+      <w:rPr>
+        <w:rFonts w:ascii="Wingdings" w:hAnsi="Wingdings" w:hint="default"/>
+      </w:rPr>
+    </w:lvl>
+    <w:lvl w:ilvl="6" w:tplc="04090001" w:tentative="1">
+      <w:start w:val="1"/>
+      <w:numFmt w:val="bullet"/>
+      <w:lvlText w:val=""/>
+      <w:lvlJc w:val="left"/>
+      <w:pPr>
+        <w:ind w:left="5040" w:hanging="360"/>
+      </w:pPr>
+      <w:rPr>
+        <w:rFonts w:ascii="Symbol" w:hAnsi="Symbol" w:hint="default"/>
+      </w:rPr>
+    </w:lvl>
+    <w:lvl w:ilvl="7" w:tplc="04090003" w:tentative="1">
+      <w:start w:val="1"/>
+      <w:numFmt w:val="bullet"/>
+      <w:lvlText w:val="o"/>
+      <w:lvlJc w:val="left"/>
+      <w:pPr>
+        <w:ind w:left="5760" w:hanging="360"/>
+      </w:pPr>
+      <w:rPr>
+        <w:rFonts w:ascii="Courier New" w:hAnsi="Courier New" w:cs="Courier New" w:hint="default"/>
+      </w:rPr>
+    </w:lvl>
+    <w:lvl w:ilvl="8" w:tplc="04090005" w:tentative="1">
+      <w:start w:val="1"/>
+      <w:numFmt w:val="bullet"/>
+      <w:lvlText w:val=""/>
+      <w:lvlJc w:val="left"/>
+      <w:pPr>
+        <w:ind w:left="6480" w:hanging="360"/>
+      </w:pPr>
+      <w:rPr>
+        <w:rFonts w:ascii="Wingdings" w:hAnsi="Wingdings" w:hint="default"/>
+      </w:rPr>
+    </w:lvl>
+  </w:abstractNum>
+  <w:abstractNum w:abstractNumId="5">
     <w:nsid w:val="64833A65"/>
     <w:multiLevelType w:val="hybridMultilevel"/>
     <w:tmpl w:val="23107500"/>
@@ -2656,7 +4933,7 @@
       </w:rPr>
     </w:lvl>
   </w:abstractNum>
-  <w:abstractNum w:abstractNumId="5">
+  <w:abstractNum w:abstractNumId="6">
     <w:nsid w:val="705E1F77"/>
     <w:multiLevelType w:val="hybridMultilevel"/>
     <w:tmpl w:val="85301362"/>
@@ -2768,7 +5045,7 @@
       </w:rPr>
     </w:lvl>
   </w:abstractNum>
-  <w:abstractNum w:abstractNumId="6">
+  <w:abstractNum w:abstractNumId="7">
     <w:nsid w:val="74CB4F06"/>
     <w:multiLevelType w:val="hybridMultilevel"/>
     <w:tmpl w:val="C7104ED2"/>
@@ -2888,7 +5165,7 @@
     <w:abstractNumId w:val="0"/>
   </w:num>
   <w:num w:numId="3">
-    <w:abstractNumId w:val="5"/>
+    <w:abstractNumId w:val="6"/>
   </w:num>
   <w:num w:numId="4">
     <w:abstractNumId w:val="1"/>
@@ -2897,9 +5174,12 @@
     <w:abstractNumId w:val="3"/>
   </w:num>
   <w:num w:numId="6">
-    <w:abstractNumId w:val="6"/>
+    <w:abstractNumId w:val="7"/>
   </w:num>
   <w:num w:numId="7">
+    <w:abstractNumId w:val="5"/>
+  </w:num>
+  <w:num w:numId="8">
     <w:abstractNumId w:val="4"/>
   </w:num>
 </w:numbering>
@@ -3337,6 +5617,17 @@
       <w:contextualSpacing/>
     </w:pPr>
   </w:style>
+  <w:style w:type="character" w:styleId="Hyperlink">
+    <w:name w:val="Hyperlink"/>
+    <w:basedOn w:val="DefaultParagraphFont"/>
+    <w:uiPriority w:val="99"/>
+    <w:unhideWhenUsed/>
+    <w:rsid w:val="001E57CE"/>
+    <w:rPr>
+      <w:color w:val="0563C1" w:themeColor="hyperlink"/>
+      <w:u w:val="single"/>
+    </w:rPr>
+  </w:style>
 </w:styles>
 </file>
 

</xml_diff>

<commit_message>
committing 1 player mode modifications
</commit_message>
<xml_diff>
--- a/algorithm & planning.docx
+++ b/algorithm & planning.docx
@@ -4,17 +4,490 @@
   <w:body>
     <w:p>
       <w:pPr>
-        <w:jc w:val="center"/>
-        <w:rPr>
-          <w:sz w:val="40"/>
-          <w:szCs w:val="40"/>
-        </w:rPr>
-      </w:pPr>
-      <w:r>
+        <w:bidi/>
         <w:rPr>
           <w:sz w:val="72"/>
           <w:szCs w:val="72"/>
-        </w:rPr>
+          <w:lang w:bidi="ar-EG"/>
+        </w:rPr>
+      </w:pPr>
+    </w:p>
+    <w:p>
+      <w:pPr>
+        <w:bidi/>
+        <w:spacing w:line="600" w:lineRule="auto"/>
+        <w:rPr>
+          <w:sz w:val="72"/>
+          <w:szCs w:val="72"/>
+          <w:rtl/>
+          <w:lang w:bidi="ar-EG"/>
+        </w:rPr>
+      </w:pPr>
+      <w:r>
+        <w:rPr>
+          <w:rFonts w:hint="cs"/>
+          <w:sz w:val="72"/>
+          <w:szCs w:val="72"/>
+          <w:rtl/>
+          <w:lang w:bidi="ar-EG"/>
+        </w:rPr>
+        <w:t xml:space="preserve">سعد نبيل العنانى </w:t>
+      </w:r>
+      <w:r>
+        <w:rPr>
+          <w:rFonts w:hint="cs"/>
+          <w:sz w:val="72"/>
+          <w:szCs w:val="72"/>
+          <w:rtl/>
+          <w:lang w:bidi="ar-EG"/>
+        </w:rPr>
+        <w:tab/>
+      </w:r>
+      <w:r>
+        <w:rPr>
+          <w:sz w:val="72"/>
+          <w:szCs w:val="72"/>
+          <w:lang w:bidi="ar-EG"/>
+        </w:rPr>
+        <w:tab/>
+      </w:r>
+      <w:r>
+        <w:rPr>
+          <w:rFonts w:hint="cs"/>
+          <w:sz w:val="72"/>
+          <w:szCs w:val="72"/>
+          <w:rtl/>
+          <w:lang w:bidi="ar-EG"/>
+        </w:rPr>
+        <w:tab/>
+      </w:r>
+      <w:r>
+        <w:rPr>
+          <w:sz w:val="72"/>
+          <w:szCs w:val="72"/>
+          <w:lang w:bidi="ar-EG"/>
+        </w:rPr>
+        <w:t>CS</w:t>
+      </w:r>
+      <w:r>
+        <w:rPr>
+          <w:sz w:val="72"/>
+          <w:szCs w:val="72"/>
+          <w:lang w:bidi="ar-EG"/>
+        </w:rPr>
+        <w:tab/>
+      </w:r>
+      <w:r>
+        <w:rPr>
+          <w:sz w:val="72"/>
+          <w:szCs w:val="72"/>
+          <w:lang w:bidi="ar-EG"/>
+        </w:rPr>
+        <w:tab/>
+      </w:r>
+      <w:r>
+        <w:rPr>
+          <w:sz w:val="72"/>
+          <w:szCs w:val="72"/>
+          <w:lang w:bidi="ar-EG"/>
+        </w:rPr>
+        <w:tab/>
+        <w:t>Sec2</w:t>
+      </w:r>
+      <w:r>
+        <w:rPr>
+          <w:sz w:val="72"/>
+          <w:szCs w:val="72"/>
+          <w:rtl/>
+          <w:lang w:bidi="ar-EG"/>
+        </w:rPr>
+        <w:tab/>
+      </w:r>
+    </w:p>
+    <w:p>
+      <w:pPr>
+        <w:bidi/>
+        <w:spacing w:line="600" w:lineRule="auto"/>
+        <w:rPr>
+          <w:sz w:val="72"/>
+          <w:szCs w:val="72"/>
+          <w:rtl/>
+          <w:lang w:bidi="ar-EG"/>
+        </w:rPr>
+      </w:pPr>
+      <w:r>
+        <w:rPr>
+          <w:rFonts w:hint="cs"/>
+          <w:sz w:val="72"/>
+          <w:szCs w:val="72"/>
+          <w:rtl/>
+          <w:lang w:bidi="ar-EG"/>
+        </w:rPr>
+        <w:t xml:space="preserve">دينا عبدالفتاح جودة </w:t>
+      </w:r>
+      <w:r>
+        <w:rPr>
+          <w:sz w:val="72"/>
+          <w:szCs w:val="72"/>
+          <w:lang w:bidi="ar-EG"/>
+        </w:rPr>
+        <w:tab/>
+      </w:r>
+      <w:r>
+        <w:rPr>
+          <w:rFonts w:hint="cs"/>
+          <w:sz w:val="72"/>
+          <w:szCs w:val="72"/>
+          <w:rtl/>
+          <w:lang w:bidi="ar-EG"/>
+        </w:rPr>
+        <w:tab/>
+      </w:r>
+      <w:r>
+        <w:rPr>
+          <w:sz w:val="72"/>
+          <w:szCs w:val="72"/>
+          <w:lang w:bidi="ar-EG"/>
+        </w:rPr>
+        <w:t>CS</w:t>
+      </w:r>
+      <w:r>
+        <w:rPr>
+          <w:sz w:val="72"/>
+          <w:szCs w:val="72"/>
+          <w:rtl/>
+          <w:lang w:bidi="ar-EG"/>
+        </w:rPr>
+        <w:tab/>
+      </w:r>
+      <w:r>
+        <w:rPr>
+          <w:sz w:val="72"/>
+          <w:szCs w:val="72"/>
+          <w:rtl/>
+          <w:lang w:bidi="ar-EG"/>
+        </w:rPr>
+        <w:tab/>
+      </w:r>
+      <w:r>
+        <w:rPr>
+          <w:sz w:val="72"/>
+          <w:szCs w:val="72"/>
+          <w:rtl/>
+          <w:lang w:bidi="ar-EG"/>
+        </w:rPr>
+        <w:tab/>
+      </w:r>
+      <w:r>
+        <w:rPr>
+          <w:sz w:val="72"/>
+          <w:szCs w:val="72"/>
+          <w:lang w:bidi="ar-EG"/>
+        </w:rPr>
+        <w:t>Sec2</w:t>
+      </w:r>
+      <w:r>
+        <w:rPr>
+          <w:sz w:val="72"/>
+          <w:szCs w:val="72"/>
+          <w:rtl/>
+          <w:lang w:bidi="ar-EG"/>
+        </w:rPr>
+        <w:tab/>
+      </w:r>
+    </w:p>
+    <w:p>
+      <w:pPr>
+        <w:bidi/>
+        <w:spacing w:line="600" w:lineRule="auto"/>
+        <w:rPr>
+          <w:sz w:val="72"/>
+          <w:szCs w:val="72"/>
+          <w:rtl/>
+          <w:lang w:bidi="ar-EG"/>
+        </w:rPr>
+      </w:pPr>
+      <w:r>
+        <w:rPr>
+          <w:rFonts w:hint="cs"/>
+          <w:sz w:val="72"/>
+          <w:szCs w:val="72"/>
+          <w:rtl/>
+          <w:lang w:bidi="ar-EG"/>
+        </w:rPr>
+        <w:t>أسماء فتحى الجزار</w:t>
+      </w:r>
+      <w:r>
+        <w:rPr>
+          <w:sz w:val="72"/>
+          <w:szCs w:val="72"/>
+          <w:lang w:bidi="ar-EG"/>
+        </w:rPr>
+        <w:tab/>
+      </w:r>
+      <w:r>
+        <w:rPr>
+          <w:rFonts w:hint="cs"/>
+          <w:sz w:val="72"/>
+          <w:szCs w:val="72"/>
+          <w:rtl/>
+          <w:lang w:bidi="ar-EG"/>
+        </w:rPr>
+        <w:tab/>
+      </w:r>
+      <w:r>
+        <w:rPr>
+          <w:sz w:val="72"/>
+          <w:szCs w:val="72"/>
+          <w:lang w:bidi="ar-EG"/>
+        </w:rPr>
+        <w:t>IS</w:t>
+      </w:r>
+      <w:r>
+        <w:rPr>
+          <w:sz w:val="72"/>
+          <w:szCs w:val="72"/>
+          <w:rtl/>
+          <w:lang w:bidi="ar-EG"/>
+        </w:rPr>
+        <w:tab/>
+      </w:r>
+      <w:r>
+        <w:rPr>
+          <w:sz w:val="72"/>
+          <w:szCs w:val="72"/>
+          <w:rtl/>
+          <w:lang w:bidi="ar-EG"/>
+        </w:rPr>
+        <w:tab/>
+      </w:r>
+      <w:r>
+        <w:rPr>
+          <w:sz w:val="72"/>
+          <w:szCs w:val="72"/>
+          <w:rtl/>
+          <w:lang w:bidi="ar-EG"/>
+        </w:rPr>
+        <w:tab/>
+      </w:r>
+      <w:r>
+        <w:rPr>
+          <w:sz w:val="72"/>
+          <w:szCs w:val="72"/>
+          <w:lang w:bidi="ar-EG"/>
+        </w:rPr>
+        <w:t>Sec1</w:t>
+      </w:r>
+    </w:p>
+    <w:p>
+      <w:pPr>
+        <w:bidi/>
+        <w:spacing w:line="600" w:lineRule="auto"/>
+        <w:rPr>
+          <w:sz w:val="72"/>
+          <w:szCs w:val="72"/>
+          <w:rtl/>
+          <w:lang w:bidi="ar-EG"/>
+        </w:rPr>
+      </w:pPr>
+      <w:r>
+        <w:rPr>
+          <w:rFonts w:hint="cs"/>
+          <w:sz w:val="72"/>
+          <w:szCs w:val="72"/>
+          <w:rtl/>
+          <w:lang w:bidi="ar-EG"/>
+        </w:rPr>
+        <w:t>فاطمة السيد على</w:t>
+      </w:r>
+      <w:r>
+        <w:rPr>
+          <w:sz w:val="72"/>
+          <w:szCs w:val="72"/>
+          <w:lang w:bidi="ar-EG"/>
+        </w:rPr>
+        <w:tab/>
+      </w:r>
+      <w:r>
+        <w:rPr>
+          <w:rFonts w:hint="cs"/>
+          <w:sz w:val="72"/>
+          <w:szCs w:val="72"/>
+          <w:rtl/>
+          <w:lang w:bidi="ar-EG"/>
+        </w:rPr>
+        <w:tab/>
+      </w:r>
+      <w:r>
+        <w:rPr>
+          <w:rFonts w:hint="cs"/>
+          <w:sz w:val="72"/>
+          <w:szCs w:val="72"/>
+          <w:rtl/>
+          <w:lang w:bidi="ar-EG"/>
+        </w:rPr>
+        <w:tab/>
+      </w:r>
+      <w:r>
+        <w:rPr>
+          <w:sz w:val="72"/>
+          <w:szCs w:val="72"/>
+          <w:lang w:bidi="ar-EG"/>
+        </w:rPr>
+        <w:t>IS</w:t>
+      </w:r>
+      <w:r>
+        <w:rPr>
+          <w:sz w:val="72"/>
+          <w:szCs w:val="72"/>
+          <w:rtl/>
+          <w:lang w:bidi="ar-EG"/>
+        </w:rPr>
+        <w:tab/>
+      </w:r>
+      <w:r>
+        <w:rPr>
+          <w:sz w:val="72"/>
+          <w:szCs w:val="72"/>
+          <w:rtl/>
+          <w:lang w:bidi="ar-EG"/>
+        </w:rPr>
+        <w:tab/>
+      </w:r>
+      <w:r>
+        <w:rPr>
+          <w:sz w:val="72"/>
+          <w:szCs w:val="72"/>
+          <w:rtl/>
+          <w:lang w:bidi="ar-EG"/>
+        </w:rPr>
+        <w:tab/>
+      </w:r>
+      <w:r>
+        <w:rPr>
+          <w:sz w:val="72"/>
+          <w:szCs w:val="72"/>
+          <w:lang w:bidi="ar-EG"/>
+        </w:rPr>
+        <w:t>Sec2</w:t>
+      </w:r>
+      <w:r>
+        <w:rPr>
+          <w:sz w:val="72"/>
+          <w:szCs w:val="72"/>
+          <w:rtl/>
+          <w:lang w:bidi="ar-EG"/>
+        </w:rPr>
+        <w:tab/>
+      </w:r>
+    </w:p>
+    <w:p>
+      <w:pPr>
+        <w:bidi/>
+        <w:spacing w:line="600" w:lineRule="auto"/>
+        <w:rPr>
+          <w:rFonts w:hint="cs"/>
+          <w:sz w:val="72"/>
+          <w:szCs w:val="72"/>
+          <w:rtl/>
+          <w:lang w:bidi="ar-EG"/>
+        </w:rPr>
+      </w:pPr>
+      <w:r>
+        <w:rPr>
+          <w:rFonts w:hint="cs"/>
+          <w:sz w:val="72"/>
+          <w:szCs w:val="72"/>
+          <w:rtl/>
+          <w:lang w:bidi="ar-EG"/>
+        </w:rPr>
+        <w:t>فاطمة سعيد مصيلحى</w:t>
+      </w:r>
+      <w:r>
+        <w:rPr>
+          <w:sz w:val="72"/>
+          <w:szCs w:val="72"/>
+          <w:lang w:bidi="ar-EG"/>
+        </w:rPr>
+        <w:tab/>
+      </w:r>
+      <w:r>
+        <w:rPr>
+          <w:rFonts w:hint="cs"/>
+          <w:sz w:val="72"/>
+          <w:szCs w:val="72"/>
+          <w:rtl/>
+          <w:lang w:bidi="ar-EG"/>
+        </w:rPr>
+        <w:tab/>
+      </w:r>
+      <w:r>
+        <w:rPr>
+          <w:sz w:val="72"/>
+          <w:szCs w:val="72"/>
+          <w:lang w:bidi="ar-EG"/>
+        </w:rPr>
+        <w:t>IS</w:t>
+      </w:r>
+      <w:r>
+        <w:rPr>
+          <w:sz w:val="72"/>
+          <w:szCs w:val="72"/>
+          <w:rtl/>
+          <w:lang w:bidi="ar-EG"/>
+        </w:rPr>
+        <w:tab/>
+      </w:r>
+      <w:r>
+        <w:rPr>
+          <w:sz w:val="72"/>
+          <w:szCs w:val="72"/>
+          <w:rtl/>
+          <w:lang w:bidi="ar-EG"/>
+        </w:rPr>
+        <w:tab/>
+      </w:r>
+      <w:r>
+        <w:rPr>
+          <w:sz w:val="72"/>
+          <w:szCs w:val="72"/>
+          <w:rtl/>
+          <w:lang w:bidi="ar-EG"/>
+        </w:rPr>
+        <w:tab/>
+      </w:r>
+      <w:r>
+        <w:rPr>
+          <w:sz w:val="72"/>
+          <w:szCs w:val="72"/>
+          <w:lang w:bidi="ar-EG"/>
+        </w:rPr>
+        <w:t>Sec2</w:t>
+      </w:r>
+      <w:r>
+        <w:rPr>
+          <w:sz w:val="72"/>
+          <w:szCs w:val="72"/>
+          <w:rtl/>
+          <w:lang w:bidi="ar-EG"/>
+        </w:rPr>
+        <w:tab/>
+      </w:r>
+    </w:p>
+    <w:p>
+      <w:pPr>
+        <w:jc w:val="center"/>
+        <w:rPr>
+          <w:sz w:val="40"/>
+          <w:szCs w:val="40"/>
+        </w:rPr>
+      </w:pPr>
+      <w:r>
+        <w:rPr>
+          <w:sz w:val="72"/>
+          <w:szCs w:val="72"/>
+        </w:rPr>
+        <w:lastRenderedPageBreak/>
         <w:t>Chess game</w:t>
       </w:r>
     </w:p>
@@ -141,7 +614,6 @@
       </w:r>
       <w:r>
         <w:rPr>
-          <w:color w:val="000000" w:themeColor="text1"/>
           <w:sz w:val="40"/>
           <w:szCs w:val="40"/>
           <w14:shadow w14:blurRad="38100" w14:dist="19050" w14:dir="2700000" w14:sx="100000" w14:sy="100000" w14:kx="0" w14:ky="0" w14:algn="tl">
@@ -166,7 +638,6 @@
       </w:r>
       <w:r>
         <w:rPr>
-          <w:color w:val="000000" w:themeColor="text1"/>
           <w:sz w:val="40"/>
           <w:szCs w:val="40"/>
           <w14:shadow w14:blurRad="38100" w14:dist="19050" w14:dir="2700000" w14:sx="100000" w14:sy="100000" w14:kx="0" w14:ky="0" w14:algn="tl">
@@ -191,7 +662,6 @@
       </w:r>
       <w:r>
         <w:rPr>
-          <w:color w:val="000000" w:themeColor="text1"/>
           <w:sz w:val="40"/>
           <w:szCs w:val="40"/>
           <w14:shadow w14:blurRad="38100" w14:dist="19050" w14:dir="2700000" w14:sx="100000" w14:sy="100000" w14:kx="0" w14:ky="0" w14:algn="tl">
@@ -229,7 +699,6 @@
       </w:r>
       <w:r>
         <w:rPr>
-          <w:color w:val="000000" w:themeColor="text1"/>
           <w:sz w:val="40"/>
           <w:szCs w:val="40"/>
           <w14:shadow w14:blurRad="38100" w14:dist="19050" w14:dir="2700000" w14:sx="100000" w14:sy="100000" w14:kx="0" w14:ky="0" w14:algn="tl">
@@ -261,7 +730,6 @@
       </w:r>
       <w:r>
         <w:rPr>
-          <w:color w:val="000000" w:themeColor="text1"/>
           <w:sz w:val="40"/>
           <w:szCs w:val="40"/>
           <w14:shadow w14:blurRad="38100" w14:dist="19050" w14:dir="2700000" w14:sx="100000" w14:sy="100000" w14:kx="0" w14:ky="0" w14:algn="tl">
@@ -578,7 +1046,6 @@
       <w:r>
         <w:rPr>
           <w:b/>
-          <w:color w:val="000000" w:themeColor="text1"/>
           <w:sz w:val="40"/>
           <w:szCs w:val="40"/>
           <w:lang w:bidi="ar-EG"/>
@@ -652,7 +1119,6 @@
       <w:r>
         <w:rPr>
           <w:b/>
-          <w:color w:val="262626" w:themeColor="text1" w:themeTint="D9"/>
           <w:sz w:val="40"/>
           <w:szCs w:val="40"/>
           <w:lang w:bidi="ar-EG"/>
@@ -672,7 +1138,6 @@
       <w:r>
         <w:rPr>
           <w:b/>
-          <w:color w:val="262626" w:themeColor="text1" w:themeTint="D9"/>
           <w:sz w:val="40"/>
           <w:szCs w:val="40"/>
           <w:lang w:bidi="ar-EG"/>
@@ -691,7 +1156,6 @@
       </w:r>
       <w:r>
         <w:rPr>
-          <w:color w:val="000000" w:themeColor="text1"/>
           <w:sz w:val="40"/>
           <w:szCs w:val="40"/>
           <w:lang w:bidi="ar-EG"/>
@@ -711,7 +1175,6 @@
       <w:r>
         <w:rPr>
           <w:b/>
-          <w:color w:val="262626" w:themeColor="text1" w:themeTint="D9"/>
           <w:sz w:val="40"/>
           <w:szCs w:val="40"/>
           <w:lang w:bidi="ar-EG"/>
@@ -730,7 +1193,6 @@
       </w:r>
       <w:r>
         <w:rPr>
-          <w:color w:val="000000" w:themeColor="text1"/>
           <w:sz w:val="28"/>
           <w:szCs w:val="28"/>
           <w:lang w:bidi="ar-EG"/>
@@ -745,45 +1207,7 @@
             <w14:round/>
           </w14:textOutline>
         </w:rPr>
-        <w:t xml:space="preserve">“if </w:t>
-      </w:r>
-      <w:r>
-        <w:rPr>
-          <w:color w:val="000000" w:themeColor="text1"/>
-          <w:sz w:val="28"/>
-          <w:szCs w:val="28"/>
-          <w:lang w:bidi="ar-EG"/>
-          <w14:shadow w14:blurRad="38100" w14:dist="19050" w14:dir="2700000" w14:sx="100000" w14:sy="100000" w14:kx="0" w14:ky="0" w14:algn="tl">
-            <w14:schemeClr w14:val="dk1">
-              <w14:alpha w14:val="60000"/>
-            </w14:schemeClr>
-          </w14:shadow>
-          <w14:textOutline w14:w="0" w14:cap="flat" w14:cmpd="sng" w14:algn="ctr">
-            <w14:noFill/>
-            <w14:prstDash w14:val="solid"/>
-            <w14:round/>
-          </w14:textOutline>
-        </w:rPr>
-        <w:t>he can</w:t>
-      </w:r>
-      <w:r>
-        <w:rPr>
-          <w:color w:val="000000" w:themeColor="text1"/>
-          <w:sz w:val="28"/>
-          <w:szCs w:val="28"/>
-          <w:lang w:bidi="ar-EG"/>
-          <w14:shadow w14:blurRad="38100" w14:dist="19050" w14:dir="2700000" w14:sx="100000" w14:sy="100000" w14:kx="0" w14:ky="0" w14:algn="tl">
-            <w14:schemeClr w14:val="dk1">
-              <w14:alpha w14:val="60000"/>
-            </w14:schemeClr>
-          </w14:shadow>
-          <w14:textOutline w14:w="0" w14:cap="flat" w14:cmpd="sng" w14:algn="ctr">
-            <w14:noFill/>
-            <w14:prstDash w14:val="solid"/>
-            <w14:round/>
-          </w14:textOutline>
-        </w:rPr>
-        <w:t>”</w:t>
+        <w:t>“if he can”</w:t>
       </w:r>
       <w:r>
         <w:rPr>
@@ -827,7 +1251,6 @@
       <w:r>
         <w:rPr>
           <w:b/>
-          <w:color w:val="000000" w:themeColor="text1"/>
           <w:sz w:val="40"/>
           <w:szCs w:val="40"/>
           <w:lang w:bidi="ar-EG"/>
@@ -892,7 +1315,6 @@
       <w:r>
         <w:rPr>
           <w:b/>
-          <w:color w:val="262626" w:themeColor="text1" w:themeTint="D9"/>
           <w:sz w:val="40"/>
           <w:szCs w:val="40"/>
           <w:lang w:bidi="ar-EG"/>
@@ -907,27 +1329,7 @@
             <w14:round/>
           </w14:textOutline>
         </w:rPr>
-        <w:t>4</w:t>
-      </w:r>
-      <w:r>
-        <w:rPr>
-          <w:b/>
-          <w:color w:val="262626" w:themeColor="text1" w:themeTint="D9"/>
-          <w:sz w:val="40"/>
-          <w:szCs w:val="40"/>
-          <w:lang w:bidi="ar-EG"/>
-          <w14:shadow w14:blurRad="0" w14:dist="38100" w14:dir="2700000" w14:sx="100000" w14:sy="100000" w14:kx="0" w14:ky="0" w14:algn="bl">
-            <w14:schemeClr w14:val="accent5"/>
-          </w14:shadow>
-          <w14:textOutline w14:w="6731" w14:cap="flat" w14:cmpd="sng" w14:algn="ctr">
-            <w14:solidFill>
-              <w14:schemeClr w14:val="bg1"/>
-            </w14:solidFill>
-            <w14:prstDash w14:val="solid"/>
-            <w14:round/>
-          </w14:textOutline>
-        </w:rPr>
-        <w:t xml:space="preserve"> solutions</w:t>
+        <w:t>4 solutions</w:t>
       </w:r>
       <w:r>
         <w:rPr>
@@ -946,25 +1348,23 @@
           <w:numId w:val="1"/>
         </w:numPr>
         <w:rPr>
-          <w:color w:val="000000" w:themeColor="text1"/>
-          <w:sz w:val="40"/>
-          <w:szCs w:val="40"/>
-          <w:lang w:bidi="ar-EG"/>
-          <w14:shadow w14:blurRad="38100" w14:dist="19050" w14:dir="2700000" w14:sx="100000" w14:sy="100000" w14:kx="0" w14:ky="0" w14:algn="tl">
-            <w14:schemeClr w14:val="dk1">
-              <w14:alpha w14:val="60000"/>
-            </w14:schemeClr>
-          </w14:shadow>
-          <w14:textOutline w14:w="0" w14:cap="flat" w14:cmpd="sng" w14:algn="ctr">
-            <w14:noFill/>
-            <w14:prstDash w14:val="solid"/>
-            <w14:round/>
-          </w14:textOutline>
-        </w:rPr>
-      </w:pPr>
-      <w:r>
-        <w:rPr>
-          <w:color w:val="000000" w:themeColor="text1"/>
+          <w:sz w:val="40"/>
+          <w:szCs w:val="40"/>
+          <w:lang w:bidi="ar-EG"/>
+          <w14:shadow w14:blurRad="38100" w14:dist="19050" w14:dir="2700000" w14:sx="100000" w14:sy="100000" w14:kx="0" w14:ky="0" w14:algn="tl">
+            <w14:schemeClr w14:val="dk1">
+              <w14:alpha w14:val="60000"/>
+            </w14:schemeClr>
+          </w14:shadow>
+          <w14:textOutline w14:w="0" w14:cap="flat" w14:cmpd="sng" w14:algn="ctr">
+            <w14:noFill/>
+            <w14:prstDash w14:val="solid"/>
+            <w14:round/>
+          </w14:textOutline>
+        </w:rPr>
+      </w:pPr>
+      <w:r>
+        <w:rPr>
           <w:sz w:val="40"/>
           <w:szCs w:val="40"/>
           <w:lang w:bidi="ar-EG"/>
@@ -983,7 +1383,6 @@
       </w:r>
       <w:r>
         <w:rPr>
-          <w:color w:val="000000" w:themeColor="text1"/>
           <w:sz w:val="40"/>
           <w:szCs w:val="40"/>
           <w:vertAlign w:val="superscript"/>
@@ -1003,7 +1402,6 @@
       </w:r>
       <w:r>
         <w:rPr>
-          <w:color w:val="000000" w:themeColor="text1"/>
           <w:sz w:val="40"/>
           <w:szCs w:val="40"/>
           <w:lang w:bidi="ar-EG"/>
@@ -1022,7 +1420,6 @@
       </w:r>
       <w:r>
         <w:rPr>
-          <w:color w:val="000000" w:themeColor="text1"/>
           <w:sz w:val="40"/>
           <w:szCs w:val="40"/>
           <w:lang w:bidi="ar-EG"/>
@@ -1041,7 +1438,6 @@
       </w:r>
       <w:r>
         <w:rPr>
-          <w:color w:val="000000" w:themeColor="text1"/>
           <w:sz w:val="40"/>
           <w:szCs w:val="40"/>
           <w:lang w:bidi="ar-EG"/>
@@ -1060,7 +1456,6 @@
       </w:r>
       <w:r>
         <w:rPr>
-          <w:color w:val="000000" w:themeColor="text1"/>
           <w:sz w:val="28"/>
           <w:szCs w:val="28"/>
           <w:lang w:bidi="ar-EG"/>
@@ -1086,25 +1481,23 @@
           <w:numId w:val="1"/>
         </w:numPr>
         <w:rPr>
-          <w:color w:val="000000" w:themeColor="text1"/>
-          <w:sz w:val="40"/>
-          <w:szCs w:val="40"/>
-          <w:lang w:bidi="ar-EG"/>
-          <w14:shadow w14:blurRad="38100" w14:dist="19050" w14:dir="2700000" w14:sx="100000" w14:sy="100000" w14:kx="0" w14:ky="0" w14:algn="tl">
-            <w14:schemeClr w14:val="dk1">
-              <w14:alpha w14:val="60000"/>
-            </w14:schemeClr>
-          </w14:shadow>
-          <w14:textOutline w14:w="0" w14:cap="flat" w14:cmpd="sng" w14:algn="ctr">
-            <w14:noFill/>
-            <w14:prstDash w14:val="solid"/>
-            <w14:round/>
-          </w14:textOutline>
-        </w:rPr>
-      </w:pPr>
-      <w:r>
-        <w:rPr>
-          <w:color w:val="000000" w:themeColor="text1"/>
+          <w:sz w:val="40"/>
+          <w:szCs w:val="40"/>
+          <w:lang w:bidi="ar-EG"/>
+          <w14:shadow w14:blurRad="38100" w14:dist="19050" w14:dir="2700000" w14:sx="100000" w14:sy="100000" w14:kx="0" w14:ky="0" w14:algn="tl">
+            <w14:schemeClr w14:val="dk1">
+              <w14:alpha w14:val="60000"/>
+            </w14:schemeClr>
+          </w14:shadow>
+          <w14:textOutline w14:w="0" w14:cap="flat" w14:cmpd="sng" w14:algn="ctr">
+            <w14:noFill/>
+            <w14:prstDash w14:val="solid"/>
+            <w14:round/>
+          </w14:textOutline>
+        </w:rPr>
+      </w:pPr>
+      <w:r>
+        <w:rPr>
           <w:sz w:val="40"/>
           <w:szCs w:val="40"/>
           <w:lang w:bidi="ar-EG"/>
@@ -1123,7 +1516,6 @@
       </w:r>
       <w:r>
         <w:rPr>
-          <w:color w:val="000000" w:themeColor="text1"/>
           <w:sz w:val="40"/>
           <w:szCs w:val="40"/>
           <w:vertAlign w:val="superscript"/>
@@ -1143,7 +1535,6 @@
       </w:r>
       <w:r>
         <w:rPr>
-          <w:color w:val="000000" w:themeColor="text1"/>
           <w:sz w:val="40"/>
           <w:szCs w:val="40"/>
           <w:lang w:bidi="ar-EG"/>
@@ -1162,7 +1553,6 @@
       </w:r>
       <w:r>
         <w:rPr>
-          <w:color w:val="000000" w:themeColor="text1"/>
           <w:sz w:val="28"/>
           <w:szCs w:val="28"/>
           <w:lang w:bidi="ar-EG"/>
@@ -1188,7 +1578,6 @@
           <w:numId w:val="1"/>
         </w:numPr>
         <w:rPr>
-          <w:color w:val="000000" w:themeColor="text1"/>
           <w:sz w:val="28"/>
           <w:szCs w:val="28"/>
           <w:lang w:bidi="ar-EG"/>
@@ -1206,7 +1595,6 @@
       </w:pPr>
       <w:r>
         <w:rPr>
-          <w:color w:val="000000" w:themeColor="text1"/>
           <w:sz w:val="40"/>
           <w:szCs w:val="40"/>
           <w:lang w:bidi="ar-EG"/>
@@ -1226,7 +1614,6 @@
       </w:r>
       <w:r>
         <w:rPr>
-          <w:color w:val="000000" w:themeColor="text1"/>
           <w:sz w:val="40"/>
           <w:szCs w:val="40"/>
           <w:vertAlign w:val="superscript"/>
@@ -1246,7 +1633,6 @@
       </w:r>
       <w:r>
         <w:rPr>
-          <w:color w:val="000000" w:themeColor="text1"/>
           <w:sz w:val="40"/>
           <w:szCs w:val="40"/>
           <w:lang w:bidi="ar-EG"/>
@@ -1265,7 +1651,6 @@
       </w:r>
       <w:r>
         <w:rPr>
-          <w:color w:val="000000" w:themeColor="text1"/>
           <w:sz w:val="28"/>
           <w:szCs w:val="28"/>
           <w:lang w:bidi="ar-EG"/>
@@ -1291,25 +1676,23 @@
           <w:numId w:val="1"/>
         </w:numPr>
         <w:rPr>
-          <w:color w:val="000000" w:themeColor="text1"/>
-          <w:sz w:val="40"/>
-          <w:szCs w:val="40"/>
-          <w:lang w:bidi="ar-EG"/>
-          <w14:shadow w14:blurRad="38100" w14:dist="19050" w14:dir="2700000" w14:sx="100000" w14:sy="100000" w14:kx="0" w14:ky="0" w14:algn="tl">
-            <w14:schemeClr w14:val="dk1">
-              <w14:alpha w14:val="60000"/>
-            </w14:schemeClr>
-          </w14:shadow>
-          <w14:textOutline w14:w="0" w14:cap="flat" w14:cmpd="sng" w14:algn="ctr">
-            <w14:noFill/>
-            <w14:prstDash w14:val="solid"/>
-            <w14:round/>
-          </w14:textOutline>
-        </w:rPr>
-      </w:pPr>
-      <w:r>
-        <w:rPr>
-          <w:color w:val="000000" w:themeColor="text1"/>
+          <w:sz w:val="40"/>
+          <w:szCs w:val="40"/>
+          <w:lang w:bidi="ar-EG"/>
+          <w14:shadow w14:blurRad="38100" w14:dist="19050" w14:dir="2700000" w14:sx="100000" w14:sy="100000" w14:kx="0" w14:ky="0" w14:algn="tl">
+            <w14:schemeClr w14:val="dk1">
+              <w14:alpha w14:val="60000"/>
+            </w14:schemeClr>
+          </w14:shadow>
+          <w14:textOutline w14:w="0" w14:cap="flat" w14:cmpd="sng" w14:algn="ctr">
+            <w14:noFill/>
+            <w14:prstDash w14:val="solid"/>
+            <w14:round/>
+          </w14:textOutline>
+        </w:rPr>
+      </w:pPr>
+      <w:r>
+        <w:rPr>
           <w:sz w:val="40"/>
           <w:szCs w:val="40"/>
           <w:lang w:bidi="ar-EG"/>
@@ -1328,7 +1711,6 @@
       </w:r>
       <w:r>
         <w:rPr>
-          <w:color w:val="000000" w:themeColor="text1"/>
           <w:sz w:val="40"/>
           <w:szCs w:val="40"/>
           <w:vertAlign w:val="superscript"/>
@@ -1348,7 +1730,6 @@
       </w:r>
       <w:r>
         <w:rPr>
-          <w:color w:val="000000" w:themeColor="text1"/>
           <w:sz w:val="40"/>
           <w:szCs w:val="40"/>
           <w:lang w:bidi="ar-EG"/>
@@ -1367,7 +1748,6 @@
       </w:r>
       <w:r>
         <w:rPr>
-          <w:color w:val="000000" w:themeColor="text1"/>
           <w:sz w:val="28"/>
           <w:szCs w:val="28"/>
           <w:lang w:bidi="ar-EG"/>
@@ -1388,7 +1768,6 @@
     <w:p>
       <w:pPr>
         <w:rPr>
-          <w:color w:val="000000" w:themeColor="text1"/>
           <w:sz w:val="40"/>
           <w:szCs w:val="40"/>
           <w:lang w:bidi="ar-EG"/>
@@ -1413,25 +1792,23 @@
           <w:numId w:val="7"/>
         </w:numPr>
         <w:rPr>
-          <w:color w:val="000000" w:themeColor="text1"/>
-          <w:sz w:val="40"/>
-          <w:szCs w:val="40"/>
-          <w:lang w:bidi="ar-EG"/>
-          <w14:shadow w14:blurRad="38100" w14:dist="19050" w14:dir="2700000" w14:sx="100000" w14:sy="100000" w14:kx="0" w14:ky="0" w14:algn="tl">
-            <w14:schemeClr w14:val="dk1">
-              <w14:alpha w14:val="60000"/>
-            </w14:schemeClr>
-          </w14:shadow>
-          <w14:textOutline w14:w="0" w14:cap="flat" w14:cmpd="sng" w14:algn="ctr">
-            <w14:noFill/>
-            <w14:prstDash w14:val="solid"/>
-            <w14:round/>
-          </w14:textOutline>
-        </w:rPr>
-      </w:pPr>
-      <w:r>
-        <w:rPr>
-          <w:color w:val="000000" w:themeColor="text1"/>
+          <w:sz w:val="40"/>
+          <w:szCs w:val="40"/>
+          <w:lang w:bidi="ar-EG"/>
+          <w14:shadow w14:blurRad="38100" w14:dist="19050" w14:dir="2700000" w14:sx="100000" w14:sy="100000" w14:kx="0" w14:ky="0" w14:algn="tl">
+            <w14:schemeClr w14:val="dk1">
+              <w14:alpha w14:val="60000"/>
+            </w14:schemeClr>
+          </w14:shadow>
+          <w14:textOutline w14:w="0" w14:cap="flat" w14:cmpd="sng" w14:algn="ctr">
+            <w14:noFill/>
+            <w14:prstDash w14:val="solid"/>
+            <w14:round/>
+          </w14:textOutline>
+        </w:rPr>
+      </w:pPr>
+      <w:r>
+        <w:rPr>
           <w:sz w:val="40"/>
           <w:szCs w:val="40"/>
           <w:lang w:bidi="ar-EG"/>
@@ -1451,7 +1828,6 @@
       <w:r>
         <w:rPr>
           <w:b/>
-          <w:color w:val="000000" w:themeColor="text1"/>
           <w:sz w:val="40"/>
           <w:szCs w:val="40"/>
           <w:lang w:bidi="ar-EG"/>
@@ -1472,7 +1848,6 @@
       </w:r>
       <w:r>
         <w:rPr>
-          <w:color w:val="000000" w:themeColor="text1"/>
           <w:sz w:val="40"/>
           <w:szCs w:val="40"/>
           <w:lang w:bidi="ar-EG"/>
@@ -1493,25 +1868,23 @@
     <w:p>
       <w:pPr>
         <w:rPr>
-          <w:color w:val="000000" w:themeColor="text1"/>
-          <w:sz w:val="40"/>
-          <w:szCs w:val="40"/>
-          <w:lang w:bidi="ar-EG"/>
-          <w14:shadow w14:blurRad="38100" w14:dist="19050" w14:dir="2700000" w14:sx="100000" w14:sy="100000" w14:kx="0" w14:ky="0" w14:algn="tl">
-            <w14:schemeClr w14:val="dk1">
-              <w14:alpha w14:val="60000"/>
-            </w14:schemeClr>
-          </w14:shadow>
-          <w14:textOutline w14:w="0" w14:cap="flat" w14:cmpd="sng" w14:algn="ctr">
-            <w14:noFill/>
-            <w14:prstDash w14:val="solid"/>
-            <w14:round/>
-          </w14:textOutline>
-        </w:rPr>
-      </w:pPr>
-      <w:r>
-        <w:rPr>
-          <w:color w:val="000000" w:themeColor="text1"/>
+          <w:sz w:val="40"/>
+          <w:szCs w:val="40"/>
+          <w:lang w:bidi="ar-EG"/>
+          <w14:shadow w14:blurRad="38100" w14:dist="19050" w14:dir="2700000" w14:sx="100000" w14:sy="100000" w14:kx="0" w14:ky="0" w14:algn="tl">
+            <w14:schemeClr w14:val="dk1">
+              <w14:alpha w14:val="60000"/>
+            </w14:schemeClr>
+          </w14:shadow>
+          <w14:textOutline w14:w="0" w14:cap="flat" w14:cmpd="sng" w14:algn="ctr">
+            <w14:noFill/>
+            <w14:prstDash w14:val="solid"/>
+            <w14:round/>
+          </w14:textOutline>
+        </w:rPr>
+      </w:pPr>
+      <w:r>
+        <w:rPr>
           <w:sz w:val="40"/>
           <w:szCs w:val="40"/>
           <w:lang w:bidi="ar-EG"/>
@@ -1531,7 +1904,6 @@
       <w:proofErr w:type="gramStart"/>
       <w:r>
         <w:rPr>
-          <w:color w:val="000000" w:themeColor="text1"/>
           <w:sz w:val="40"/>
           <w:szCs w:val="40"/>
           <w:lang w:bidi="ar-EG"/>
@@ -1551,7 +1923,6 @@
       <w:proofErr w:type="gramEnd"/>
       <w:r>
         <w:rPr>
-          <w:color w:val="000000" w:themeColor="text1"/>
           <w:sz w:val="40"/>
           <w:szCs w:val="40"/>
           <w:lang w:bidi="ar-EG"/>
@@ -1571,7 +1942,6 @@
       <w:r>
         <w:rPr>
           <w:b/>
-          <w:color w:val="262626" w:themeColor="text1" w:themeTint="D9"/>
           <w:sz w:val="40"/>
           <w:szCs w:val="40"/>
           <w:lang w:bidi="ar-EG"/>
@@ -1590,7 +1960,6 @@
       </w:r>
       <w:r>
         <w:rPr>
-          <w:color w:val="000000" w:themeColor="text1"/>
           <w:sz w:val="40"/>
           <w:szCs w:val="40"/>
           <w:lang w:bidi="ar-EG"/>
@@ -1616,25 +1985,23 @@
           <w:numId w:val="4"/>
         </w:numPr>
         <w:rPr>
-          <w:color w:val="000000" w:themeColor="text1"/>
-          <w:sz w:val="40"/>
-          <w:szCs w:val="40"/>
-          <w:lang w:bidi="ar-EG"/>
-          <w14:shadow w14:blurRad="38100" w14:dist="19050" w14:dir="2700000" w14:sx="100000" w14:sy="100000" w14:kx="0" w14:ky="0" w14:algn="tl">
-            <w14:schemeClr w14:val="dk1">
-              <w14:alpha w14:val="60000"/>
-            </w14:schemeClr>
-          </w14:shadow>
-          <w14:textOutline w14:w="0" w14:cap="flat" w14:cmpd="sng" w14:algn="ctr">
-            <w14:noFill/>
-            <w14:prstDash w14:val="solid"/>
-            <w14:round/>
-          </w14:textOutline>
-        </w:rPr>
-      </w:pPr>
-      <w:r>
-        <w:rPr>
-          <w:color w:val="000000" w:themeColor="text1"/>
+          <w:sz w:val="40"/>
+          <w:szCs w:val="40"/>
+          <w:lang w:bidi="ar-EG"/>
+          <w14:shadow w14:blurRad="38100" w14:dist="19050" w14:dir="2700000" w14:sx="100000" w14:sy="100000" w14:kx="0" w14:ky="0" w14:algn="tl">
+            <w14:schemeClr w14:val="dk1">
+              <w14:alpha w14:val="60000"/>
+            </w14:schemeClr>
+          </w14:shadow>
+          <w14:textOutline w14:w="0" w14:cap="flat" w14:cmpd="sng" w14:algn="ctr">
+            <w14:noFill/>
+            <w14:prstDash w14:val="solid"/>
+            <w14:round/>
+          </w14:textOutline>
+        </w:rPr>
+      </w:pPr>
+      <w:r>
+        <w:rPr>
           <w:sz w:val="40"/>
           <w:szCs w:val="40"/>
           <w:lang w:bidi="ar-EG"/>
@@ -1653,7 +2020,6 @@
       </w:r>
       <w:r>
         <w:rPr>
-          <w:color w:val="000000" w:themeColor="text1"/>
           <w:sz w:val="40"/>
           <w:szCs w:val="40"/>
           <w:vertAlign w:val="superscript"/>
@@ -1673,7 +2039,6 @@
       </w:r>
       <w:r>
         <w:rPr>
-          <w:color w:val="000000" w:themeColor="text1"/>
           <w:sz w:val="40"/>
           <w:szCs w:val="40"/>
           <w:lang w:bidi="ar-EG"/>
@@ -1692,7 +2057,6 @@
       </w:r>
       <w:r>
         <w:rPr>
-          <w:color w:val="000000" w:themeColor="text1"/>
           <w:sz w:val="40"/>
           <w:szCs w:val="40"/>
           <w:lang w:bidi="ar-EG"/>
@@ -1711,7 +2075,6 @@
       </w:r>
       <w:r>
         <w:rPr>
-          <w:color w:val="000000" w:themeColor="text1"/>
           <w:sz w:val="28"/>
           <w:szCs w:val="28"/>
           <w:lang w:bidi="ar-EG"/>
@@ -1737,25 +2100,23 @@
           <w:numId w:val="4"/>
         </w:numPr>
         <w:rPr>
-          <w:color w:val="000000" w:themeColor="text1"/>
-          <w:sz w:val="40"/>
-          <w:szCs w:val="40"/>
-          <w:lang w:bidi="ar-EG"/>
-          <w14:shadow w14:blurRad="38100" w14:dist="19050" w14:dir="2700000" w14:sx="100000" w14:sy="100000" w14:kx="0" w14:ky="0" w14:algn="tl">
-            <w14:schemeClr w14:val="dk1">
-              <w14:alpha w14:val="60000"/>
-            </w14:schemeClr>
-          </w14:shadow>
-          <w14:textOutline w14:w="0" w14:cap="flat" w14:cmpd="sng" w14:algn="ctr">
-            <w14:noFill/>
-            <w14:prstDash w14:val="solid"/>
-            <w14:round/>
-          </w14:textOutline>
-        </w:rPr>
-      </w:pPr>
-      <w:r>
-        <w:rPr>
-          <w:color w:val="000000" w:themeColor="text1"/>
+          <w:sz w:val="40"/>
+          <w:szCs w:val="40"/>
+          <w:lang w:bidi="ar-EG"/>
+          <w14:shadow w14:blurRad="38100" w14:dist="19050" w14:dir="2700000" w14:sx="100000" w14:sy="100000" w14:kx="0" w14:ky="0" w14:algn="tl">
+            <w14:schemeClr w14:val="dk1">
+              <w14:alpha w14:val="60000"/>
+            </w14:schemeClr>
+          </w14:shadow>
+          <w14:textOutline w14:w="0" w14:cap="flat" w14:cmpd="sng" w14:algn="ctr">
+            <w14:noFill/>
+            <w14:prstDash w14:val="solid"/>
+            <w14:round/>
+          </w14:textOutline>
+        </w:rPr>
+      </w:pPr>
+      <w:r>
+        <w:rPr>
           <w:sz w:val="40"/>
           <w:szCs w:val="40"/>
           <w:lang w:bidi="ar-EG"/>
@@ -1774,7 +2135,6 @@
       </w:r>
       <w:r>
         <w:rPr>
-          <w:color w:val="000000" w:themeColor="text1"/>
           <w:sz w:val="40"/>
           <w:szCs w:val="40"/>
           <w:vertAlign w:val="superscript"/>
@@ -1794,7 +2154,6 @@
       </w:r>
       <w:r>
         <w:rPr>
-          <w:color w:val="000000" w:themeColor="text1"/>
           <w:sz w:val="40"/>
           <w:szCs w:val="40"/>
           <w:lang w:bidi="ar-EG"/>
@@ -1813,7 +2172,6 @@
       </w:r>
       <w:r>
         <w:rPr>
-          <w:color w:val="000000" w:themeColor="text1"/>
           <w:sz w:val="28"/>
           <w:szCs w:val="28"/>
           <w:lang w:bidi="ar-EG"/>
@@ -1832,7 +2190,6 @@
       </w:r>
       <w:r>
         <w:rPr>
-          <w:color w:val="000000" w:themeColor="text1"/>
           <w:sz w:val="40"/>
           <w:szCs w:val="40"/>
           <w:lang w:bidi="ar-EG"/>
@@ -1853,45 +2210,42 @@
     <w:p>
       <w:pPr>
         <w:rPr>
-          <w:color w:val="000000" w:themeColor="text1"/>
-          <w:sz w:val="40"/>
-          <w:szCs w:val="40"/>
-          <w:lang w:bidi="ar-EG"/>
-          <w14:shadow w14:blurRad="38100" w14:dist="19050" w14:dir="2700000" w14:sx="100000" w14:sy="100000" w14:kx="0" w14:ky="0" w14:algn="tl">
-            <w14:schemeClr w14:val="dk1">
-              <w14:alpha w14:val="60000"/>
-            </w14:schemeClr>
-          </w14:shadow>
-          <w14:textOutline w14:w="0" w14:cap="flat" w14:cmpd="sng" w14:algn="ctr">
-            <w14:noFill/>
-            <w14:prstDash w14:val="solid"/>
-            <w14:round/>
-          </w14:textOutline>
-        </w:rPr>
-      </w:pPr>
-    </w:p>
-    <w:p>
-      <w:pPr>
-        <w:rPr>
-          <w:color w:val="000000" w:themeColor="text1"/>
-          <w:sz w:val="40"/>
-          <w:szCs w:val="40"/>
-          <w:lang w:bidi="ar-EG"/>
-          <w14:shadow w14:blurRad="38100" w14:dist="19050" w14:dir="2700000" w14:sx="100000" w14:sy="100000" w14:kx="0" w14:ky="0" w14:algn="tl">
-            <w14:schemeClr w14:val="dk1">
-              <w14:alpha w14:val="60000"/>
-            </w14:schemeClr>
-          </w14:shadow>
-          <w14:textOutline w14:w="0" w14:cap="flat" w14:cmpd="sng" w14:algn="ctr">
-            <w14:noFill/>
-            <w14:prstDash w14:val="solid"/>
-            <w14:round/>
-          </w14:textOutline>
-        </w:rPr>
-      </w:pPr>
-      <w:r>
-        <w:rPr>
-          <w:color w:val="000000" w:themeColor="text1"/>
+          <w:sz w:val="40"/>
+          <w:szCs w:val="40"/>
+          <w:lang w:bidi="ar-EG"/>
+          <w14:shadow w14:blurRad="38100" w14:dist="19050" w14:dir="2700000" w14:sx="100000" w14:sy="100000" w14:kx="0" w14:ky="0" w14:algn="tl">
+            <w14:schemeClr w14:val="dk1">
+              <w14:alpha w14:val="60000"/>
+            </w14:schemeClr>
+          </w14:shadow>
+          <w14:textOutline w14:w="0" w14:cap="flat" w14:cmpd="sng" w14:algn="ctr">
+            <w14:noFill/>
+            <w14:prstDash w14:val="solid"/>
+            <w14:round/>
+          </w14:textOutline>
+        </w:rPr>
+      </w:pPr>
+    </w:p>
+    <w:p>
+      <w:pPr>
+        <w:rPr>
+          <w:sz w:val="40"/>
+          <w:szCs w:val="40"/>
+          <w:lang w:bidi="ar-EG"/>
+          <w14:shadow w14:blurRad="38100" w14:dist="19050" w14:dir="2700000" w14:sx="100000" w14:sy="100000" w14:kx="0" w14:ky="0" w14:algn="tl">
+            <w14:schemeClr w14:val="dk1">
+              <w14:alpha w14:val="60000"/>
+            </w14:schemeClr>
+          </w14:shadow>
+          <w14:textOutline w14:w="0" w14:cap="flat" w14:cmpd="sng" w14:algn="ctr">
+            <w14:noFill/>
+            <w14:prstDash w14:val="solid"/>
+            <w14:round/>
+          </w14:textOutline>
+        </w:rPr>
+      </w:pPr>
+      <w:r>
+        <w:rPr>
           <w:sz w:val="40"/>
           <w:szCs w:val="40"/>
           <w:lang w:bidi="ar-EG"/>
@@ -1910,7 +2264,6 @@
       </w:r>
       <w:r>
         <w:rPr>
-          <w:color w:val="000000" w:themeColor="text1"/>
           <w:sz w:val="40"/>
           <w:szCs w:val="40"/>
           <w:lang w:bidi="ar-EG"/>
@@ -1932,25 +2285,23 @@
       <w:pPr>
         <w:ind w:left="720"/>
         <w:rPr>
-          <w:color w:val="000000" w:themeColor="text1"/>
-          <w:sz w:val="40"/>
-          <w:szCs w:val="40"/>
-          <w:lang w:bidi="ar-EG"/>
-          <w14:shadow w14:blurRad="38100" w14:dist="19050" w14:dir="2700000" w14:sx="100000" w14:sy="100000" w14:kx="0" w14:ky="0" w14:algn="tl">
-            <w14:schemeClr w14:val="dk1">
-              <w14:alpha w14:val="60000"/>
-            </w14:schemeClr>
-          </w14:shadow>
-          <w14:textOutline w14:w="0" w14:cap="flat" w14:cmpd="sng" w14:algn="ctr">
-            <w14:noFill/>
-            <w14:prstDash w14:val="solid"/>
-            <w14:round/>
-          </w14:textOutline>
-        </w:rPr>
-      </w:pPr>
-      <w:r>
-        <w:rPr>
-          <w:color w:val="000000" w:themeColor="text1"/>
+          <w:sz w:val="40"/>
+          <w:szCs w:val="40"/>
+          <w:lang w:bidi="ar-EG"/>
+          <w14:shadow w14:blurRad="38100" w14:dist="19050" w14:dir="2700000" w14:sx="100000" w14:sy="100000" w14:kx="0" w14:ky="0" w14:algn="tl">
+            <w14:schemeClr w14:val="dk1">
+              <w14:alpha w14:val="60000"/>
+            </w14:schemeClr>
+          </w14:shadow>
+          <w14:textOutline w14:w="0" w14:cap="flat" w14:cmpd="sng" w14:algn="ctr">
+            <w14:noFill/>
+            <w14:prstDash w14:val="solid"/>
+            <w14:round/>
+          </w14:textOutline>
+        </w:rPr>
+      </w:pPr>
+      <w:r>
+        <w:rPr>
           <w:sz w:val="40"/>
           <w:szCs w:val="40"/>
           <w:lang w:bidi="ar-EG"/>
@@ -1975,7 +2326,6 @@
       </w:r>
       <w:r>
         <w:rPr>
-          <w:color w:val="000000" w:themeColor="text1"/>
           <w:sz w:val="40"/>
           <w:szCs w:val="40"/>
           <w:lang w:bidi="ar-EG"/>
@@ -1994,7 +2344,6 @@
       </w:r>
       <w:r>
         <w:rPr>
-          <w:color w:val="000000" w:themeColor="text1"/>
           <w:sz w:val="40"/>
           <w:szCs w:val="40"/>
           <w:lang w:bidi="ar-EG"/>
@@ -2013,7 +2362,6 @@
       </w:r>
       <w:r>
         <w:rPr>
-          <w:color w:val="000000" w:themeColor="text1"/>
           <w:sz w:val="40"/>
           <w:szCs w:val="40"/>
           <w:lang w:bidi="ar-EG"/>
@@ -2034,27 +2382,25 @@
     <w:p>
       <w:pPr>
         <w:rPr>
-          <w:color w:val="000000" w:themeColor="text1"/>
-          <w:sz w:val="40"/>
-          <w:szCs w:val="40"/>
-          <w:lang w:bidi="ar-EG"/>
-          <w14:shadow w14:blurRad="38100" w14:dist="19050" w14:dir="2700000" w14:sx="100000" w14:sy="100000" w14:kx="0" w14:ky="0" w14:algn="tl">
-            <w14:schemeClr w14:val="dk1">
-              <w14:alpha w14:val="60000"/>
-            </w14:schemeClr>
-          </w14:shadow>
-          <w14:textOutline w14:w="0" w14:cap="flat" w14:cmpd="sng" w14:algn="ctr">
-            <w14:noFill/>
-            <w14:prstDash w14:val="solid"/>
-            <w14:round/>
-          </w14:textOutline>
-        </w:rPr>
-      </w:pPr>
-    </w:p>
-    <w:p>
-      <w:pPr>
-        <w:rPr>
-          <w:color w:val="000000" w:themeColor="text1"/>
+          <w:sz w:val="40"/>
+          <w:szCs w:val="40"/>
+          <w:lang w:bidi="ar-EG"/>
+          <w14:shadow w14:blurRad="38100" w14:dist="19050" w14:dir="2700000" w14:sx="100000" w14:sy="100000" w14:kx="0" w14:ky="0" w14:algn="tl">
+            <w14:schemeClr w14:val="dk1">
+              <w14:alpha w14:val="60000"/>
+            </w14:schemeClr>
+          </w14:shadow>
+          <w14:textOutline w14:w="0" w14:cap="flat" w14:cmpd="sng" w14:algn="ctr">
+            <w14:noFill/>
+            <w14:prstDash w14:val="solid"/>
+            <w14:round/>
+          </w14:textOutline>
+        </w:rPr>
+      </w:pPr>
+    </w:p>
+    <w:p>
+      <w:pPr>
+        <w:rPr>
           <w:sz w:val="40"/>
           <w:szCs w:val="40"/>
           <w:lang w:bidi="ar-EG"/>
@@ -2075,25 +2421,23 @@
       <w:pPr>
         <w:jc w:val="center"/>
         <w:rPr>
-          <w:color w:val="000000" w:themeColor="text1"/>
-          <w:sz w:val="40"/>
-          <w:szCs w:val="40"/>
-          <w:lang w:bidi="ar-EG"/>
-          <w14:shadow w14:blurRad="38100" w14:dist="19050" w14:dir="2700000" w14:sx="100000" w14:sy="100000" w14:kx="0" w14:ky="0" w14:algn="tl">
-            <w14:schemeClr w14:val="dk1">
-              <w14:alpha w14:val="60000"/>
-            </w14:schemeClr>
-          </w14:shadow>
-          <w14:textOutline w14:w="0" w14:cap="flat" w14:cmpd="sng" w14:algn="ctr">
-            <w14:noFill/>
-            <w14:prstDash w14:val="solid"/>
-            <w14:round/>
-          </w14:textOutline>
-        </w:rPr>
-      </w:pPr>
-      <w:r>
-        <w:rPr>
-          <w:color w:val="000000" w:themeColor="text1"/>
+          <w:sz w:val="40"/>
+          <w:szCs w:val="40"/>
+          <w:lang w:bidi="ar-EG"/>
+          <w14:shadow w14:blurRad="38100" w14:dist="19050" w14:dir="2700000" w14:sx="100000" w14:sy="100000" w14:kx="0" w14:ky="0" w14:algn="tl">
+            <w14:schemeClr w14:val="dk1">
+              <w14:alpha w14:val="60000"/>
+            </w14:schemeClr>
+          </w14:shadow>
+          <w14:textOutline w14:w="0" w14:cap="flat" w14:cmpd="sng" w14:algn="ctr">
+            <w14:noFill/>
+            <w14:prstDash w14:val="solid"/>
+            <w14:round/>
+          </w14:textOutline>
+        </w:rPr>
+      </w:pPr>
+      <w:r>
+        <w:rPr>
           <w:sz w:val="48"/>
           <w:szCs w:val="48"/>
           <w:lang w:bidi="ar-EG"/>
@@ -2115,7 +2459,6 @@
     <w:p>
       <w:pPr>
         <w:rPr>
-          <w:color w:val="000000" w:themeColor="text1"/>
           <w:sz w:val="24"/>
           <w:szCs w:val="24"/>
           <w:lang w:bidi="ar-EG"/>
@@ -2141,63 +2484,43 @@
         </w:numPr>
         <w:spacing w:line="360" w:lineRule="auto"/>
         <w:rPr>
-          <w:color w:val="000000" w:themeColor="text1"/>
-          <w:sz w:val="40"/>
-          <w:szCs w:val="40"/>
-          <w:lang w:bidi="ar-EG"/>
-          <w14:shadow w14:blurRad="38100" w14:dist="19050" w14:dir="2700000" w14:sx="100000" w14:sy="100000" w14:kx="0" w14:ky="0" w14:algn="tl">
-            <w14:schemeClr w14:val="dk1">
-              <w14:alpha w14:val="60000"/>
-            </w14:schemeClr>
-          </w14:shadow>
-          <w14:textOutline w14:w="0" w14:cap="flat" w14:cmpd="sng" w14:algn="ctr">
-            <w14:noFill/>
-            <w14:prstDash w14:val="solid"/>
-            <w14:round/>
-          </w14:textOutline>
-        </w:rPr>
-      </w:pPr>
-      <w:r>
-        <w:rPr>
-          <w:color w:val="000000" w:themeColor="text1"/>
-          <w:sz w:val="40"/>
-          <w:szCs w:val="40"/>
-          <w:lang w:bidi="ar-EG"/>
-          <w14:shadow w14:blurRad="38100" w14:dist="19050" w14:dir="2700000" w14:sx="100000" w14:sy="100000" w14:kx="0" w14:ky="0" w14:algn="tl">
-            <w14:schemeClr w14:val="dk1">
-              <w14:alpha w14:val="60000"/>
-            </w14:schemeClr>
-          </w14:shadow>
-          <w14:textOutline w14:w="0" w14:cap="flat" w14:cmpd="sng" w14:algn="ctr">
-            <w14:noFill/>
-            <w14:prstDash w14:val="solid"/>
-            <w14:round/>
-          </w14:textOutline>
-        </w:rPr>
-        <w:t>M</w:t>
-      </w:r>
-      <w:r>
-        <w:rPr>
-          <w:color w:val="000000" w:themeColor="text1"/>
-          <w:sz w:val="40"/>
-          <w:szCs w:val="40"/>
-          <w:lang w:bidi="ar-EG"/>
-          <w14:shadow w14:blurRad="38100" w14:dist="19050" w14:dir="2700000" w14:sx="100000" w14:sy="100000" w14:kx="0" w14:ky="0" w14:algn="tl">
-            <w14:schemeClr w14:val="dk1">
-              <w14:alpha w14:val="60000"/>
-            </w14:schemeClr>
-          </w14:shadow>
-          <w14:textOutline w14:w="0" w14:cap="flat" w14:cmpd="sng" w14:algn="ctr">
-            <w14:noFill/>
-            <w14:prstDash w14:val="solid"/>
-            <w14:round/>
-          </w14:textOutline>
-        </w:rPr>
-        <w:t>ove</w:t>
-      </w:r>
-      <w:r>
-        <w:rPr>
-          <w:color w:val="000000" w:themeColor="text1"/>
+          <w:sz w:val="40"/>
+          <w:szCs w:val="40"/>
+          <w:lang w:bidi="ar-EG"/>
+          <w14:shadow w14:blurRad="38100" w14:dist="19050" w14:dir="2700000" w14:sx="100000" w14:sy="100000" w14:kx="0" w14:ky="0" w14:algn="tl">
+            <w14:schemeClr w14:val="dk1">
+              <w14:alpha w14:val="60000"/>
+            </w14:schemeClr>
+          </w14:shadow>
+          <w14:textOutline w14:w="0" w14:cap="flat" w14:cmpd="sng" w14:algn="ctr">
+            <w14:noFill/>
+            <w14:prstDash w14:val="solid"/>
+            <w14:round/>
+          </w14:textOutline>
+        </w:rPr>
+      </w:pPr>
+      <w:bookmarkStart w:id="0" w:name="_GoBack"/>
+      <w:bookmarkEnd w:id="0"/>
+      <w:r>
+        <w:rPr>
+          <w:sz w:val="40"/>
+          <w:szCs w:val="40"/>
+          <w:lang w:bidi="ar-EG"/>
+          <w14:shadow w14:blurRad="38100" w14:dist="19050" w14:dir="2700000" w14:sx="100000" w14:sy="100000" w14:kx="0" w14:ky="0" w14:algn="tl">
+            <w14:schemeClr w14:val="dk1">
+              <w14:alpha w14:val="60000"/>
+            </w14:schemeClr>
+          </w14:shadow>
+          <w14:textOutline w14:w="0" w14:cap="flat" w14:cmpd="sng" w14:algn="ctr">
+            <w14:noFill/>
+            <w14:prstDash w14:val="solid"/>
+            <w14:round/>
+          </w14:textOutline>
+        </w:rPr>
+        <w:t>Move</w:t>
+      </w:r>
+      <w:r>
+        <w:rPr>
           <w:sz w:val="40"/>
           <w:szCs w:val="40"/>
           <w:lang w:bidi="ar-EG"/>
@@ -2216,60 +2539,21 @@
       </w:r>
       <w:r>
         <w:rPr>
-          <w:color w:val="000000" w:themeColor="text1"/>
-          <w:sz w:val="40"/>
-          <w:szCs w:val="40"/>
-          <w:lang w:bidi="ar-EG"/>
-          <w14:shadow w14:blurRad="38100" w14:dist="19050" w14:dir="2700000" w14:sx="100000" w14:sy="100000" w14:kx="0" w14:ky="0" w14:algn="tl">
-            <w14:schemeClr w14:val="dk1">
-              <w14:alpha w14:val="60000"/>
-            </w14:schemeClr>
-          </w14:shadow>
-          <w14:textOutline w14:w="0" w14:cap="flat" w14:cmpd="sng" w14:algn="ctr">
-            <w14:noFill/>
-            <w14:prstDash w14:val="solid"/>
-            <w14:round/>
-          </w14:textOutline>
-        </w:rPr>
-        <w:t>-</w:t>
-      </w:r>
-      <w:r>
-        <w:rPr>
-          <w:color w:val="000000" w:themeColor="text1"/>
-          <w:sz w:val="40"/>
-          <w:szCs w:val="40"/>
-          <w:lang w:bidi="ar-EG"/>
-          <w14:shadow w14:blurRad="38100" w14:dist="19050" w14:dir="2700000" w14:sx="100000" w14:sy="100000" w14:kx="0" w14:ky="0" w14:algn="tl">
-            <w14:schemeClr w14:val="dk1">
-              <w14:alpha w14:val="60000"/>
-            </w14:schemeClr>
-          </w14:shadow>
-          <w14:textOutline w14:w="0" w14:cap="flat" w14:cmpd="sng" w14:algn="ctr">
-            <w14:noFill/>
-            <w14:prstDash w14:val="solid"/>
-            <w14:round/>
-          </w14:textOutline>
-        </w:rPr>
-        <w:t>G</w:t>
-      </w:r>
-      <w:r>
-        <w:rPr>
-          <w:color w:val="000000" w:themeColor="text1"/>
-          <w:sz w:val="40"/>
-          <w:szCs w:val="40"/>
-          <w:lang w:bidi="ar-EG"/>
-          <w14:shadow w14:blurRad="38100" w14:dist="19050" w14:dir="2700000" w14:sx="100000" w14:sy="100000" w14:kx="0" w14:ky="0" w14:algn="tl">
-            <w14:schemeClr w14:val="dk1">
-              <w14:alpha w14:val="60000"/>
-            </w14:schemeClr>
-          </w14:shadow>
-          <w14:textOutline w14:w="0" w14:cap="flat" w14:cmpd="sng" w14:algn="ctr">
-            <w14:noFill/>
-            <w14:prstDash w14:val="solid"/>
-            <w14:round/>
-          </w14:textOutline>
-        </w:rPr>
-        <w:t>eneration</w:t>
+          <w:sz w:val="40"/>
+          <w:szCs w:val="40"/>
+          <w:lang w:bidi="ar-EG"/>
+          <w14:shadow w14:blurRad="38100" w14:dist="19050" w14:dir="2700000" w14:sx="100000" w14:sy="100000" w14:kx="0" w14:ky="0" w14:algn="tl">
+            <w14:schemeClr w14:val="dk1">
+              <w14:alpha w14:val="60000"/>
+            </w14:schemeClr>
+          </w14:shadow>
+          <w14:textOutline w14:w="0" w14:cap="flat" w14:cmpd="sng" w14:algn="ctr">
+            <w14:noFill/>
+            <w14:prstDash w14:val="solid"/>
+            <w14:round/>
+          </w14:textOutline>
+        </w:rPr>
+        <w:t>-Generation</w:t>
       </w:r>
     </w:p>
     <w:p>
@@ -2281,97 +2565,38 @@
         </w:numPr>
         <w:spacing w:line="360" w:lineRule="auto"/>
         <w:rPr>
-          <w:color w:val="000000" w:themeColor="text1"/>
-          <w:sz w:val="40"/>
-          <w:szCs w:val="40"/>
-          <w:lang w:bidi="ar-EG"/>
-          <w14:shadow w14:blurRad="38100" w14:dist="19050" w14:dir="2700000" w14:sx="100000" w14:sy="100000" w14:kx="0" w14:ky="0" w14:algn="tl">
-            <w14:schemeClr w14:val="dk1">
-              <w14:alpha w14:val="60000"/>
-            </w14:schemeClr>
-          </w14:shadow>
-          <w14:textOutline w14:w="0" w14:cap="flat" w14:cmpd="sng" w14:algn="ctr">
-            <w14:noFill/>
-            <w14:prstDash w14:val="solid"/>
-            <w14:round/>
-          </w14:textOutline>
-        </w:rPr>
-      </w:pPr>
-      <w:r>
-        <w:rPr>
-          <w:color w:val="000000" w:themeColor="text1"/>
-          <w:sz w:val="40"/>
-          <w:szCs w:val="40"/>
-          <w:lang w:bidi="ar-EG"/>
-          <w14:shadow w14:blurRad="38100" w14:dist="19050" w14:dir="2700000" w14:sx="100000" w14:sy="100000" w14:kx="0" w14:ky="0" w14:algn="tl">
-            <w14:schemeClr w14:val="dk1">
-              <w14:alpha w14:val="60000"/>
-            </w14:schemeClr>
-          </w14:shadow>
-          <w14:textOutline w14:w="0" w14:cap="flat" w14:cmpd="sng" w14:algn="ctr">
-            <w14:noFill/>
-            <w14:prstDash w14:val="solid"/>
-            <w14:round/>
-          </w14:textOutline>
-        </w:rPr>
-        <w:t>B</w:t>
-      </w:r>
-      <w:r>
-        <w:rPr>
-          <w:color w:val="000000" w:themeColor="text1"/>
-          <w:sz w:val="40"/>
-          <w:szCs w:val="40"/>
-          <w:lang w:bidi="ar-EG"/>
-          <w14:shadow w14:blurRad="38100" w14:dist="19050" w14:dir="2700000" w14:sx="100000" w14:sy="100000" w14:kx="0" w14:ky="0" w14:algn="tl">
-            <w14:schemeClr w14:val="dk1">
-              <w14:alpha w14:val="60000"/>
-            </w14:schemeClr>
-          </w14:shadow>
-          <w14:textOutline w14:w="0" w14:cap="flat" w14:cmpd="sng" w14:algn="ctr">
-            <w14:noFill/>
-            <w14:prstDash w14:val="solid"/>
-            <w14:round/>
-          </w14:textOutline>
-        </w:rPr>
-        <w:t xml:space="preserve">oard </w:t>
-      </w:r>
-      <w:r>
-        <w:rPr>
-          <w:color w:val="000000" w:themeColor="text1"/>
-          <w:sz w:val="40"/>
-          <w:szCs w:val="40"/>
-          <w:lang w:bidi="ar-EG"/>
-          <w14:shadow w14:blurRad="38100" w14:dist="19050" w14:dir="2700000" w14:sx="100000" w14:sy="100000" w14:kx="0" w14:ky="0" w14:algn="tl">
-            <w14:schemeClr w14:val="dk1">
-              <w14:alpha w14:val="60000"/>
-            </w14:schemeClr>
-          </w14:shadow>
-          <w14:textOutline w14:w="0" w14:cap="flat" w14:cmpd="sng" w14:algn="ctr">
-            <w14:noFill/>
-            <w14:prstDash w14:val="solid"/>
-            <w14:round/>
-          </w14:textOutline>
-        </w:rPr>
-        <w:t>E</w:t>
-      </w:r>
-      <w:r>
-        <w:rPr>
-          <w:color w:val="000000" w:themeColor="text1"/>
-          <w:sz w:val="40"/>
-          <w:szCs w:val="40"/>
-          <w:lang w:bidi="ar-EG"/>
-          <w14:shadow w14:blurRad="38100" w14:dist="19050" w14:dir="2700000" w14:sx="100000" w14:sy="100000" w14:kx="0" w14:ky="0" w14:algn="tl">
-            <w14:schemeClr w14:val="dk1">
-              <w14:alpha w14:val="60000"/>
-            </w14:schemeClr>
-          </w14:shadow>
-          <w14:textOutline w14:w="0" w14:cap="flat" w14:cmpd="sng" w14:algn="ctr">
-            <w14:noFill/>
-            <w14:prstDash w14:val="solid"/>
-            <w14:round/>
-          </w14:textOutline>
-        </w:rPr>
-        <w:t>valuation</w:t>
+          <w:sz w:val="40"/>
+          <w:szCs w:val="40"/>
+          <w:lang w:bidi="ar-EG"/>
+          <w14:shadow w14:blurRad="38100" w14:dist="19050" w14:dir="2700000" w14:sx="100000" w14:sy="100000" w14:kx="0" w14:ky="0" w14:algn="tl">
+            <w14:schemeClr w14:val="dk1">
+              <w14:alpha w14:val="60000"/>
+            </w14:schemeClr>
+          </w14:shadow>
+          <w14:textOutline w14:w="0" w14:cap="flat" w14:cmpd="sng" w14:algn="ctr">
+            <w14:noFill/>
+            <w14:prstDash w14:val="solid"/>
+            <w14:round/>
+          </w14:textOutline>
+        </w:rPr>
+      </w:pPr>
+      <w:r>
+        <w:rPr>
+          <w:sz w:val="40"/>
+          <w:szCs w:val="40"/>
+          <w:lang w:bidi="ar-EG"/>
+          <w14:shadow w14:blurRad="38100" w14:dist="19050" w14:dir="2700000" w14:sx="100000" w14:sy="100000" w14:kx="0" w14:ky="0" w14:algn="tl">
+            <w14:schemeClr w14:val="dk1">
+              <w14:alpha w14:val="60000"/>
+            </w14:schemeClr>
+          </w14:shadow>
+          <w14:textOutline w14:w="0" w14:cap="flat" w14:cmpd="sng" w14:algn="ctr">
+            <w14:noFill/>
+            <w14:prstDash w14:val="solid"/>
+            <w14:round/>
+          </w14:textOutline>
+        </w:rPr>
+        <w:t>Board Evaluation</w:t>
       </w:r>
     </w:p>
     <w:p>
@@ -2383,97 +2608,38 @@
         </w:numPr>
         <w:spacing w:line="360" w:lineRule="auto"/>
         <w:rPr>
-          <w:color w:val="000000" w:themeColor="text1"/>
-          <w:sz w:val="40"/>
-          <w:szCs w:val="40"/>
-          <w:lang w:bidi="ar-EG"/>
-          <w14:shadow w14:blurRad="38100" w14:dist="19050" w14:dir="2700000" w14:sx="100000" w14:sy="100000" w14:kx="0" w14:ky="0" w14:algn="tl">
-            <w14:schemeClr w14:val="dk1">
-              <w14:alpha w14:val="60000"/>
-            </w14:schemeClr>
-          </w14:shadow>
-          <w14:textOutline w14:w="0" w14:cap="flat" w14:cmpd="sng" w14:algn="ctr">
-            <w14:noFill/>
-            <w14:prstDash w14:val="solid"/>
-            <w14:round/>
-          </w14:textOutline>
-        </w:rPr>
-      </w:pPr>
-      <w:r>
-        <w:rPr>
-          <w:color w:val="000000" w:themeColor="text1"/>
-          <w:sz w:val="40"/>
-          <w:szCs w:val="40"/>
-          <w:lang w:bidi="ar-EG"/>
-          <w14:shadow w14:blurRad="38100" w14:dist="19050" w14:dir="2700000" w14:sx="100000" w14:sy="100000" w14:kx="0" w14:ky="0" w14:algn="tl">
-            <w14:schemeClr w14:val="dk1">
-              <w14:alpha w14:val="60000"/>
-            </w14:schemeClr>
-          </w14:shadow>
-          <w14:textOutline w14:w="0" w14:cap="flat" w14:cmpd="sng" w14:algn="ctr">
-            <w14:noFill/>
-            <w14:prstDash w14:val="solid"/>
-            <w14:round/>
-          </w14:textOutline>
-        </w:rPr>
-        <w:t>M</w:t>
-      </w:r>
-      <w:r>
-        <w:rPr>
-          <w:color w:val="000000" w:themeColor="text1"/>
-          <w:sz w:val="40"/>
-          <w:szCs w:val="40"/>
-          <w:lang w:bidi="ar-EG"/>
-          <w14:shadow w14:blurRad="38100" w14:dist="19050" w14:dir="2700000" w14:sx="100000" w14:sy="100000" w14:kx="0" w14:ky="0" w14:algn="tl">
-            <w14:schemeClr w14:val="dk1">
-              <w14:alpha w14:val="60000"/>
-            </w14:schemeClr>
-          </w14:shadow>
-          <w14:textOutline w14:w="0" w14:cap="flat" w14:cmpd="sng" w14:algn="ctr">
-            <w14:noFill/>
-            <w14:prstDash w14:val="solid"/>
-            <w14:round/>
-          </w14:textOutline>
-        </w:rPr>
-        <w:t>ini</w:t>
-      </w:r>
-      <w:r>
-        <w:rPr>
-          <w:color w:val="000000" w:themeColor="text1"/>
-          <w:sz w:val="40"/>
-          <w:szCs w:val="40"/>
-          <w:lang w:bidi="ar-EG"/>
-          <w14:shadow w14:blurRad="38100" w14:dist="19050" w14:dir="2700000" w14:sx="100000" w14:sy="100000" w14:kx="0" w14:ky="0" w14:algn="tl">
-            <w14:schemeClr w14:val="dk1">
-              <w14:alpha w14:val="60000"/>
-            </w14:schemeClr>
-          </w14:shadow>
-          <w14:textOutline w14:w="0" w14:cap="flat" w14:cmpd="sng" w14:algn="ctr">
-            <w14:noFill/>
-            <w14:prstDash w14:val="solid"/>
-            <w14:round/>
-          </w14:textOutline>
-        </w:rPr>
-        <w:t>M</w:t>
-      </w:r>
-      <w:r>
-        <w:rPr>
-          <w:color w:val="000000" w:themeColor="text1"/>
-          <w:sz w:val="40"/>
-          <w:szCs w:val="40"/>
-          <w:lang w:bidi="ar-EG"/>
-          <w14:shadow w14:blurRad="38100" w14:dist="19050" w14:dir="2700000" w14:sx="100000" w14:sy="100000" w14:kx="0" w14:ky="0" w14:algn="tl">
-            <w14:schemeClr w14:val="dk1">
-              <w14:alpha w14:val="60000"/>
-            </w14:schemeClr>
-          </w14:shadow>
-          <w14:textOutline w14:w="0" w14:cap="flat" w14:cmpd="sng" w14:algn="ctr">
-            <w14:noFill/>
-            <w14:prstDash w14:val="solid"/>
-            <w14:round/>
-          </w14:textOutline>
-        </w:rPr>
-        <w:t>ax</w:t>
+          <w:sz w:val="40"/>
+          <w:szCs w:val="40"/>
+          <w:lang w:bidi="ar-EG"/>
+          <w14:shadow w14:blurRad="38100" w14:dist="19050" w14:dir="2700000" w14:sx="100000" w14:sy="100000" w14:kx="0" w14:ky="0" w14:algn="tl">
+            <w14:schemeClr w14:val="dk1">
+              <w14:alpha w14:val="60000"/>
+            </w14:schemeClr>
+          </w14:shadow>
+          <w14:textOutline w14:w="0" w14:cap="flat" w14:cmpd="sng" w14:algn="ctr">
+            <w14:noFill/>
+            <w14:prstDash w14:val="solid"/>
+            <w14:round/>
+          </w14:textOutline>
+        </w:rPr>
+      </w:pPr>
+      <w:r>
+        <w:rPr>
+          <w:sz w:val="40"/>
+          <w:szCs w:val="40"/>
+          <w:lang w:bidi="ar-EG"/>
+          <w14:shadow w14:blurRad="38100" w14:dist="19050" w14:dir="2700000" w14:sx="100000" w14:sy="100000" w14:kx="0" w14:ky="0" w14:algn="tl">
+            <w14:schemeClr w14:val="dk1">
+              <w14:alpha w14:val="60000"/>
+            </w14:schemeClr>
+          </w14:shadow>
+          <w14:textOutline w14:w="0" w14:cap="flat" w14:cmpd="sng" w14:algn="ctr">
+            <w14:noFill/>
+            <w14:prstDash w14:val="solid"/>
+            <w14:round/>
+          </w14:textOutline>
+        </w:rPr>
+        <w:t>MiniMax</w:t>
       </w:r>
     </w:p>
     <w:p>
@@ -2485,141 +2651,79 @@
         </w:numPr>
         <w:spacing w:line="360" w:lineRule="auto"/>
         <w:rPr>
-          <w:color w:val="000000" w:themeColor="text1"/>
-          <w:sz w:val="40"/>
-          <w:szCs w:val="40"/>
-          <w:lang w:bidi="ar-EG"/>
-          <w14:shadow w14:blurRad="38100" w14:dist="19050" w14:dir="2700000" w14:sx="100000" w14:sy="100000" w14:kx="0" w14:ky="0" w14:algn="tl">
-            <w14:schemeClr w14:val="dk1">
-              <w14:alpha w14:val="60000"/>
-            </w14:schemeClr>
-          </w14:shadow>
-          <w14:textOutline w14:w="0" w14:cap="flat" w14:cmpd="sng" w14:algn="ctr">
-            <w14:noFill/>
-            <w14:prstDash w14:val="solid"/>
-            <w14:round/>
-          </w14:textOutline>
-        </w:rPr>
-      </w:pPr>
-      <w:r>
-        <w:rPr>
-          <w:color w:val="000000" w:themeColor="text1"/>
-          <w:sz w:val="40"/>
-          <w:szCs w:val="40"/>
-          <w:lang w:bidi="ar-EG"/>
-          <w14:shadow w14:blurRad="38100" w14:dist="19050" w14:dir="2700000" w14:sx="100000" w14:sy="100000" w14:kx="0" w14:ky="0" w14:algn="tl">
-            <w14:schemeClr w14:val="dk1">
-              <w14:alpha w14:val="60000"/>
-            </w14:schemeClr>
-          </w14:shadow>
-          <w14:textOutline w14:w="0" w14:cap="flat" w14:cmpd="sng" w14:algn="ctr">
-            <w14:noFill/>
-            <w14:prstDash w14:val="solid"/>
-            <w14:round/>
-          </w14:textOutline>
-        </w:rPr>
-        <w:t>A</w:t>
-      </w:r>
-      <w:r>
-        <w:rPr>
-          <w:color w:val="000000" w:themeColor="text1"/>
-          <w:sz w:val="40"/>
-          <w:szCs w:val="40"/>
-          <w:lang w:bidi="ar-EG"/>
-          <w14:shadow w14:blurRad="38100" w14:dist="19050" w14:dir="2700000" w14:sx="100000" w14:sy="100000" w14:kx="0" w14:ky="0" w14:algn="tl">
-            <w14:schemeClr w14:val="dk1">
-              <w14:alpha w14:val="60000"/>
-            </w14:schemeClr>
-          </w14:shadow>
-          <w14:textOutline w14:w="0" w14:cap="flat" w14:cmpd="sng" w14:algn="ctr">
-            <w14:noFill/>
-            <w14:prstDash w14:val="solid"/>
-            <w14:round/>
-          </w14:textOutline>
-        </w:rPr>
-        <w:t>lpha</w:t>
-      </w:r>
-      <w:r>
-        <w:rPr>
-          <w:color w:val="000000" w:themeColor="text1"/>
-          <w:sz w:val="40"/>
-          <w:szCs w:val="40"/>
-          <w:lang w:bidi="ar-EG"/>
-          <w14:shadow w14:blurRad="38100" w14:dist="19050" w14:dir="2700000" w14:sx="100000" w14:sy="100000" w14:kx="0" w14:ky="0" w14:algn="tl">
-            <w14:schemeClr w14:val="dk1">
-              <w14:alpha w14:val="60000"/>
-            </w14:schemeClr>
-          </w14:shadow>
-          <w14:textOutline w14:w="0" w14:cap="flat" w14:cmpd="sng" w14:algn="ctr">
-            <w14:noFill/>
-            <w14:prstDash w14:val="solid"/>
-            <w14:round/>
-          </w14:textOutline>
-        </w:rPr>
-        <w:t>-B</w:t>
-      </w:r>
-      <w:r>
-        <w:rPr>
-          <w:color w:val="000000" w:themeColor="text1"/>
-          <w:sz w:val="40"/>
-          <w:szCs w:val="40"/>
-          <w:lang w:bidi="ar-EG"/>
-          <w14:shadow w14:blurRad="38100" w14:dist="19050" w14:dir="2700000" w14:sx="100000" w14:sy="100000" w14:kx="0" w14:ky="0" w14:algn="tl">
-            <w14:schemeClr w14:val="dk1">
-              <w14:alpha w14:val="60000"/>
-            </w14:schemeClr>
-          </w14:shadow>
-          <w14:textOutline w14:w="0" w14:cap="flat" w14:cmpd="sng" w14:algn="ctr">
-            <w14:noFill/>
-            <w14:prstDash w14:val="solid"/>
-            <w14:round/>
-          </w14:textOutline>
-        </w:rPr>
-        <w:t>eta pruning.</w:t>
-      </w:r>
-    </w:p>
-    <w:p>
-      <w:pPr>
-        <w:rPr>
-          <w:color w:val="000000" w:themeColor="text1"/>
-          <w:sz w:val="40"/>
-          <w:szCs w:val="40"/>
-          <w:lang w:bidi="ar-EG"/>
-          <w14:shadow w14:blurRad="38100" w14:dist="19050" w14:dir="2700000" w14:sx="100000" w14:sy="100000" w14:kx="0" w14:ky="0" w14:algn="tl">
-            <w14:schemeClr w14:val="dk1">
-              <w14:alpha w14:val="60000"/>
-            </w14:schemeClr>
-          </w14:shadow>
-          <w14:textOutline w14:w="0" w14:cap="flat" w14:cmpd="sng" w14:algn="ctr">
-            <w14:noFill/>
-            <w14:prstDash w14:val="solid"/>
-            <w14:round/>
-          </w14:textOutline>
-        </w:rPr>
-      </w:pPr>
-    </w:p>
-    <w:p>
-      <w:pPr>
-        <w:rPr>
-          <w:color w:val="000000" w:themeColor="text1"/>
-          <w:sz w:val="36"/>
-          <w:szCs w:val="36"/>
-          <w:lang w:bidi="ar-EG"/>
-          <w14:shadow w14:blurRad="38100" w14:dist="19050" w14:dir="2700000" w14:sx="100000" w14:sy="100000" w14:kx="0" w14:ky="0" w14:algn="tl">
-            <w14:schemeClr w14:val="dk1">
-              <w14:alpha w14:val="60000"/>
-            </w14:schemeClr>
-          </w14:shadow>
-          <w14:textOutline w14:w="0" w14:cap="flat" w14:cmpd="sng" w14:algn="ctr">
-            <w14:noFill/>
-            <w14:prstDash w14:val="solid"/>
-            <w14:round/>
-          </w14:textOutline>
-        </w:rPr>
-      </w:pPr>
-      <w:r>
-        <w:rPr>
-          <w:color w:val="000000" w:themeColor="text1"/>
+          <w:sz w:val="40"/>
+          <w:szCs w:val="40"/>
+          <w:lang w:bidi="ar-EG"/>
+          <w14:shadow w14:blurRad="38100" w14:dist="19050" w14:dir="2700000" w14:sx="100000" w14:sy="100000" w14:kx="0" w14:ky="0" w14:algn="tl">
+            <w14:schemeClr w14:val="dk1">
+              <w14:alpha w14:val="60000"/>
+            </w14:schemeClr>
+          </w14:shadow>
+          <w14:textOutline w14:w="0" w14:cap="flat" w14:cmpd="sng" w14:algn="ctr">
+            <w14:noFill/>
+            <w14:prstDash w14:val="solid"/>
+            <w14:round/>
+          </w14:textOutline>
+        </w:rPr>
+      </w:pPr>
+      <w:r>
+        <w:rPr>
+          <w:sz w:val="40"/>
+          <w:szCs w:val="40"/>
+          <w:lang w:bidi="ar-EG"/>
+          <w14:shadow w14:blurRad="38100" w14:dist="19050" w14:dir="2700000" w14:sx="100000" w14:sy="100000" w14:kx="0" w14:ky="0" w14:algn="tl">
+            <w14:schemeClr w14:val="dk1">
+              <w14:alpha w14:val="60000"/>
+            </w14:schemeClr>
+          </w14:shadow>
+          <w14:textOutline w14:w="0" w14:cap="flat" w14:cmpd="sng" w14:algn="ctr">
+            <w14:noFill/>
+            <w14:prstDash w14:val="solid"/>
+            <w14:round/>
+          </w14:textOutline>
+        </w:rPr>
+        <w:t>Alpha-Beta pruning.</w:t>
+      </w:r>
+    </w:p>
+    <w:p>
+      <w:pPr>
+        <w:rPr>
+          <w:sz w:val="40"/>
+          <w:szCs w:val="40"/>
+          <w:lang w:bidi="ar-EG"/>
+          <w14:shadow w14:blurRad="38100" w14:dist="19050" w14:dir="2700000" w14:sx="100000" w14:sy="100000" w14:kx="0" w14:ky="0" w14:algn="tl">
+            <w14:schemeClr w14:val="dk1">
+              <w14:alpha w14:val="60000"/>
+            </w14:schemeClr>
+          </w14:shadow>
+          <w14:textOutline w14:w="0" w14:cap="flat" w14:cmpd="sng" w14:algn="ctr">
+            <w14:noFill/>
+            <w14:prstDash w14:val="solid"/>
+            <w14:round/>
+          </w14:textOutline>
+        </w:rPr>
+      </w:pPr>
+    </w:p>
+    <w:p>
+      <w:pPr>
+        <w:rPr>
+          <w:sz w:val="36"/>
+          <w:szCs w:val="36"/>
+          <w:lang w:bidi="ar-EG"/>
+          <w14:shadow w14:blurRad="38100" w14:dist="19050" w14:dir="2700000" w14:sx="100000" w14:sy="100000" w14:kx="0" w14:ky="0" w14:algn="tl">
+            <w14:schemeClr w14:val="dk1">
+              <w14:alpha w14:val="60000"/>
+            </w14:schemeClr>
+          </w14:shadow>
+          <w14:textOutline w14:w="0" w14:cap="flat" w14:cmpd="sng" w14:algn="ctr">
+            <w14:noFill/>
+            <w14:prstDash w14:val="solid"/>
+            <w14:round/>
+          </w14:textOutline>
+        </w:rPr>
+      </w:pPr>
+      <w:r>
+        <w:rPr>
           <w:sz w:val="36"/>
           <w:szCs w:val="36"/>
           <w:lang w:bidi="ar-EG"/>
@@ -2642,7 +2746,6 @@
         <w:rPr>
           <w:b/>
           <w:bCs/>
-          <w:color w:val="000000" w:themeColor="text1"/>
           <w:sz w:val="40"/>
           <w:szCs w:val="40"/>
           <w:lang w:bidi="ar-EG"/>
@@ -2665,7 +2768,6 @@
         <w:rPr>
           <w:b/>
           <w:bCs/>
-          <w:color w:val="000000" w:themeColor="text1"/>
           <w:sz w:val="36"/>
           <w:szCs w:val="36"/>
           <w:lang w:bidi="ar-EG"/>
@@ -2685,7 +2787,6 @@
         <w:rPr>
           <w:b/>
           <w:bCs/>
-          <w:color w:val="000000" w:themeColor="text1"/>
           <w:sz w:val="36"/>
           <w:szCs w:val="36"/>
           <w:lang w:bidi="ar-EG"/>
@@ -2706,25 +2807,23 @@
     <w:p>
       <w:pPr>
         <w:rPr>
-          <w:color w:val="000000" w:themeColor="text1"/>
-          <w:sz w:val="36"/>
-          <w:szCs w:val="36"/>
-          <w:lang w:bidi="ar-EG"/>
-          <w14:shadow w14:blurRad="38100" w14:dist="19050" w14:dir="2700000" w14:sx="100000" w14:sy="100000" w14:kx="0" w14:ky="0" w14:algn="tl">
-            <w14:schemeClr w14:val="dk1">
-              <w14:alpha w14:val="60000"/>
-            </w14:schemeClr>
-          </w14:shadow>
-          <w14:textOutline w14:w="0" w14:cap="flat" w14:cmpd="sng" w14:algn="ctr">
-            <w14:noFill/>
-            <w14:prstDash w14:val="solid"/>
-            <w14:round/>
-          </w14:textOutline>
-        </w:rPr>
-      </w:pPr>
-      <w:r>
-        <w:rPr>
-          <w:color w:val="000000" w:themeColor="text1"/>
+          <w:sz w:val="36"/>
+          <w:szCs w:val="36"/>
+          <w:lang w:bidi="ar-EG"/>
+          <w14:shadow w14:blurRad="38100" w14:dist="19050" w14:dir="2700000" w14:sx="100000" w14:sy="100000" w14:kx="0" w14:ky="0" w14:algn="tl">
+            <w14:schemeClr w14:val="dk1">
+              <w14:alpha w14:val="60000"/>
+            </w14:schemeClr>
+          </w14:shadow>
+          <w14:textOutline w14:w="0" w14:cap="flat" w14:cmpd="sng" w14:algn="ctr">
+            <w14:noFill/>
+            <w14:prstDash w14:val="solid"/>
+            <w14:round/>
+          </w14:textOutline>
+        </w:rPr>
+      </w:pPr>
+      <w:r>
+        <w:rPr>
           <w:sz w:val="36"/>
           <w:szCs w:val="36"/>
           <w:lang w:bidi="ar-EG"/>
@@ -2745,25 +2844,23 @@
     <w:p>
       <w:pPr>
         <w:rPr>
-          <w:color w:val="000000" w:themeColor="text1"/>
-          <w:sz w:val="36"/>
-          <w:szCs w:val="36"/>
-          <w:lang w:bidi="ar-EG"/>
-          <w14:shadow w14:blurRad="38100" w14:dist="19050" w14:dir="2700000" w14:sx="100000" w14:sy="100000" w14:kx="0" w14:ky="0" w14:algn="tl">
-            <w14:schemeClr w14:val="dk1">
-              <w14:alpha w14:val="60000"/>
-            </w14:schemeClr>
-          </w14:shadow>
-          <w14:textOutline w14:w="0" w14:cap="flat" w14:cmpd="sng" w14:algn="ctr">
-            <w14:noFill/>
-            <w14:prstDash w14:val="solid"/>
-            <w14:round/>
-          </w14:textOutline>
-        </w:rPr>
-      </w:pPr>
-      <w:r>
-        <w:rPr>
-          <w:color w:val="000000" w:themeColor="text1"/>
+          <w:sz w:val="36"/>
+          <w:szCs w:val="36"/>
+          <w:lang w:bidi="ar-EG"/>
+          <w14:shadow w14:blurRad="38100" w14:dist="19050" w14:dir="2700000" w14:sx="100000" w14:sy="100000" w14:kx="0" w14:ky="0" w14:algn="tl">
+            <w14:schemeClr w14:val="dk1">
+              <w14:alpha w14:val="60000"/>
+            </w14:schemeClr>
+          </w14:shadow>
+          <w14:textOutline w14:w="0" w14:cap="flat" w14:cmpd="sng" w14:algn="ctr">
+            <w14:noFill/>
+            <w14:prstDash w14:val="solid"/>
+            <w14:round/>
+          </w14:textOutline>
+        </w:rPr>
+      </w:pPr>
+      <w:r>
+        <w:rPr>
           <w:sz w:val="36"/>
           <w:szCs w:val="36"/>
           <w:lang w:bidi="ar-EG"/>
@@ -2786,7 +2883,6 @@
         <w:rPr>
           <w:b/>
           <w:bCs/>
-          <w:color w:val="000000" w:themeColor="text1"/>
           <w:sz w:val="4"/>
           <w:szCs w:val="4"/>
           <w:lang w:bidi="ar-EG"/>
@@ -2808,7 +2904,6 @@
         <w:rPr>
           <w:b/>
           <w:bCs/>
-          <w:color w:val="000000" w:themeColor="text1"/>
           <w:sz w:val="36"/>
           <w:szCs w:val="36"/>
           <w:lang w:bidi="ar-EG"/>
@@ -2831,7 +2926,6 @@
         <w:rPr>
           <w:b/>
           <w:bCs/>
-          <w:color w:val="000000" w:themeColor="text1"/>
           <w:sz w:val="36"/>
           <w:szCs w:val="36"/>
           <w:lang w:bidi="ar-EG"/>
@@ -2851,7 +2945,6 @@
         <w:rPr>
           <w:b/>
           <w:bCs/>
-          <w:color w:val="000000" w:themeColor="text1"/>
           <w:sz w:val="36"/>
           <w:szCs w:val="36"/>
           <w:lang w:bidi="ar-EG"/>
@@ -2873,7 +2966,6 @@
     <w:p>
       <w:pPr>
         <w:rPr>
-          <w:color w:val="000000" w:themeColor="text1"/>
           <w:sz w:val="36"/>
           <w:szCs w:val="36"/>
           <w:lang w:bidi="ar-EG"/>
@@ -2892,12 +2984,11 @@
       <w:r>
         <w:rPr>
           <w:noProof/>
-          <w:color w:val="000000" w:themeColor="text1"/>
           <w:sz w:val="36"/>
           <w:szCs w:val="36"/>
         </w:rPr>
         <w:drawing>
-          <wp:anchor distT="0" distB="0" distL="114300" distR="114300" simplePos="0" relativeHeight="251658240" behindDoc="1" locked="0" layoutInCell="1" allowOverlap="1" wp14:anchorId="0514B177" wp14:editId="05E8E658">
+          <wp:anchor distT="0" distB="0" distL="114300" distR="114300" simplePos="0" relativeHeight="251658240" behindDoc="1" locked="0" layoutInCell="1" allowOverlap="1" wp14:anchorId="724AE389" wp14:editId="3E07F4C8">
             <wp:simplePos x="0" y="0"/>
             <wp:positionH relativeFrom="column">
               <wp:posOffset>1228725</wp:posOffset>
@@ -2979,7 +3070,6 @@
       </w:r>
       <w:r>
         <w:rPr>
-          <w:color w:val="000000" w:themeColor="text1"/>
           <w:sz w:val="36"/>
           <w:szCs w:val="36"/>
           <w:lang w:bidi="ar-EG"/>
@@ -3001,7 +3091,6 @@
       <w:pPr>
         <w:jc w:val="center"/>
         <w:rPr>
-          <w:color w:val="000000" w:themeColor="text1"/>
           <w:sz w:val="36"/>
           <w:szCs w:val="36"/>
           <w:lang w:bidi="ar-EG"/>
@@ -3022,7 +3111,6 @@
       <w:pPr>
         <w:jc w:val="center"/>
         <w:rPr>
-          <w:color w:val="000000" w:themeColor="text1"/>
           <w:sz w:val="36"/>
           <w:szCs w:val="36"/>
           <w:lang w:bidi="ar-EG"/>
@@ -3043,7 +3131,6 @@
       <w:pPr>
         <w:jc w:val="center"/>
         <w:rPr>
-          <w:color w:val="000000" w:themeColor="text1"/>
           <w:sz w:val="36"/>
           <w:szCs w:val="36"/>
           <w:lang w:bidi="ar-EG"/>
@@ -3064,7 +3151,6 @@
       <w:pPr>
         <w:jc w:val="center"/>
         <w:rPr>
-          <w:color w:val="000000" w:themeColor="text1"/>
           <w:sz w:val="36"/>
           <w:szCs w:val="36"/>
           <w:lang w:bidi="ar-EG"/>
@@ -3085,7 +3171,6 @@
       <w:pPr>
         <w:jc w:val="center"/>
         <w:rPr>
-          <w:color w:val="000000" w:themeColor="text1"/>
           <w:sz w:val="36"/>
           <w:szCs w:val="36"/>
           <w:lang w:bidi="ar-EG"/>
@@ -3106,7 +3191,6 @@
       <w:pPr>
         <w:jc w:val="center"/>
         <w:rPr>
-          <w:color w:val="000000" w:themeColor="text1"/>
           <w:sz w:val="36"/>
           <w:szCs w:val="36"/>
           <w:lang w:bidi="ar-EG"/>
@@ -3127,7 +3211,6 @@
       <w:pPr>
         <w:jc w:val="center"/>
         <w:rPr>
-          <w:color w:val="000000" w:themeColor="text1"/>
           <w:sz w:val="36"/>
           <w:szCs w:val="36"/>
           <w:lang w:bidi="ar-EG"/>
@@ -3148,7 +3231,6 @@
       <w:pPr>
         <w:jc w:val="center"/>
         <w:rPr>
-          <w:color w:val="000000" w:themeColor="text1"/>
           <w:sz w:val="36"/>
           <w:szCs w:val="36"/>
           <w:lang w:bidi="ar-EG"/>
@@ -3169,45 +3251,42 @@
       <w:pPr>
         <w:jc w:val="center"/>
         <w:rPr>
-          <w:color w:val="000000" w:themeColor="text1"/>
-          <w:sz w:val="36"/>
-          <w:szCs w:val="36"/>
-          <w:lang w:bidi="ar-EG"/>
-          <w14:shadow w14:blurRad="38100" w14:dist="19050" w14:dir="2700000" w14:sx="100000" w14:sy="100000" w14:kx="0" w14:ky="0" w14:algn="tl">
-            <w14:schemeClr w14:val="dk1">
-              <w14:alpha w14:val="60000"/>
-            </w14:schemeClr>
-          </w14:shadow>
-          <w14:textOutline w14:w="0" w14:cap="flat" w14:cmpd="sng" w14:algn="ctr">
-            <w14:noFill/>
-            <w14:prstDash w14:val="solid"/>
-            <w14:round/>
-          </w14:textOutline>
-        </w:rPr>
-      </w:pPr>
-    </w:p>
-    <w:p>
-      <w:pPr>
-        <w:rPr>
-          <w:color w:val="000000" w:themeColor="text1"/>
-          <w:sz w:val="36"/>
-          <w:szCs w:val="36"/>
-          <w:lang w:bidi="ar-EG"/>
-          <w14:shadow w14:blurRad="38100" w14:dist="19050" w14:dir="2700000" w14:sx="100000" w14:sy="100000" w14:kx="0" w14:ky="0" w14:algn="tl">
-            <w14:schemeClr w14:val="dk1">
-              <w14:alpha w14:val="60000"/>
-            </w14:schemeClr>
-          </w14:shadow>
-          <w14:textOutline w14:w="0" w14:cap="flat" w14:cmpd="sng" w14:algn="ctr">
-            <w14:noFill/>
-            <w14:prstDash w14:val="solid"/>
-            <w14:round/>
-          </w14:textOutline>
-        </w:rPr>
-      </w:pPr>
-      <w:r>
-        <w:rPr>
-          <w:color w:val="000000" w:themeColor="text1"/>
+          <w:sz w:val="36"/>
+          <w:szCs w:val="36"/>
+          <w:lang w:bidi="ar-EG"/>
+          <w14:shadow w14:blurRad="38100" w14:dist="19050" w14:dir="2700000" w14:sx="100000" w14:sy="100000" w14:kx="0" w14:ky="0" w14:algn="tl">
+            <w14:schemeClr w14:val="dk1">
+              <w14:alpha w14:val="60000"/>
+            </w14:schemeClr>
+          </w14:shadow>
+          <w14:textOutline w14:w="0" w14:cap="flat" w14:cmpd="sng" w14:algn="ctr">
+            <w14:noFill/>
+            <w14:prstDash w14:val="solid"/>
+            <w14:round/>
+          </w14:textOutline>
+        </w:rPr>
+      </w:pPr>
+    </w:p>
+    <w:p>
+      <w:pPr>
+        <w:rPr>
+          <w:sz w:val="36"/>
+          <w:szCs w:val="36"/>
+          <w:lang w:bidi="ar-EG"/>
+          <w14:shadow w14:blurRad="38100" w14:dist="19050" w14:dir="2700000" w14:sx="100000" w14:sy="100000" w14:kx="0" w14:ky="0" w14:algn="tl">
+            <w14:schemeClr w14:val="dk1">
+              <w14:alpha w14:val="60000"/>
+            </w14:schemeClr>
+          </w14:shadow>
+          <w14:textOutline w14:w="0" w14:cap="flat" w14:cmpd="sng" w14:algn="ctr">
+            <w14:noFill/>
+            <w14:prstDash w14:val="solid"/>
+            <w14:round/>
+          </w14:textOutline>
+        </w:rPr>
+      </w:pPr>
+      <w:r>
+        <w:rPr>
           <w:sz w:val="36"/>
           <w:szCs w:val="36"/>
           <w:lang w:bidi="ar-EG"/>
@@ -3228,25 +3307,23 @@
     <w:p>
       <w:pPr>
         <w:rPr>
-          <w:color w:val="000000" w:themeColor="text1"/>
-          <w:sz w:val="36"/>
-          <w:szCs w:val="36"/>
-          <w:lang w:bidi="ar-EG"/>
-          <w14:shadow w14:blurRad="38100" w14:dist="19050" w14:dir="2700000" w14:sx="100000" w14:sy="100000" w14:kx="0" w14:ky="0" w14:algn="tl">
-            <w14:schemeClr w14:val="dk1">
-              <w14:alpha w14:val="60000"/>
-            </w14:schemeClr>
-          </w14:shadow>
-          <w14:textOutline w14:w="0" w14:cap="flat" w14:cmpd="sng" w14:algn="ctr">
-            <w14:noFill/>
-            <w14:prstDash w14:val="solid"/>
-            <w14:round/>
-          </w14:textOutline>
-        </w:rPr>
-      </w:pPr>
-      <w:r>
-        <w:rPr>
-          <w:color w:val="000000" w:themeColor="text1"/>
+          <w:sz w:val="36"/>
+          <w:szCs w:val="36"/>
+          <w:lang w:bidi="ar-EG"/>
+          <w14:shadow w14:blurRad="38100" w14:dist="19050" w14:dir="2700000" w14:sx="100000" w14:sy="100000" w14:kx="0" w14:ky="0" w14:algn="tl">
+            <w14:schemeClr w14:val="dk1">
+              <w14:alpha w14:val="60000"/>
+            </w14:schemeClr>
+          </w14:shadow>
+          <w14:textOutline w14:w="0" w14:cap="flat" w14:cmpd="sng" w14:algn="ctr">
+            <w14:noFill/>
+            <w14:prstDash w14:val="solid"/>
+            <w14:round/>
+          </w14:textOutline>
+        </w:rPr>
+      </w:pPr>
+      <w:r>
+        <w:rPr>
           <w:sz w:val="36"/>
           <w:szCs w:val="36"/>
           <w:lang w:bidi="ar-EG"/>
@@ -3269,7 +3346,6 @@
         <w:rPr>
           <w:b/>
           <w:bCs/>
-          <w:color w:val="000000" w:themeColor="text1"/>
           <w:sz w:val="36"/>
           <w:szCs w:val="36"/>
           <w:lang w:bidi="ar-EG"/>
@@ -3291,7 +3367,6 @@
         <w:rPr>
           <w:b/>
           <w:bCs/>
-          <w:color w:val="000000" w:themeColor="text1"/>
           <w:sz w:val="36"/>
           <w:szCs w:val="36"/>
           <w:lang w:bidi="ar-EG"/>
@@ -3312,7 +3387,6 @@
       <w:pPr>
         <w:spacing w:line="360" w:lineRule="auto"/>
         <w:rPr>
-          <w:color w:val="000000" w:themeColor="text1"/>
           <w:sz w:val="36"/>
           <w:szCs w:val="36"/>
           <w:lang w:bidi="ar-EG"/>
@@ -3332,7 +3406,6 @@
         <w:rPr>
           <w:b/>
           <w:bCs/>
-          <w:color w:val="000000" w:themeColor="text1"/>
           <w:sz w:val="36"/>
           <w:szCs w:val="36"/>
           <w:lang w:bidi="ar-EG"/>
@@ -3354,25 +3427,23 @@
     <w:p>
       <w:pPr>
         <w:rPr>
-          <w:color w:val="000000" w:themeColor="text1"/>
-          <w:sz w:val="36"/>
-          <w:szCs w:val="36"/>
-          <w:lang w:bidi="ar-EG"/>
-          <w14:shadow w14:blurRad="38100" w14:dist="19050" w14:dir="2700000" w14:sx="100000" w14:sy="100000" w14:kx="0" w14:ky="0" w14:algn="tl">
-            <w14:schemeClr w14:val="dk1">
-              <w14:alpha w14:val="60000"/>
-            </w14:schemeClr>
-          </w14:shadow>
-          <w14:textOutline w14:w="0" w14:cap="flat" w14:cmpd="sng" w14:algn="ctr">
-            <w14:noFill/>
-            <w14:prstDash w14:val="solid"/>
-            <w14:round/>
-          </w14:textOutline>
-        </w:rPr>
-      </w:pPr>
-      <w:r>
-        <w:rPr>
-          <w:color w:val="000000" w:themeColor="text1"/>
+          <w:sz w:val="36"/>
+          <w:szCs w:val="36"/>
+          <w:lang w:bidi="ar-EG"/>
+          <w14:shadow w14:blurRad="38100" w14:dist="19050" w14:dir="2700000" w14:sx="100000" w14:sy="100000" w14:kx="0" w14:ky="0" w14:algn="tl">
+            <w14:schemeClr w14:val="dk1">
+              <w14:alpha w14:val="60000"/>
+            </w14:schemeClr>
+          </w14:shadow>
+          <w14:textOutline w14:w="0" w14:cap="flat" w14:cmpd="sng" w14:algn="ctr">
+            <w14:noFill/>
+            <w14:prstDash w14:val="solid"/>
+            <w14:round/>
+          </w14:textOutline>
+        </w:rPr>
+      </w:pPr>
+      <w:r>
+        <w:rPr>
           <w:sz w:val="36"/>
           <w:szCs w:val="36"/>
           <w:lang w:bidi="ar-EG"/>
@@ -3391,7 +3462,6 @@
       </w:r>
       <w:r>
         <w:rPr>
-          <w:color w:val="000000" w:themeColor="text1"/>
           <w:sz w:val="36"/>
           <w:szCs w:val="36"/>
           <w:lang w:bidi="ar-EG"/>
@@ -3410,7 +3480,6 @@
       </w:r>
       <w:r>
         <w:rPr>
-          <w:color w:val="000000" w:themeColor="text1"/>
           <w:sz w:val="36"/>
           <w:szCs w:val="36"/>
           <w:lang w:bidi="ar-EG"/>
@@ -3431,25 +3500,23 @@
     <w:p>
       <w:pPr>
         <w:rPr>
-          <w:color w:val="000000" w:themeColor="text1"/>
-          <w:sz w:val="36"/>
-          <w:szCs w:val="36"/>
-          <w:lang w:bidi="ar-EG"/>
-          <w14:shadow w14:blurRad="38100" w14:dist="19050" w14:dir="2700000" w14:sx="100000" w14:sy="100000" w14:kx="0" w14:ky="0" w14:algn="tl">
-            <w14:schemeClr w14:val="dk1">
-              <w14:alpha w14:val="60000"/>
-            </w14:schemeClr>
-          </w14:shadow>
-          <w14:textOutline w14:w="0" w14:cap="flat" w14:cmpd="sng" w14:algn="ctr">
-            <w14:noFill/>
-            <w14:prstDash w14:val="solid"/>
-            <w14:round/>
-          </w14:textOutline>
-        </w:rPr>
-      </w:pPr>
-      <w:r>
-        <w:rPr>
-          <w:color w:val="000000" w:themeColor="text1"/>
+          <w:sz w:val="36"/>
+          <w:szCs w:val="36"/>
+          <w:lang w:bidi="ar-EG"/>
+          <w14:shadow w14:blurRad="38100" w14:dist="19050" w14:dir="2700000" w14:sx="100000" w14:sy="100000" w14:kx="0" w14:ky="0" w14:algn="tl">
+            <w14:schemeClr w14:val="dk1">
+              <w14:alpha w14:val="60000"/>
+            </w14:schemeClr>
+          </w14:shadow>
+          <w14:textOutline w14:w="0" w14:cap="flat" w14:cmpd="sng" w14:algn="ctr">
+            <w14:noFill/>
+            <w14:prstDash w14:val="solid"/>
+            <w14:round/>
+          </w14:textOutline>
+        </w:rPr>
+      </w:pPr>
+      <w:r>
+        <w:rPr>
           <w:sz w:val="36"/>
           <w:szCs w:val="36"/>
           <w:lang w:bidi="ar-EG"/>
@@ -3470,25 +3537,23 @@
     <w:p>
       <w:pPr>
         <w:rPr>
-          <w:color w:val="000000" w:themeColor="text1"/>
-          <w:sz w:val="36"/>
-          <w:szCs w:val="36"/>
-          <w:lang w:bidi="ar-EG"/>
-          <w14:shadow w14:blurRad="38100" w14:dist="19050" w14:dir="2700000" w14:sx="100000" w14:sy="100000" w14:kx="0" w14:ky="0" w14:algn="tl">
-            <w14:schemeClr w14:val="dk1">
-              <w14:alpha w14:val="60000"/>
-            </w14:schemeClr>
-          </w14:shadow>
-          <w14:textOutline w14:w="0" w14:cap="flat" w14:cmpd="sng" w14:algn="ctr">
-            <w14:noFill/>
-            <w14:prstDash w14:val="solid"/>
-            <w14:round/>
-          </w14:textOutline>
-        </w:rPr>
-      </w:pPr>
-      <w:r>
-        <w:rPr>
-          <w:color w:val="000000" w:themeColor="text1"/>
+          <w:sz w:val="36"/>
+          <w:szCs w:val="36"/>
+          <w:lang w:bidi="ar-EG"/>
+          <w14:shadow w14:blurRad="38100" w14:dist="19050" w14:dir="2700000" w14:sx="100000" w14:sy="100000" w14:kx="0" w14:ky="0" w14:algn="tl">
+            <w14:schemeClr w14:val="dk1">
+              <w14:alpha w14:val="60000"/>
+            </w14:schemeClr>
+          </w14:shadow>
+          <w14:textOutline w14:w="0" w14:cap="flat" w14:cmpd="sng" w14:algn="ctr">
+            <w14:noFill/>
+            <w14:prstDash w14:val="solid"/>
+            <w14:round/>
+          </w14:textOutline>
+        </w:rPr>
+      </w:pPr>
+      <w:r>
+        <w:rPr>
           <w:sz w:val="36"/>
           <w:szCs w:val="36"/>
           <w:lang w:bidi="ar-EG"/>
@@ -3509,25 +3574,23 @@
     <w:p>
       <w:pPr>
         <w:rPr>
-          <w:color w:val="000000" w:themeColor="text1"/>
-          <w:sz w:val="36"/>
-          <w:szCs w:val="36"/>
-          <w:lang w:bidi="ar-EG"/>
-          <w14:shadow w14:blurRad="38100" w14:dist="19050" w14:dir="2700000" w14:sx="100000" w14:sy="100000" w14:kx="0" w14:ky="0" w14:algn="tl">
-            <w14:schemeClr w14:val="dk1">
-              <w14:alpha w14:val="60000"/>
-            </w14:schemeClr>
-          </w14:shadow>
-          <w14:textOutline w14:w="0" w14:cap="flat" w14:cmpd="sng" w14:algn="ctr">
-            <w14:noFill/>
-            <w14:prstDash w14:val="solid"/>
-            <w14:round/>
-          </w14:textOutline>
-        </w:rPr>
-      </w:pPr>
-      <w:r>
-        <w:rPr>
-          <w:color w:val="000000" w:themeColor="text1"/>
+          <w:sz w:val="36"/>
+          <w:szCs w:val="36"/>
+          <w:lang w:bidi="ar-EG"/>
+          <w14:shadow w14:blurRad="38100" w14:dist="19050" w14:dir="2700000" w14:sx="100000" w14:sy="100000" w14:kx="0" w14:ky="0" w14:algn="tl">
+            <w14:schemeClr w14:val="dk1">
+              <w14:alpha w14:val="60000"/>
+            </w14:schemeClr>
+          </w14:shadow>
+          <w14:textOutline w14:w="0" w14:cap="flat" w14:cmpd="sng" w14:algn="ctr">
+            <w14:noFill/>
+            <w14:prstDash w14:val="solid"/>
+            <w14:round/>
+          </w14:textOutline>
+        </w:rPr>
+      </w:pPr>
+      <w:r>
+        <w:rPr>
           <w:sz w:val="36"/>
           <w:szCs w:val="36"/>
           <w:lang w:bidi="ar-EG"/>
@@ -3548,25 +3611,23 @@
     <w:p>
       <w:pPr>
         <w:rPr>
-          <w:color w:val="000000" w:themeColor="text1"/>
-          <w:sz w:val="36"/>
-          <w:szCs w:val="36"/>
-          <w:lang w:bidi="ar-EG"/>
-          <w14:shadow w14:blurRad="38100" w14:dist="19050" w14:dir="2700000" w14:sx="100000" w14:sy="100000" w14:kx="0" w14:ky="0" w14:algn="tl">
-            <w14:schemeClr w14:val="dk1">
-              <w14:alpha w14:val="60000"/>
-            </w14:schemeClr>
-          </w14:shadow>
-          <w14:textOutline w14:w="0" w14:cap="flat" w14:cmpd="sng" w14:algn="ctr">
-            <w14:noFill/>
-            <w14:prstDash w14:val="solid"/>
-            <w14:round/>
-          </w14:textOutline>
-        </w:rPr>
-      </w:pPr>
-      <w:r>
-        <w:rPr>
-          <w:color w:val="000000" w:themeColor="text1"/>
+          <w:sz w:val="36"/>
+          <w:szCs w:val="36"/>
+          <w:lang w:bidi="ar-EG"/>
+          <w14:shadow w14:blurRad="38100" w14:dist="19050" w14:dir="2700000" w14:sx="100000" w14:sy="100000" w14:kx="0" w14:ky="0" w14:algn="tl">
+            <w14:schemeClr w14:val="dk1">
+              <w14:alpha w14:val="60000"/>
+            </w14:schemeClr>
+          </w14:shadow>
+          <w14:textOutline w14:w="0" w14:cap="flat" w14:cmpd="sng" w14:algn="ctr">
+            <w14:noFill/>
+            <w14:prstDash w14:val="solid"/>
+            <w14:round/>
+          </w14:textOutline>
+        </w:rPr>
+      </w:pPr>
+      <w:r>
+        <w:rPr>
           <w:sz w:val="36"/>
           <w:szCs w:val="36"/>
           <w:lang w:bidi="ar-EG"/>
@@ -3586,7 +3647,6 @@
       <w:proofErr w:type="gramStart"/>
       <w:r>
         <w:rPr>
-          <w:color w:val="000000" w:themeColor="text1"/>
           <w:sz w:val="36"/>
           <w:szCs w:val="36"/>
           <w:lang w:bidi="ar-EG"/>
@@ -3606,7 +3666,6 @@
       <w:proofErr w:type="gramEnd"/>
       <w:r>
         <w:rPr>
-          <w:color w:val="000000" w:themeColor="text1"/>
           <w:sz w:val="36"/>
           <w:szCs w:val="36"/>
           <w:lang w:bidi="ar-EG"/>
@@ -3628,7 +3687,6 @@
       <w:pPr>
         <w:spacing w:line="360" w:lineRule="auto"/>
         <w:rPr>
-          <w:color w:val="000000" w:themeColor="text1"/>
           <w:sz w:val="36"/>
           <w:szCs w:val="36"/>
           <w:lang w:bidi="ar-EG"/>
@@ -3651,7 +3709,6 @@
         <w:rPr>
           <w:b/>
           <w:bCs/>
-          <w:color w:val="000000" w:themeColor="text1"/>
           <w:sz w:val="36"/>
           <w:szCs w:val="36"/>
           <w:lang w:bidi="ar-EG"/>
@@ -3671,7 +3728,6 @@
         <w:rPr>
           <w:b/>
           <w:bCs/>
-          <w:color w:val="000000" w:themeColor="text1"/>
           <w:sz w:val="36"/>
           <w:szCs w:val="36"/>
           <w:lang w:bidi="ar-EG"/>
@@ -3692,25 +3748,23 @@
     <w:p>
       <w:pPr>
         <w:rPr>
-          <w:color w:val="000000" w:themeColor="text1"/>
-          <w:sz w:val="36"/>
-          <w:szCs w:val="36"/>
-          <w:lang w:bidi="ar-EG"/>
-          <w14:shadow w14:blurRad="38100" w14:dist="19050" w14:dir="2700000" w14:sx="100000" w14:sy="100000" w14:kx="0" w14:ky="0" w14:algn="tl">
-            <w14:schemeClr w14:val="dk1">
-              <w14:alpha w14:val="60000"/>
-            </w14:schemeClr>
-          </w14:shadow>
-          <w14:textOutline w14:w="0" w14:cap="flat" w14:cmpd="sng" w14:algn="ctr">
-            <w14:noFill/>
-            <w14:prstDash w14:val="solid"/>
-            <w14:round/>
-          </w14:textOutline>
-        </w:rPr>
-      </w:pPr>
-      <w:r>
-        <w:rPr>
-          <w:color w:val="000000" w:themeColor="text1"/>
+          <w:sz w:val="36"/>
+          <w:szCs w:val="36"/>
+          <w:lang w:bidi="ar-EG"/>
+          <w14:shadow w14:blurRad="38100" w14:dist="19050" w14:dir="2700000" w14:sx="100000" w14:sy="100000" w14:kx="0" w14:ky="0" w14:algn="tl">
+            <w14:schemeClr w14:val="dk1">
+              <w14:alpha w14:val="60000"/>
+            </w14:schemeClr>
+          </w14:shadow>
+          <w14:textOutline w14:w="0" w14:cap="flat" w14:cmpd="sng" w14:algn="ctr">
+            <w14:noFill/>
+            <w14:prstDash w14:val="solid"/>
+            <w14:round/>
+          </w14:textOutline>
+        </w:rPr>
+      </w:pPr>
+      <w:r>
+        <w:rPr>
           <w:sz w:val="36"/>
           <w:szCs w:val="36"/>
           <w:lang w:bidi="ar-EG"/>
@@ -3730,7 +3784,6 @@
       <w:proofErr w:type="gramStart"/>
       <w:r>
         <w:rPr>
-          <w:color w:val="000000" w:themeColor="text1"/>
           <w:sz w:val="36"/>
           <w:szCs w:val="36"/>
           <w:lang w:bidi="ar-EG"/>
@@ -3750,7 +3803,6 @@
       <w:proofErr w:type="gramEnd"/>
       <w:r>
         <w:rPr>
-          <w:color w:val="000000" w:themeColor="text1"/>
           <w:sz w:val="36"/>
           <w:szCs w:val="36"/>
           <w:lang w:bidi="ar-EG"/>
@@ -3769,7 +3821,6 @@
       </w:r>
       <w:r>
         <w:rPr>
-          <w:color w:val="000000" w:themeColor="text1"/>
           <w:sz w:val="36"/>
           <w:szCs w:val="36"/>
           <w:lang w:bidi="ar-EG"/>
@@ -3790,7 +3841,6 @@
       <w:proofErr w:type="gramStart"/>
       <w:r>
         <w:rPr>
-          <w:color w:val="000000" w:themeColor="text1"/>
           <w:sz w:val="36"/>
           <w:szCs w:val="36"/>
           <w:lang w:bidi="ar-EG"/>
@@ -3810,7 +3860,6 @@
       <w:proofErr w:type="gramEnd"/>
       <w:r>
         <w:rPr>
-          <w:color w:val="000000" w:themeColor="text1"/>
           <w:sz w:val="36"/>
           <w:szCs w:val="36"/>
           <w:lang w:bidi="ar-EG"/>
@@ -3831,25 +3880,23 @@
     <w:p>
       <w:pPr>
         <w:rPr>
-          <w:color w:val="000000" w:themeColor="text1"/>
-          <w:sz w:val="36"/>
-          <w:szCs w:val="36"/>
-          <w:lang w:bidi="ar-EG"/>
-          <w14:shadow w14:blurRad="38100" w14:dist="19050" w14:dir="2700000" w14:sx="100000" w14:sy="100000" w14:kx="0" w14:ky="0" w14:algn="tl">
-            <w14:schemeClr w14:val="dk1">
-              <w14:alpha w14:val="60000"/>
-            </w14:schemeClr>
-          </w14:shadow>
-          <w14:textOutline w14:w="0" w14:cap="flat" w14:cmpd="sng" w14:algn="ctr">
-            <w14:noFill/>
-            <w14:prstDash w14:val="solid"/>
-            <w14:round/>
-          </w14:textOutline>
-        </w:rPr>
-      </w:pPr>
-      <w:r>
-        <w:rPr>
-          <w:color w:val="000000" w:themeColor="text1"/>
+          <w:sz w:val="36"/>
+          <w:szCs w:val="36"/>
+          <w:lang w:bidi="ar-EG"/>
+          <w14:shadow w14:blurRad="38100" w14:dist="19050" w14:dir="2700000" w14:sx="100000" w14:sy="100000" w14:kx="0" w14:ky="0" w14:algn="tl">
+            <w14:schemeClr w14:val="dk1">
+              <w14:alpha w14:val="60000"/>
+            </w14:schemeClr>
+          </w14:shadow>
+          <w14:textOutline w14:w="0" w14:cap="flat" w14:cmpd="sng" w14:algn="ctr">
+            <w14:noFill/>
+            <w14:prstDash w14:val="solid"/>
+            <w14:round/>
+          </w14:textOutline>
+        </w:rPr>
+      </w:pPr>
+      <w:r>
+        <w:rPr>
           <w:sz w:val="36"/>
           <w:szCs w:val="36"/>
           <w:lang w:bidi="ar-EG"/>
@@ -3870,25 +3917,23 @@
     <w:p>
       <w:pPr>
         <w:rPr>
-          <w:color w:val="000000" w:themeColor="text1"/>
-          <w:sz w:val="36"/>
-          <w:szCs w:val="36"/>
-          <w:lang w:bidi="ar-EG"/>
-          <w14:shadow w14:blurRad="38100" w14:dist="19050" w14:dir="2700000" w14:sx="100000" w14:sy="100000" w14:kx="0" w14:ky="0" w14:algn="tl">
-            <w14:schemeClr w14:val="dk1">
-              <w14:alpha w14:val="60000"/>
-            </w14:schemeClr>
-          </w14:shadow>
-          <w14:textOutline w14:w="0" w14:cap="flat" w14:cmpd="sng" w14:algn="ctr">
-            <w14:noFill/>
-            <w14:prstDash w14:val="solid"/>
-            <w14:round/>
-          </w14:textOutline>
-        </w:rPr>
-      </w:pPr>
-      <w:r>
-        <w:rPr>
-          <w:color w:val="000000" w:themeColor="text1"/>
+          <w:sz w:val="36"/>
+          <w:szCs w:val="36"/>
+          <w:lang w:bidi="ar-EG"/>
+          <w14:shadow w14:blurRad="38100" w14:dist="19050" w14:dir="2700000" w14:sx="100000" w14:sy="100000" w14:kx="0" w14:ky="0" w14:algn="tl">
+            <w14:schemeClr w14:val="dk1">
+              <w14:alpha w14:val="60000"/>
+            </w14:schemeClr>
+          </w14:shadow>
+          <w14:textOutline w14:w="0" w14:cap="flat" w14:cmpd="sng" w14:algn="ctr">
+            <w14:noFill/>
+            <w14:prstDash w14:val="solid"/>
+            <w14:round/>
+          </w14:textOutline>
+        </w:rPr>
+      </w:pPr>
+      <w:r>
+        <w:rPr>
           <w:sz w:val="36"/>
           <w:szCs w:val="36"/>
           <w:lang w:bidi="ar-EG"/>
@@ -3908,7 +3953,6 @@
       <w:proofErr w:type="gramStart"/>
       <w:r>
         <w:rPr>
-          <w:color w:val="000000" w:themeColor="text1"/>
           <w:sz w:val="36"/>
           <w:szCs w:val="36"/>
           <w:lang w:bidi="ar-EG"/>
@@ -3928,7 +3972,6 @@
       <w:proofErr w:type="gramEnd"/>
       <w:r>
         <w:rPr>
-          <w:color w:val="000000" w:themeColor="text1"/>
           <w:sz w:val="36"/>
           <w:szCs w:val="36"/>
           <w:lang w:bidi="ar-EG"/>
@@ -3949,25 +3992,23 @@
     <w:p>
       <w:pPr>
         <w:rPr>
-          <w:color w:val="000000" w:themeColor="text1"/>
-          <w:sz w:val="36"/>
-          <w:szCs w:val="36"/>
-          <w:lang w:bidi="ar-EG"/>
-          <w14:shadow w14:blurRad="38100" w14:dist="19050" w14:dir="2700000" w14:sx="100000" w14:sy="100000" w14:kx="0" w14:ky="0" w14:algn="tl">
-            <w14:schemeClr w14:val="dk1">
-              <w14:alpha w14:val="60000"/>
-            </w14:schemeClr>
-          </w14:shadow>
-          <w14:textOutline w14:w="0" w14:cap="flat" w14:cmpd="sng" w14:algn="ctr">
-            <w14:noFill/>
-            <w14:prstDash w14:val="solid"/>
-            <w14:round/>
-          </w14:textOutline>
-        </w:rPr>
-      </w:pPr>
-      <w:r>
-        <w:rPr>
-          <w:color w:val="000000" w:themeColor="text1"/>
+          <w:sz w:val="36"/>
+          <w:szCs w:val="36"/>
+          <w:lang w:bidi="ar-EG"/>
+          <w14:shadow w14:blurRad="38100" w14:dist="19050" w14:dir="2700000" w14:sx="100000" w14:sy="100000" w14:kx="0" w14:ky="0" w14:algn="tl">
+            <w14:schemeClr w14:val="dk1">
+              <w14:alpha w14:val="60000"/>
+            </w14:schemeClr>
+          </w14:shadow>
+          <w14:textOutline w14:w="0" w14:cap="flat" w14:cmpd="sng" w14:algn="ctr">
+            <w14:noFill/>
+            <w14:prstDash w14:val="solid"/>
+            <w14:round/>
+          </w14:textOutline>
+        </w:rPr>
+      </w:pPr>
+      <w:r>
+        <w:rPr>
           <w:sz w:val="36"/>
           <w:szCs w:val="36"/>
           <w:lang w:bidi="ar-EG"/>
@@ -3988,7 +4029,6 @@
         <w:rPr>
           <w:b/>
           <w:bCs/>
-          <w:color w:val="000000" w:themeColor="text1"/>
           <w:sz w:val="36"/>
           <w:szCs w:val="36"/>
           <w:lang w:bidi="ar-EG"/>
@@ -4007,7 +4047,6 @@
       </w:r>
       <w:r>
         <w:rPr>
-          <w:color w:val="000000" w:themeColor="text1"/>
           <w:sz w:val="36"/>
           <w:szCs w:val="36"/>
           <w:lang w:bidi="ar-EG"/>
@@ -4028,25 +4067,23 @@
     <w:p>
       <w:pPr>
         <w:rPr>
-          <w:color w:val="000000" w:themeColor="text1"/>
-          <w:sz w:val="36"/>
-          <w:szCs w:val="36"/>
-          <w:lang w:bidi="ar-EG"/>
-          <w14:shadow w14:blurRad="38100" w14:dist="19050" w14:dir="2700000" w14:sx="100000" w14:sy="100000" w14:kx="0" w14:ky="0" w14:algn="tl">
-            <w14:schemeClr w14:val="dk1">
-              <w14:alpha w14:val="60000"/>
-            </w14:schemeClr>
-          </w14:shadow>
-          <w14:textOutline w14:w="0" w14:cap="flat" w14:cmpd="sng" w14:algn="ctr">
-            <w14:noFill/>
-            <w14:prstDash w14:val="solid"/>
-            <w14:round/>
-          </w14:textOutline>
-        </w:rPr>
-      </w:pPr>
-      <w:r>
-        <w:rPr>
-          <w:color w:val="000000" w:themeColor="text1"/>
+          <w:sz w:val="36"/>
+          <w:szCs w:val="36"/>
+          <w:lang w:bidi="ar-EG"/>
+          <w14:shadow w14:blurRad="38100" w14:dist="19050" w14:dir="2700000" w14:sx="100000" w14:sy="100000" w14:kx="0" w14:ky="0" w14:algn="tl">
+            <w14:schemeClr w14:val="dk1">
+              <w14:alpha w14:val="60000"/>
+            </w14:schemeClr>
+          </w14:shadow>
+          <w14:textOutline w14:w="0" w14:cap="flat" w14:cmpd="sng" w14:algn="ctr">
+            <w14:noFill/>
+            <w14:prstDash w14:val="solid"/>
+            <w14:round/>
+          </w14:textOutline>
+        </w:rPr>
+      </w:pPr>
+      <w:r>
+        <w:rPr>
           <w:sz w:val="36"/>
           <w:szCs w:val="36"/>
           <w:lang w:bidi="ar-EG"/>
@@ -4066,7 +4103,6 @@
       <w:proofErr w:type="gramStart"/>
       <w:r>
         <w:rPr>
-          <w:color w:val="000000" w:themeColor="text1"/>
           <w:sz w:val="36"/>
           <w:szCs w:val="36"/>
           <w:lang w:bidi="ar-EG"/>
@@ -4086,7 +4122,6 @@
       <w:proofErr w:type="gramEnd"/>
       <w:r>
         <w:rPr>
-          <w:color w:val="000000" w:themeColor="text1"/>
           <w:sz w:val="36"/>
           <w:szCs w:val="36"/>
           <w:lang w:bidi="ar-EG"/>
@@ -4109,7 +4144,6 @@
         <w:rPr>
           <w:b/>
           <w:bCs/>
-          <w:color w:val="000000" w:themeColor="text1"/>
           <w:sz w:val="36"/>
           <w:szCs w:val="36"/>
           <w:lang w:bidi="ar-EG"/>
@@ -4131,29 +4165,25 @@
         <w:rPr>
           <w:b/>
           <w:bCs/>
-          <w:color w:val="000000" w:themeColor="text1"/>
-          <w:sz w:val="36"/>
-          <w:szCs w:val="36"/>
-          <w:lang w:bidi="ar-EG"/>
-          <w14:shadow w14:blurRad="38100" w14:dist="19050" w14:dir="2700000" w14:sx="100000" w14:sy="100000" w14:kx="0" w14:ky="0" w14:algn="tl">
-            <w14:schemeClr w14:val="dk1">
-              <w14:alpha w14:val="60000"/>
-            </w14:schemeClr>
-          </w14:shadow>
-          <w14:textOutline w14:w="0" w14:cap="flat" w14:cmpd="sng" w14:algn="ctr">
-            <w14:noFill/>
-            <w14:prstDash w14:val="solid"/>
-            <w14:round/>
-          </w14:textOutline>
-        </w:rPr>
-      </w:pPr>
-      <w:bookmarkStart w:id="0" w:name="_GoBack"/>
-      <w:bookmarkEnd w:id="0"/>
+          <w:sz w:val="36"/>
+          <w:szCs w:val="36"/>
+          <w:lang w:bidi="ar-EG"/>
+          <w14:shadow w14:blurRad="38100" w14:dist="19050" w14:dir="2700000" w14:sx="100000" w14:sy="100000" w14:kx="0" w14:ky="0" w14:algn="tl">
+            <w14:schemeClr w14:val="dk1">
+              <w14:alpha w14:val="60000"/>
+            </w14:schemeClr>
+          </w14:shadow>
+          <w14:textOutline w14:w="0" w14:cap="flat" w14:cmpd="sng" w14:algn="ctr">
+            <w14:noFill/>
+            <w14:prstDash w14:val="solid"/>
+            <w14:round/>
+          </w14:textOutline>
+        </w:rPr>
+      </w:pPr>
       <w:r>
         <w:rPr>
           <w:b/>
           <w:bCs/>
-          <w:color w:val="000000" w:themeColor="text1"/>
           <w:sz w:val="36"/>
           <w:szCs w:val="36"/>
           <w:lang w:bidi="ar-EG"/>
@@ -4174,25 +4204,23 @@
     <w:p>
       <w:pPr>
         <w:rPr>
-          <w:color w:val="000000" w:themeColor="text1"/>
-          <w:sz w:val="36"/>
-          <w:szCs w:val="36"/>
-          <w:lang w:bidi="ar-EG"/>
-          <w14:shadow w14:blurRad="38100" w14:dist="19050" w14:dir="2700000" w14:sx="100000" w14:sy="100000" w14:kx="0" w14:ky="0" w14:algn="tl">
-            <w14:schemeClr w14:val="dk1">
-              <w14:alpha w14:val="60000"/>
-            </w14:schemeClr>
-          </w14:shadow>
-          <w14:textOutline w14:w="0" w14:cap="flat" w14:cmpd="sng" w14:algn="ctr">
-            <w14:noFill/>
-            <w14:prstDash w14:val="solid"/>
-            <w14:round/>
-          </w14:textOutline>
-        </w:rPr>
-      </w:pPr>
-      <w:r>
-        <w:rPr>
-          <w:color w:val="000000" w:themeColor="text1"/>
+          <w:sz w:val="36"/>
+          <w:szCs w:val="36"/>
+          <w:lang w:bidi="ar-EG"/>
+          <w14:shadow w14:blurRad="38100" w14:dist="19050" w14:dir="2700000" w14:sx="100000" w14:sy="100000" w14:kx="0" w14:ky="0" w14:algn="tl">
+            <w14:schemeClr w14:val="dk1">
+              <w14:alpha w14:val="60000"/>
+            </w14:schemeClr>
+          </w14:shadow>
+          <w14:textOutline w14:w="0" w14:cap="flat" w14:cmpd="sng" w14:algn="ctr">
+            <w14:noFill/>
+            <w14:prstDash w14:val="solid"/>
+            <w14:round/>
+          </w14:textOutline>
+        </w:rPr>
+      </w:pPr>
+      <w:r>
+        <w:rPr>
           <w:sz w:val="36"/>
           <w:szCs w:val="36"/>
           <w:lang w:bidi="ar-EG"/>
@@ -4213,25 +4241,23 @@
     <w:p>
       <w:pPr>
         <w:rPr>
-          <w:color w:val="000000" w:themeColor="text1"/>
-          <w:sz w:val="36"/>
-          <w:szCs w:val="36"/>
-          <w:lang w:bidi="ar-EG"/>
-          <w14:shadow w14:blurRad="38100" w14:dist="19050" w14:dir="2700000" w14:sx="100000" w14:sy="100000" w14:kx="0" w14:ky="0" w14:algn="tl">
-            <w14:schemeClr w14:val="dk1">
-              <w14:alpha w14:val="60000"/>
-            </w14:schemeClr>
-          </w14:shadow>
-          <w14:textOutline w14:w="0" w14:cap="flat" w14:cmpd="sng" w14:algn="ctr">
-            <w14:noFill/>
-            <w14:prstDash w14:val="solid"/>
-            <w14:round/>
-          </w14:textOutline>
-        </w:rPr>
-      </w:pPr>
-      <w:r>
-        <w:rPr>
-          <w:color w:val="000000" w:themeColor="text1"/>
+          <w:sz w:val="36"/>
+          <w:szCs w:val="36"/>
+          <w:lang w:bidi="ar-EG"/>
+          <w14:shadow w14:blurRad="38100" w14:dist="19050" w14:dir="2700000" w14:sx="100000" w14:sy="100000" w14:kx="0" w14:ky="0" w14:algn="tl">
+            <w14:schemeClr w14:val="dk1">
+              <w14:alpha w14:val="60000"/>
+            </w14:schemeClr>
+          </w14:shadow>
+          <w14:textOutline w14:w="0" w14:cap="flat" w14:cmpd="sng" w14:algn="ctr">
+            <w14:noFill/>
+            <w14:prstDash w14:val="solid"/>
+            <w14:round/>
+          </w14:textOutline>
+        </w:rPr>
+      </w:pPr>
+      <w:r>
+        <w:rPr>
           <w:sz w:val="36"/>
           <w:szCs w:val="36"/>
           <w:lang w:bidi="ar-EG"/>
@@ -4252,7 +4278,6 @@
     <w:p>
       <w:pPr>
         <w:rPr>
-          <w:color w:val="000000" w:themeColor="text1"/>
           <w:sz w:val="36"/>
           <w:szCs w:val="36"/>
           <w:lang w:bidi="ar-EG"/>

</xml_diff>